<commit_message>
Fix SRS part 3
</commit_message>
<xml_diff>
--- a/SRS Quan Ly Dat Phong - new.docx
+++ b/SRS Quan Ly Dat Phong - new.docx
@@ -7663,7 +7663,7 @@
           <w:lang w:val="en-US"/>
         </w:rPr>
         <w:drawing>
-          <wp:inline distT="0" distB="0" distL="0" distR="0" wp14:anchorId="1B492DA9" wp14:editId="4100A667">
+          <wp:inline distT="0" distB="0" distL="0" distR="0" wp14:anchorId="631DD442" wp14:editId="0A64E2F0">
             <wp:extent cx="6819900" cy="6021705"/>
             <wp:effectExtent l="0" t="0" r="0" b="0"/>
             <wp:docPr id="1" name="Picture 1"/>
@@ -8544,19 +8544,7 @@
               <w:rPr>
                 <w:lang w:val="en-US"/>
               </w:rPr>
-              <w:t>Xem lịch theo phòng, thêm mới chỉnh sửa đặt phòng, nh</w:t>
-            </w:r>
-            <w:r>
-              <w:rPr>
-                <w:lang w:val="en-US"/>
-              </w:rPr>
-              <w:t>ậ</w:t>
-            </w:r>
-            <w:r>
-              <w:rPr>
-                <w:lang w:val="en-US"/>
-              </w:rPr>
-              <w:t>n phòng, hủy đặt phòng</w:t>
+              <w:t>Xem lịch theo phòng, thêm mới chỉnh sửa đặt phòng, nhận phòng, hủy đặt phòng</w:t>
             </w:r>
           </w:p>
         </w:tc>
@@ -8903,10 +8891,10 @@
       </w:pPr>
       <w:r>
         <w:lastRenderedPageBreak/>
-        <w:pict w14:anchorId="230ADAC9">
-          <v:group id="_x0000_s1026" style="position:absolute;left:0;text-align:left;margin-left:72.25pt;margin-top:24.65pt;width:157.35pt;height:40.7pt;z-index:-251658240;mso-position-horizontal-relative:page" coordorigin="1445,493" coordsize="3147,814">
-            <v:rect id="_x0000_s1028" style="position:absolute;left:1450;top:500;width:3135;height:802" fillcolor="#d0cece" stroked="f"/>
-            <v:line id="_x0000_s1027" style="position:absolute" from="1450,498" to="4587,1302" strokeweight=".48pt"/>
+        <w:pict w14:anchorId="4C079CDA">
+          <v:group id="_x0000_s1029" style="position:absolute;left:0;text-align:left;margin-left:72.25pt;margin-top:24.65pt;width:157.35pt;height:40.7pt;z-index:-251658240;mso-position-horizontal-relative:page" coordorigin="1445,493" coordsize="3147,814">
+            <v:rect id="_x0000_s1030" style="position:absolute;left:1450;top:500;width:3135;height:802" fillcolor="#d0cece" stroked="f"/>
+            <v:line id="_x0000_s1031" style="position:absolute" from="1450,498" to="4587,1302" strokeweight=".48pt"/>
             <w10:wrap anchorx="page"/>
           </v:group>
         </w:pict>
@@ -12016,14 +12004,7 @@
                 <w:sz w:val="20"/>
                 <w:lang w:val="en-US"/>
               </w:rPr>
-              <w:t xml:space="preserve">Cho phép người sử dụng </w:t>
-            </w:r>
-            <w:r>
-              <w:rPr>
-                <w:sz w:val="20"/>
-                <w:lang w:val="en-US"/>
-              </w:rPr>
-              <w:t>quản lý các phòng chờ, phòng đang thuê, phòng cần dọn và lịch sử thuê trả phòng</w:t>
+              <w:t>Cho phép người sử dụng quản lý các phòng chờ, phòng đang thuê, phòng cần dọn và lịch sử thuê trả phòng</w:t>
             </w:r>
           </w:p>
         </w:tc>
@@ -12231,14 +12212,7 @@
                 <w:sz w:val="20"/>
                 <w:lang w:val="en-US"/>
               </w:rPr>
-              <w:t xml:space="preserve">Hiện thị chi tiết </w:t>
-            </w:r>
-            <w:r>
-              <w:rPr>
-                <w:sz w:val="20"/>
-                <w:lang w:val="en-US"/>
-              </w:rPr>
-              <w:t xml:space="preserve">phòng chờ ( phòng đang thuê, phòng cần dọn hoặc lịch sử thuê trả phòng) khi bấm vào nội dung cần hiển thị </w:t>
+              <w:t xml:space="preserve">Hiện thị chi tiết phòng chờ ( phòng đang thuê, phòng cần dọn hoặc lịch sử thuê trả phòng) khi bấm vào nội dung cần hiển thị </w:t>
             </w:r>
           </w:p>
         </w:tc>
@@ -12432,14 +12406,7 @@
                 <w:sz w:val="20"/>
                 <w:lang w:val="en-US"/>
               </w:rPr>
-              <w:t xml:space="preserve">Từ màn hình </w:t>
-            </w:r>
-            <w:r>
-              <w:rPr>
-                <w:sz w:val="20"/>
-                <w:lang w:val="en-US"/>
-              </w:rPr>
-              <w:t>chính(SC01), bấm vào [Thuê – trả phòng](SC04)</w:t>
+              <w:t>Từ màn hình chính(SC01), bấm vào [Thuê – trả phòng](SC04)</w:t>
             </w:r>
           </w:p>
         </w:tc>
@@ -12545,14 +12512,7 @@
                 <w:sz w:val="20"/>
                 <w:lang w:val="en-US"/>
               </w:rPr>
-              <w:t>Select danh sách phòng đang còn trống</w:t>
-            </w:r>
-            <w:r>
-              <w:rPr>
-                <w:sz w:val="20"/>
-                <w:lang w:val="en-US"/>
-              </w:rPr>
-              <w:t>(default)</w:t>
+              <w:t>Select danh sách phòng đang còn trống(default)</w:t>
             </w:r>
           </w:p>
         </w:tc>
@@ -12678,21 +12638,7 @@
                 <w:sz w:val="20"/>
                 <w:lang w:val="en-US"/>
               </w:rPr>
-              <w:t xml:space="preserve">Sau khi xem danh sách phòng còn trống, </w:t>
-            </w:r>
-            <w:r>
-              <w:rPr>
-                <w:sz w:val="20"/>
-                <w:lang w:val="en-US"/>
-              </w:rPr>
-              <w:t>có thể chọn [Phòng đang thuê], [Phòng cần dọn]</w:t>
-            </w:r>
-            <w:r>
-              <w:rPr>
-                <w:sz w:val="20"/>
-                <w:lang w:val="en-US"/>
-              </w:rPr>
-              <w:t xml:space="preserve"> hoặc [Lịch </w:t>
+              <w:t xml:space="preserve">Sau khi xem danh sách phòng còn trống, có thể chọn [Phòng đang thuê], [Phòng cần dọn] hoặc [Lịch </w:t>
             </w:r>
             <w:r>
               <w:rPr>
@@ -13173,14 +13119,7 @@
                 <w:sz w:val="20"/>
                 <w:lang w:val="en-US"/>
               </w:rPr>
-              <w:t xml:space="preserve">Màn hình </w:t>
-            </w:r>
-            <w:r>
-              <w:rPr>
-                <w:sz w:val="20"/>
-                <w:lang w:val="en-US"/>
-              </w:rPr>
-              <w:t>[Lịch sử] có thể chọn in hóa đơn phòng đã thuê</w:t>
+              <w:t>Màn hình [Lịch sử] có thể chọn in hóa đơn phòng đã thuê</w:t>
             </w:r>
           </w:p>
         </w:tc>
@@ -13771,14 +13710,7 @@
                 <w:sz w:val="20"/>
                 <w:lang w:val="en-US"/>
               </w:rPr>
-              <w:t xml:space="preserve">Cho phép người sử dụng </w:t>
-            </w:r>
-            <w:r>
-              <w:rPr>
-                <w:sz w:val="20"/>
-                <w:lang w:val="en-US"/>
-              </w:rPr>
-              <w:t>xem lịch theo phòng, thêm mới chỉnh sửa đặt phòng ( nhận phòng, hủy đặt phòng)</w:t>
+              <w:t>Cho phép người sử dụng xem lịch theo phòng, thêm mới chỉnh sửa đặt phòng ( nhận phòng, hủy đặt phòng)</w:t>
             </w:r>
           </w:p>
         </w:tc>
@@ -13887,28 +13819,7 @@
                 <w:sz w:val="20"/>
                 <w:lang w:val="en-US"/>
               </w:rPr>
-              <w:t>Người sử dụng bấm nút [</w:t>
-            </w:r>
-            <w:r>
-              <w:rPr>
-                <w:sz w:val="20"/>
-                <w:lang w:val="en-US"/>
-              </w:rPr>
-              <w:t xml:space="preserve">Đặt phòng] từ </w:t>
-            </w:r>
-            <w:r>
-              <w:rPr>
-                <w:sz w:val="20"/>
-                <w:lang w:val="en-US"/>
-              </w:rPr>
-              <w:t>màn hình</w:t>
-            </w:r>
-            <w:r>
-              <w:rPr>
-                <w:sz w:val="20"/>
-                <w:lang w:val="en-US"/>
-              </w:rPr>
-              <w:t xml:space="preserve"> chính</w:t>
+              <w:t>Người sử dụng bấm nút [Đặt phòng] từ màn hình chính</w:t>
             </w:r>
           </w:p>
         </w:tc>
@@ -14004,21 +13915,7 @@
                 <w:sz w:val="20"/>
                 <w:lang w:val="en-US"/>
               </w:rPr>
-              <w:t xml:space="preserve">Hiện thị chi tiết danh sách </w:t>
-            </w:r>
-            <w:r>
-              <w:rPr>
-                <w:sz w:val="20"/>
-                <w:lang w:val="en-US"/>
-              </w:rPr>
-              <w:t xml:space="preserve">phòng theo lịch </w:t>
-            </w:r>
-            <w:r>
-              <w:rPr>
-                <w:sz w:val="20"/>
-                <w:lang w:val="en-US"/>
-              </w:rPr>
-              <w:t xml:space="preserve">( theo ngày ), chỉnh sửa đặt phòng( nhận phòng, hủy đặt phòng) khi bấm vào nội dung cần hiển thị </w:t>
+              <w:t xml:space="preserve">Hiện thị chi tiết danh sách phòng theo lịch ( theo ngày ), chỉnh sửa đặt phòng( nhận phòng, hủy đặt phòng) khi bấm vào nội dung cần hiển thị </w:t>
             </w:r>
           </w:p>
         </w:tc>
@@ -14212,14 +14109,7 @@
                 <w:sz w:val="20"/>
                 <w:lang w:val="en-US"/>
               </w:rPr>
-              <w:t xml:space="preserve">Từ màn hình </w:t>
-            </w:r>
-            <w:r>
-              <w:rPr>
-                <w:sz w:val="20"/>
-                <w:lang w:val="en-US"/>
-              </w:rPr>
-              <w:t>chính (SC01), bấm vào [Đặt phòng]</w:t>
+              <w:t>Từ màn hình chính (SC01), bấm vào [Đặt phòng]</w:t>
             </w:r>
           </w:p>
         </w:tc>
@@ -14325,56 +14215,7 @@
                 <w:sz w:val="20"/>
                 <w:lang w:val="en-US"/>
               </w:rPr>
-              <w:t>Select danh sác</w:t>
-            </w:r>
-            <w:r>
-              <w:rPr>
-                <w:sz w:val="20"/>
-                <w:lang w:val="en-US"/>
-              </w:rPr>
-              <w:t>h</w:t>
-            </w:r>
-            <w:r>
-              <w:rPr>
-                <w:sz w:val="20"/>
-                <w:lang w:val="en-US"/>
-              </w:rPr>
-              <w:t xml:space="preserve"> lịch</w:t>
-            </w:r>
-            <w:r>
-              <w:rPr>
-                <w:sz w:val="20"/>
-                <w:lang w:val="en-US"/>
-              </w:rPr>
-              <w:t xml:space="preserve"> </w:t>
-            </w:r>
-            <w:r>
-              <w:rPr>
-                <w:sz w:val="20"/>
-                <w:lang w:val="en-US"/>
-              </w:rPr>
-              <w:t>thuê</w:t>
-            </w:r>
-            <w:r>
-              <w:rPr>
-                <w:sz w:val="20"/>
-                <w:lang w:val="en-US"/>
-              </w:rPr>
-              <w:t xml:space="preserve"> phòng</w:t>
-            </w:r>
-            <w:r>
-              <w:rPr>
-                <w:sz w:val="20"/>
-                <w:lang w:val="en-US"/>
-              </w:rPr>
-              <w:t xml:space="preserve"> </w:t>
-            </w:r>
-            <w:r>
-              <w:rPr>
-                <w:sz w:val="20"/>
-                <w:lang w:val="en-US"/>
-              </w:rPr>
-              <w:t xml:space="preserve">( default) </w:t>
+              <w:t xml:space="preserve">Select danh sách lịch thuê phòng ( default) </w:t>
             </w:r>
           </w:p>
         </w:tc>
@@ -14451,49 +14292,7 @@
                 <w:sz w:val="20"/>
                 <w:lang w:val="en-US"/>
               </w:rPr>
-              <w:t xml:space="preserve">Load thông tin danh sách </w:t>
-            </w:r>
-            <w:r>
-              <w:rPr>
-                <w:sz w:val="20"/>
-                <w:lang w:val="en-US"/>
-              </w:rPr>
-              <w:t>lịch</w:t>
-            </w:r>
-            <w:r>
-              <w:rPr>
-                <w:sz w:val="20"/>
-                <w:lang w:val="en-US"/>
-              </w:rPr>
-              <w:t xml:space="preserve"> các phòng</w:t>
-            </w:r>
-            <w:r>
-              <w:rPr>
-                <w:sz w:val="20"/>
-                <w:lang w:val="en-US"/>
-              </w:rPr>
-              <w:t xml:space="preserve"> được thuê trong khoảng thời gian chọn</w:t>
-            </w:r>
-            <w:r>
-              <w:rPr>
-                <w:sz w:val="20"/>
-                <w:lang w:val="en-US"/>
-              </w:rPr>
-              <w:t xml:space="preserve">(trống, </w:t>
-            </w:r>
-            <w:r>
-              <w:rPr>
-                <w:sz w:val="20"/>
-                <w:lang w:val="en-US"/>
-              </w:rPr>
-              <w:t xml:space="preserve">chưa nhận phòng, đã nhận phòng, đã trả phòng) lên màn hình </w:t>
-            </w:r>
-            <w:r>
-              <w:rPr>
-                <w:sz w:val="20"/>
-                <w:lang w:val="en-US"/>
-              </w:rPr>
-              <w:t>[Đặt phòng](SC</w:t>
+              <w:t>Load thông tin danh sách lịch các phòng được thuê trong khoảng thời gian chọn(trống, chưa nhận phòng, đã nhận phòng, đã trả phòng) lên màn hình [Đặt phòng](SC</w:t>
             </w:r>
           </w:p>
         </w:tc>
@@ -14542,28 +14341,7 @@
                 <w:sz w:val="20"/>
                 <w:lang w:val="en-US"/>
               </w:rPr>
-              <w:t xml:space="preserve">Sau khi xem danh sách </w:t>
-            </w:r>
-            <w:r>
-              <w:rPr>
-                <w:sz w:val="20"/>
-                <w:lang w:val="en-US"/>
-              </w:rPr>
-              <w:t>lịch</w:t>
-            </w:r>
-            <w:r>
-              <w:rPr>
-                <w:sz w:val="20"/>
-                <w:lang w:val="en-US"/>
-              </w:rPr>
-              <w:t xml:space="preserve"> các phòng, có thể chọn </w:t>
-            </w:r>
-            <w:r>
-              <w:rPr>
-                <w:sz w:val="20"/>
-                <w:lang w:val="en-US"/>
-              </w:rPr>
-              <w:t>[Lịch theo loại phòng], [Xem theo ngày] hoặc [Tìm kiếm] để xem những nội dung đó</w:t>
+              <w:t>Sau khi xem danh sách lịch các phòng, có thể chọn [Lịch theo loại phòng], [Xem theo ngày] hoặc [Tìm kiếm] để xem những nội dung đó</w:t>
             </w:r>
           </w:p>
         </w:tc>
@@ -14643,21 +14421,7 @@
                 <w:sz w:val="20"/>
                 <w:lang w:val="en-US"/>
               </w:rPr>
-              <w:t>Sau khi xem danh sách thông tin lịch theo phòng, chọn</w:t>
-            </w:r>
-            <w:r>
-              <w:rPr>
-                <w:sz w:val="20"/>
-                <w:lang w:val="en-US"/>
-              </w:rPr>
-              <w:t xml:space="preserve"> [Chỉnh sửa] nếu khách </w:t>
-            </w:r>
-            <w:r>
-              <w:rPr>
-                <w:sz w:val="20"/>
-                <w:lang w:val="en-US"/>
-              </w:rPr>
-              <w:t xml:space="preserve">muốn thay đổi thông tin, trường hợp khách yêu cầu thì chọn [Nhận phòng] hoặc khách muốn hủy đặt phòng gián tiếp hay trực tiếp thì chọn [Hủy đặt phòng] hoặc chọn [Xóa] phòng </w:t>
+              <w:t xml:space="preserve">Sau khi xem danh sách thông tin lịch theo phòng, chọn [Chỉnh sửa] nếu khách muốn thay đổi thông tin, trường hợp khách yêu cầu thì chọn [Nhận phòng] hoặc khách muốn hủy đặt phòng gián tiếp hay trực tiếp thì chọn [Hủy đặt phòng] hoặc chọn [Xóa] phòng </w:t>
             </w:r>
           </w:p>
         </w:tc>
@@ -14737,21 +14501,7 @@
                 <w:sz w:val="20"/>
                 <w:lang w:val="en-US"/>
               </w:rPr>
-              <w:t>Màn hình [</w:t>
-            </w:r>
-            <w:r>
-              <w:rPr>
-                <w:sz w:val="20"/>
-                <w:lang w:val="en-US"/>
-              </w:rPr>
-              <w:t xml:space="preserve">Lịch theo loại phòng] có thể xem chi tiết số lượng phòng trống, khách nhận phòng, phòng không trống </w:t>
-            </w:r>
-            <w:r>
-              <w:rPr>
-                <w:sz w:val="20"/>
-                <w:lang w:val="en-US"/>
-              </w:rPr>
-              <w:t>trong tháng</w:t>
+              <w:t>Màn hình [Lịch theo loại phòng] có thể xem chi tiết số lượng phòng trống, khách nhận phòng, phòng không trống trong tháng</w:t>
             </w:r>
           </w:p>
         </w:tc>
@@ -14831,35 +14581,7 @@
                 <w:sz w:val="20"/>
                 <w:lang w:val="en-US"/>
               </w:rPr>
-              <w:t xml:space="preserve">Màn hình [Xem theo ngày] có thể xem </w:t>
-            </w:r>
-            <w:r>
-              <w:rPr>
-                <w:sz w:val="20"/>
-                <w:lang w:val="en-US"/>
-              </w:rPr>
-              <w:t xml:space="preserve">được </w:t>
-            </w:r>
-            <w:r>
-              <w:rPr>
-                <w:sz w:val="20"/>
-                <w:lang w:val="en-US"/>
-              </w:rPr>
-              <w:t>chi tiết</w:t>
-            </w:r>
-            <w:r>
-              <w:rPr>
-                <w:sz w:val="20"/>
-                <w:lang w:val="en-US"/>
-              </w:rPr>
-              <w:t xml:space="preserve"> từng phòng bao gồm</w:t>
-            </w:r>
-            <w:r>
-              <w:rPr>
-                <w:sz w:val="20"/>
-                <w:lang w:val="en-US"/>
-              </w:rPr>
-              <w:t xml:space="preserve"> tên khách hàng, trạng thái phòng, thời gian thuê phòng, số </w:t>
+              <w:t xml:space="preserve">Màn hình [Xem theo ngày] có thể xem được chi tiết từng phòng bao gồm tên khách hàng, trạng thái phòng, thời gian thuê phòng, số </w:t>
             </w:r>
             <w:r>
               <w:rPr>
@@ -14867,21 +14589,7 @@
                 <w:lang w:val="en-US"/>
               </w:rPr>
               <w:lastRenderedPageBreak/>
-              <w:t xml:space="preserve">lượng </w:t>
-            </w:r>
-            <w:r>
-              <w:rPr>
-                <w:sz w:val="20"/>
-                <w:lang w:val="en-US"/>
-              </w:rPr>
-              <w:t>phòng đặt</w:t>
-            </w:r>
-            <w:r>
-              <w:rPr>
-                <w:sz w:val="20"/>
-                <w:lang w:val="en-US"/>
-              </w:rPr>
-              <w:t>, số điện thoại và danh sách phòng thuê</w:t>
+              <w:t>lượng phòng đặt, số điện thoại và danh sách phòng thuê</w:t>
             </w:r>
           </w:p>
         </w:tc>
@@ -14961,21 +14669,7 @@
                 <w:sz w:val="20"/>
                 <w:lang w:val="en-US"/>
               </w:rPr>
-              <w:t>Màn hình [Tìm kiếm] có thể tìm kiếm thông tin chi tiết</w:t>
-            </w:r>
-            <w:r>
-              <w:rPr>
-                <w:sz w:val="20"/>
-                <w:lang w:val="en-US"/>
-              </w:rPr>
-              <w:t xml:space="preserve"> và theo dõi dòng sự kiện</w:t>
-            </w:r>
-            <w:r>
-              <w:rPr>
-                <w:sz w:val="20"/>
-                <w:lang w:val="en-US"/>
-              </w:rPr>
-              <w:t xml:space="preserve"> các phòng </w:t>
+              <w:t xml:space="preserve">Màn hình [Tìm kiếm] có thể tìm kiếm thông tin chi tiết và theo dõi dòng sự kiện các phòng </w:t>
             </w:r>
           </w:p>
         </w:tc>
@@ -15534,28 +15228,7 @@
                 <w:sz w:val="20"/>
                 <w:lang w:val="en-US"/>
               </w:rPr>
-              <w:t>Người sử dụng bấm nút [</w:t>
-            </w:r>
-            <w:r>
-              <w:rPr>
-                <w:sz w:val="20"/>
-                <w:lang w:val="en-US"/>
-              </w:rPr>
-              <w:t>Quản lý kho</w:t>
-            </w:r>
-            <w:r>
-              <w:rPr>
-                <w:sz w:val="20"/>
-                <w:lang w:val="en-US"/>
-              </w:rPr>
-              <w:t xml:space="preserve">] </w:t>
-            </w:r>
-            <w:r>
-              <w:rPr>
-                <w:sz w:val="20"/>
-                <w:lang w:val="en-US"/>
-              </w:rPr>
-              <w:t>từ màn hình chính</w:t>
+              <w:t>Người sử dụng bấm nút [Quản lý kho] từ màn hình chính</w:t>
             </w:r>
           </w:p>
         </w:tc>
@@ -15866,21 +15539,7 @@
                 <w:sz w:val="20"/>
                 <w:lang w:val="en-US"/>
               </w:rPr>
-              <w:t>Từ màn hình chính (SC01), bấm vào [</w:t>
-            </w:r>
-            <w:r>
-              <w:rPr>
-                <w:sz w:val="20"/>
-                <w:lang w:val="en-US"/>
-              </w:rPr>
-              <w:t>Quản lý kho</w:t>
-            </w:r>
-            <w:r>
-              <w:rPr>
-                <w:sz w:val="20"/>
-                <w:lang w:val="en-US"/>
-              </w:rPr>
-              <w:t>]</w:t>
+              <w:t>Từ màn hình chính (SC01), bấm vào [Quản lý kho]</w:t>
             </w:r>
           </w:p>
         </w:tc>
@@ -15986,35 +15645,7 @@
                 <w:sz w:val="20"/>
                 <w:lang w:val="en-US"/>
               </w:rPr>
-              <w:t>Select</w:t>
-            </w:r>
-            <w:r>
-              <w:rPr>
-                <w:sz w:val="20"/>
-                <w:lang w:val="en-US"/>
-              </w:rPr>
-              <w:t xml:space="preserve"> các</w:t>
-            </w:r>
-            <w:r>
-              <w:rPr>
-                <w:sz w:val="20"/>
-                <w:lang w:val="en-US"/>
-              </w:rPr>
-              <w:t xml:space="preserve"> </w:t>
-            </w:r>
-            <w:r>
-              <w:rPr>
-                <w:sz w:val="20"/>
-                <w:lang w:val="en-US"/>
-              </w:rPr>
-              <w:t>tùy chọn về kho(default)</w:t>
-            </w:r>
-            <w:r>
-              <w:rPr>
-                <w:sz w:val="20"/>
-                <w:lang w:val="en-US"/>
-              </w:rPr>
-              <w:t xml:space="preserve"> </w:t>
+              <w:t xml:space="preserve">Select các tùy chọn về kho(default) </w:t>
             </w:r>
           </w:p>
         </w:tc>
@@ -16073,14 +15704,7 @@
                 <w:sz w:val="20"/>
                 <w:lang w:val="en-US"/>
               </w:rPr>
-              <w:t xml:space="preserve"> </w:t>
-            </w:r>
-            <w:r>
-              <w:rPr>
-                <w:sz w:val="20"/>
-                <w:lang w:val="en-US"/>
-              </w:rPr>
-              <w:t>3</w:t>
+              <w:t xml:space="preserve"> 3</w:t>
             </w:r>
           </w:p>
         </w:tc>
@@ -16338,14 +15962,7 @@
                 <w:rFonts w:ascii="Arial" w:hAnsi="Arial" w:cs="Arial"/>
                 <w:shd w:val="clear" w:color="auto" w:fill="FFFFFF"/>
               </w:rPr>
-              <w:t>kiểm kho nhận thấy số lượng theo tính toán và số lượng thực tế có sự chênh lệch.</w:t>
-            </w:r>
-            <w:r>
-              <w:rPr>
-                <w:rFonts w:ascii="Arial" w:hAnsi="Arial" w:cs="Arial"/>
-                <w:shd w:val="clear" w:color="auto" w:fill="FFFFFF"/>
-              </w:rPr>
-              <w:t xml:space="preserve"> </w:t>
+              <w:t xml:space="preserve">kiểm kho nhận thấy số lượng theo tính toán và số lượng thực tế có sự chênh lệch. </w:t>
             </w:r>
             <w:r>
               <w:rPr>
@@ -16495,23 +16112,7 @@
                 <w:shd w:val="clear" w:color="auto" w:fill="FFFFFF"/>
                 <w:lang w:val="en-US"/>
               </w:rPr>
-              <w:t xml:space="preserve">Lấy số lượng </w:t>
-            </w:r>
-            <w:r>
-              <w:rPr>
-                <w:rFonts w:ascii="Arial" w:hAnsi="Arial" w:cs="Arial"/>
-                <w:shd w:val="clear" w:color="auto" w:fill="FFFFFF"/>
-                <w:lang w:val="en-US"/>
-              </w:rPr>
-              <w:t xml:space="preserve">nhập vào </w:t>
-            </w:r>
-            <w:r>
-              <w:rPr>
-                <w:rFonts w:ascii="Arial" w:hAnsi="Arial" w:cs="Arial"/>
-                <w:shd w:val="clear" w:color="auto" w:fill="FFFFFF"/>
-                <w:lang w:val="en-US"/>
-              </w:rPr>
-              <w:t>và t</w:t>
+              <w:t>Lấy số lượng nhập vào và t</w:t>
             </w:r>
             <w:r>
               <w:rPr>
@@ -17097,14 +16698,7 @@
                 <w:sz w:val="20"/>
                 <w:lang w:val="en-US"/>
               </w:rPr>
-              <w:t xml:space="preserve">Hiện thị chi tiết </w:t>
-            </w:r>
-            <w:r>
-              <w:rPr>
-                <w:sz w:val="20"/>
-                <w:lang w:val="en-US"/>
-              </w:rPr>
-              <w:t xml:space="preserve">những khoản thu chi </w:t>
+              <w:t xml:space="preserve">Hiện thị chi tiết những khoản thu chi </w:t>
             </w:r>
           </w:p>
         </w:tc>
@@ -17303,21 +16897,7 @@
                 <w:sz w:val="20"/>
                 <w:lang w:val="en-US"/>
               </w:rPr>
-              <w:t xml:space="preserve">Từ màn hình chính (SC01), bấm vào [Quản lý </w:t>
-            </w:r>
-            <w:r>
-              <w:rPr>
-                <w:sz w:val="20"/>
-                <w:lang w:val="en-US"/>
-              </w:rPr>
-              <w:t>thu chi</w:t>
-            </w:r>
-            <w:r>
-              <w:rPr>
-                <w:sz w:val="20"/>
-                <w:lang w:val="en-US"/>
-              </w:rPr>
-              <w:t>]</w:t>
+              <w:t>Từ màn hình chính (SC01), bấm vào [Quản lý thu chi]</w:t>
             </w:r>
           </w:p>
         </w:tc>
@@ -17500,28 +17080,7 @@
                 <w:sz w:val="20"/>
                 <w:lang w:val="en-US"/>
               </w:rPr>
-              <w:t xml:space="preserve">Load thông tin </w:t>
-            </w:r>
-            <w:r>
-              <w:rPr>
-                <w:sz w:val="20"/>
-                <w:lang w:val="en-US"/>
-              </w:rPr>
-              <w:t>chi tiết thu chi lên màn hình[Quản lý thu chi]</w:t>
-            </w:r>
-            <w:r>
-              <w:rPr>
-                <w:sz w:val="20"/>
-                <w:lang w:val="en-US"/>
-              </w:rPr>
-              <w:t xml:space="preserve"> và hiển thị</w:t>
-            </w:r>
-            <w:r>
-              <w:rPr>
-                <w:sz w:val="20"/>
-                <w:lang w:val="en-US"/>
-              </w:rPr>
-              <w:t xml:space="preserve"> lên màn hình</w:t>
+              <w:t>Load thông tin chi tiết thu chi lên màn hình[Quản lý thu chi] và hiển thị lên màn hình</w:t>
             </w:r>
           </w:p>
         </w:tc>
@@ -17570,7 +17129,7 @@
                 <w:sz w:val="20"/>
                 <w:lang w:val="en-US"/>
               </w:rPr>
-              <w:t>Chọn [Thêm mới] để thêm mới khoản thu chi bao gồm ngày giờ, loai hình( thu hoặc chi), số tiền và nội dung</w:t>
+              <w:t>Chọn [Thêm mới] để thêm mới khoản thu chi bao gồm ngày giờ, loai hình( thu hoặc chi), số tiền và nội dung và bấm [Lưu]</w:t>
             </w:r>
           </w:p>
         </w:tc>
@@ -17681,8 +17240,88 @@
                 <w:sz w:val="20"/>
                 <w:lang w:val="en-US"/>
               </w:rPr>
-              <w:t xml:space="preserve">Lấy thông tin vừa nhập và tạo </w:t>
-            </w:r>
+              <w:t xml:space="preserve">Ghi nhận thông tin nhập và xử lí sau đó hiển thị lên màn hình  </w:t>
+            </w:r>
+          </w:p>
+        </w:tc>
+      </w:tr>
+      <w:tr>
+        <w:trPr>
+          <w:trHeight w:val="619"/>
+        </w:trPr>
+        <w:tc>
+          <w:tcPr>
+            <w:tcW w:w="674" w:type="dxa"/>
+          </w:tcPr>
+          <w:p>
+            <w:pPr>
+              <w:pStyle w:val="TableParagraph"/>
+              <w:ind w:left="0"/>
+              <w:rPr>
+                <w:sz w:val="20"/>
+                <w:lang w:val="en-US"/>
+              </w:rPr>
+            </w:pPr>
+            <w:r>
+              <w:rPr>
+                <w:sz w:val="20"/>
+                <w:lang w:val="en-US"/>
+              </w:rPr>
+              <w:t>6</w:t>
+            </w:r>
+          </w:p>
+        </w:tc>
+        <w:tc>
+          <w:tcPr>
+            <w:tcW w:w="3684" w:type="dxa"/>
+          </w:tcPr>
+          <w:p>
+            <w:pPr>
+              <w:pStyle w:val="TableParagraph"/>
+              <w:ind w:left="0"/>
+              <w:rPr>
+                <w:sz w:val="20"/>
+                <w:lang w:val="en-US"/>
+              </w:rPr>
+            </w:pPr>
+            <w:r>
+              <w:rPr>
+                <w:sz w:val="20"/>
+                <w:lang w:val="en-US"/>
+              </w:rPr>
+              <w:t xml:space="preserve">Có thể chọn [Chỉnh sửa] nếu cần gì thay đổi </w:t>
+            </w:r>
+          </w:p>
+        </w:tc>
+        <w:tc>
+          <w:tcPr>
+            <w:tcW w:w="713" w:type="dxa"/>
+          </w:tcPr>
+          <w:p>
+            <w:pPr>
+              <w:pStyle w:val="TableParagraph"/>
+              <w:ind w:left="113"/>
+              <w:rPr>
+                <w:sz w:val="20"/>
+                <w:lang w:val="en-US"/>
+              </w:rPr>
+            </w:pPr>
+          </w:p>
+        </w:tc>
+        <w:tc>
+          <w:tcPr>
+            <w:tcW w:w="4488" w:type="dxa"/>
+          </w:tcPr>
+          <w:p>
+            <w:pPr>
+              <w:pStyle w:val="TableParagraph"/>
+              <w:spacing w:before="4"/>
+              <w:ind w:left="113"/>
+              <w:rPr>
+                <w:sz w:val="20"/>
+                <w:lang w:val="en-US"/>
+              </w:rPr>
+            </w:pPr>
           </w:p>
         </w:tc>
       </w:tr>
@@ -17726,6 +17365,13 @@
         <w:t>UC</w:t>
       </w:r>
       <w:bookmarkEnd w:id="17"/>
+      <w:r>
+        <w:rPr>
+          <w:color w:val="C00000"/>
+          <w:lang w:val="en-US"/>
+        </w:rPr>
+        <w:t>07 Quản lý hệ thống</w:t>
+      </w:r>
     </w:p>
     <w:p>
       <w:pPr>
@@ -17817,8 +17463,16 @@
               <w:spacing w:before="2"/>
               <w:rPr>
                 <w:sz w:val="20"/>
-              </w:rPr>
-            </w:pPr>
+                <w:lang w:val="en-US"/>
+              </w:rPr>
+            </w:pPr>
+            <w:r>
+              <w:rPr>
+                <w:sz w:val="20"/>
+                <w:lang w:val="en-US"/>
+              </w:rPr>
+              <w:t>Quản lý hệ thống</w:t>
+            </w:r>
           </w:p>
         </w:tc>
         <w:tc>
@@ -17854,8 +17508,16 @@
               <w:spacing w:before="2"/>
               <w:rPr>
                 <w:sz w:val="20"/>
-              </w:rPr>
-            </w:pPr>
+                <w:lang w:val="en-US"/>
+              </w:rPr>
+            </w:pPr>
+            <w:r>
+              <w:rPr>
+                <w:sz w:val="20"/>
+                <w:lang w:val="en-US"/>
+              </w:rPr>
+              <w:t>UC07</w:t>
+            </w:r>
           </w:p>
         </w:tc>
       </w:tr>
@@ -17895,8 +17557,18 @@
               <w:pStyle w:val="TableParagraph"/>
               <w:rPr>
                 <w:sz w:val="20"/>
-              </w:rPr>
-            </w:pPr>
+                <w:szCs w:val="20"/>
+                <w:lang w:val="en-US"/>
+              </w:rPr>
+            </w:pPr>
+            <w:r>
+              <w:rPr>
+                <w:sz w:val="20"/>
+                <w:szCs w:val="20"/>
+                <w:lang w:val="en-US"/>
+              </w:rPr>
+              <w:t>Cho phép người sử dụng quản lý cách tính tiền, loại phòng, phòng, menu, tài khoản phụ, thống kê</w:t>
+            </w:r>
           </w:p>
         </w:tc>
       </w:tr>
@@ -17939,6 +17611,13 @@
                 <w:sz w:val="20"/>
               </w:rPr>
             </w:pPr>
+            <w:r>
+              <w:rPr>
+                <w:sz w:val="20"/>
+                <w:lang w:val="en-US"/>
+              </w:rPr>
+              <w:t>Chủ khách sạn</w:t>
+            </w:r>
           </w:p>
         </w:tc>
         <w:tc>
@@ -17949,6 +17628,7 @@
           <w:p>
             <w:pPr>
               <w:pStyle w:val="TableParagraph"/>
+              <w:spacing w:line="243" w:lineRule="exact"/>
               <w:rPr>
                 <w:b/>
                 <w:sz w:val="20"/>
@@ -17959,7 +17639,23 @@
                 <w:b/>
                 <w:sz w:val="20"/>
               </w:rPr>
-              <w:t>Khởi động</w:t>
+              <w:t>Khởi</w:t>
+            </w:r>
+          </w:p>
+          <w:p>
+            <w:pPr>
+              <w:pStyle w:val="TableParagraph"/>
+              <w:rPr>
+                <w:b/>
+                <w:sz w:val="20"/>
+              </w:rPr>
+            </w:pPr>
+            <w:r>
+              <w:rPr>
+                <w:b/>
+                <w:sz w:val="20"/>
+              </w:rPr>
+              <w:t>động</w:t>
             </w:r>
           </w:p>
         </w:tc>
@@ -17976,6 +17672,13 @@
                 <w:sz w:val="20"/>
               </w:rPr>
             </w:pPr>
+            <w:r>
+              <w:rPr>
+                <w:sz w:val="20"/>
+                <w:lang w:val="en-US"/>
+              </w:rPr>
+              <w:t>Người sử dụng bấm nút [Quản lý hệ thống] từ màn hình chính</w:t>
+            </w:r>
           </w:p>
         </w:tc>
       </w:tr>
@@ -18019,6 +17722,13 @@
                 <w:sz w:val="20"/>
               </w:rPr>
             </w:pPr>
+            <w:r>
+              <w:rPr>
+                <w:sz w:val="20"/>
+                <w:lang w:val="en-US"/>
+              </w:rPr>
+              <w:t>Người sử dụng đã đăng nhập vào website</w:t>
+            </w:r>
           </w:p>
         </w:tc>
       </w:tr>
@@ -18058,8 +17768,17 @@
               <w:pStyle w:val="TableParagraph"/>
               <w:rPr>
                 <w:sz w:val="20"/>
-              </w:rPr>
-            </w:pPr>
+                <w:szCs w:val="20"/>
+              </w:rPr>
+            </w:pPr>
+            <w:r>
+              <w:rPr>
+                <w:sz w:val="20"/>
+                <w:szCs w:val="20"/>
+                <w:lang w:val="en-US"/>
+              </w:rPr>
+              <w:t>Hiển thị cách tính tiền, loại phòng, phòng, menu, tài khoản phụ, thống kê</w:t>
+            </w:r>
           </w:p>
         </w:tc>
       </w:tr>
@@ -18213,8 +17932,16 @@
               <w:pStyle w:val="TableParagraph"/>
               <w:rPr>
                 <w:sz w:val="20"/>
-              </w:rPr>
-            </w:pPr>
+                <w:lang w:val="en-US"/>
+              </w:rPr>
+            </w:pPr>
+            <w:r>
+              <w:rPr>
+                <w:sz w:val="20"/>
+                <w:lang w:val="en-US"/>
+              </w:rPr>
+              <w:t>1</w:t>
+            </w:r>
           </w:p>
         </w:tc>
         <w:tc>
@@ -18225,11 +17952,19 @@
             <w:pPr>
               <w:pStyle w:val="TableParagraph"/>
               <w:spacing w:line="242" w:lineRule="exact"/>
-              <w:rPr>
-                <w:b/>
-                <w:sz w:val="20"/>
-              </w:rPr>
-            </w:pPr>
+              <w:ind w:left="0"/>
+              <w:rPr>
+                <w:sz w:val="20"/>
+                <w:lang w:val="en-US"/>
+              </w:rPr>
+            </w:pPr>
+            <w:r>
+              <w:rPr>
+                <w:sz w:val="20"/>
+                <w:lang w:val="en-US"/>
+              </w:rPr>
+              <w:t>Từ màn hình chính(SC01), bấm vào [Quản lý hệ thống]</w:t>
+            </w:r>
           </w:p>
         </w:tc>
         <w:tc>
@@ -18303,8 +18038,16 @@
               <w:ind w:left="113"/>
               <w:rPr>
                 <w:sz w:val="20"/>
-              </w:rPr>
-            </w:pPr>
+                <w:lang w:val="en-US"/>
+              </w:rPr>
+            </w:pPr>
+            <w:r>
+              <w:rPr>
+                <w:sz w:val="20"/>
+                <w:lang w:val="en-US"/>
+              </w:rPr>
+              <w:t>2</w:t>
+            </w:r>
           </w:p>
         </w:tc>
         <w:tc>
@@ -18318,8 +18061,24 @@
               <w:ind w:left="113"/>
               <w:rPr>
                 <w:sz w:val="20"/>
-              </w:rPr>
-            </w:pPr>
+                <w:lang w:val="en-US"/>
+              </w:rPr>
+            </w:pPr>
+            <w:r>
+              <w:rPr>
+                <w:sz w:val="20"/>
+                <w:lang w:val="en-US"/>
+              </w:rPr>
+              <w:t xml:space="preserve">Seclect các tính năng </w:t>
+            </w:r>
+            <w:r>
+              <w:rPr>
+                <w:sz w:val="20"/>
+                <w:szCs w:val="20"/>
+                <w:lang w:val="en-US"/>
+              </w:rPr>
+              <w:t>cách tính tiền, loại phòng, phòng, menu, tài khoản phụ, thống kê</w:t>
+            </w:r>
           </w:p>
         </w:tc>
       </w:tr>
@@ -18365,8 +18124,16 @@
               <w:ind w:left="0"/>
               <w:rPr>
                 <w:sz w:val="20"/>
-              </w:rPr>
-            </w:pPr>
+                <w:lang w:val="en-US"/>
+              </w:rPr>
+            </w:pPr>
+            <w:r>
+              <w:rPr>
+                <w:sz w:val="20"/>
+                <w:lang w:val="en-US"/>
+              </w:rPr>
+              <w:t>3</w:t>
+            </w:r>
           </w:p>
         </w:tc>
         <w:tc>
@@ -18379,8 +18146,32 @@
               <w:ind w:left="0"/>
               <w:rPr>
                 <w:sz w:val="20"/>
-              </w:rPr>
-            </w:pPr>
+                <w:lang w:val="en-US"/>
+              </w:rPr>
+            </w:pPr>
+            <w:r>
+              <w:rPr>
+                <w:sz w:val="20"/>
+                <w:lang w:val="en-US"/>
+              </w:rPr>
+              <w:t xml:space="preserve"> Load thông tin tùy chọn hệ thống (</w:t>
+            </w:r>
+            <w:r>
+              <w:rPr>
+                <w:sz w:val="20"/>
+                <w:szCs w:val="20"/>
+                <w:lang w:val="en-US"/>
+              </w:rPr>
+              <w:t>cách tính tiền, loại phòng, phòng, menu, tài khoản phụ, thống kê</w:t>
+            </w:r>
+            <w:r>
+              <w:rPr>
+                <w:sz w:val="20"/>
+                <w:szCs w:val="20"/>
+                <w:lang w:val="en-US"/>
+              </w:rPr>
+              <w:t xml:space="preserve"> )</w:t>
+            </w:r>
           </w:p>
         </w:tc>
       </w:tr>
@@ -18398,8 +18189,16 @@
               <w:ind w:left="0"/>
               <w:rPr>
                 <w:sz w:val="20"/>
-              </w:rPr>
-            </w:pPr>
+                <w:lang w:val="en-US"/>
+              </w:rPr>
+            </w:pPr>
+            <w:r>
+              <w:rPr>
+                <w:sz w:val="20"/>
+                <w:lang w:val="en-US"/>
+              </w:rPr>
+              <w:t>4</w:t>
+            </w:r>
           </w:p>
         </w:tc>
         <w:tc>
@@ -18412,8 +18211,16 @@
               <w:ind w:left="0"/>
               <w:rPr>
                 <w:sz w:val="20"/>
-              </w:rPr>
-            </w:pPr>
+                <w:lang w:val="en-US"/>
+              </w:rPr>
+            </w:pPr>
+            <w:r>
+              <w:rPr>
+                <w:sz w:val="20"/>
+                <w:lang w:val="en-US"/>
+              </w:rPr>
+              <w:t>Chọn [ Cách tính tiền] để xem</w:t>
+            </w:r>
           </w:p>
         </w:tc>
         <w:tc>
@@ -18531,21 +18338,15 @@
       <w:pPr>
         <w:spacing w:before="179"/>
         <w:ind w:left="160"/>
-      </w:pPr>
-      <w:r>
-        <w:t>N/A</w:t>
-      </w:r>
-    </w:p>
-    <w:p>
-      <w:pPr>
         <w:sectPr>
           <w:pgSz w:w="12240" w:h="15840"/>
           <w:pgMar w:top="1360" w:right="220" w:bottom="1200" w:left="1280" w:header="0" w:footer="932" w:gutter="0"/>
           <w:cols w:space="720"/>
         </w:sectPr>
       </w:pPr>
-      <w:bookmarkStart w:id="18" w:name="_GoBack"/>
-      <w:bookmarkEnd w:id="18"/>
+      <w:r>
+        <w:t>N/A</w:t>
+      </w:r>
     </w:p>
     <w:p>
       <w:pPr>
@@ -18562,9 +18363,11 @@
           <w:color w:val="C00000"/>
         </w:rPr>
       </w:pPr>
-      <w:bookmarkStart w:id="19" w:name="OLE_LINK7"/>
-      <w:bookmarkStart w:id="20" w:name="OLE_LINK8"/>
-      <w:bookmarkStart w:id="21" w:name="_Toc41650241"/>
+      <w:bookmarkStart w:id="18" w:name="OLE_LINK7"/>
+      <w:bookmarkStart w:id="19" w:name="OLE_LINK8"/>
+      <w:bookmarkStart w:id="20" w:name="_Toc41650241"/>
+      <w:bookmarkStart w:id="21" w:name="_GoBack"/>
+      <w:bookmarkEnd w:id="21"/>
       <w:r>
         <w:rPr>
           <w:color w:val="C00000"/>
@@ -18572,8 +18375,8 @@
         <w:lastRenderedPageBreak/>
         <w:t>UC</w:t>
       </w:r>
+      <w:bookmarkEnd w:id="18"/>
       <w:bookmarkEnd w:id="19"/>
-      <w:bookmarkEnd w:id="20"/>
       <w:r>
         <w:rPr>
           <w:color w:val="C00000"/>
@@ -18581,7 +18384,7 @@
         </w:rPr>
         <w:t>08: Thêm mới đặt phòng</w:t>
       </w:r>
-      <w:bookmarkEnd w:id="21"/>
+      <w:bookmarkEnd w:id="20"/>
     </w:p>
     <w:p>
       <w:pPr>
@@ -19742,13 +19545,13 @@
         <w:lastRenderedPageBreak/>
         <w:t xml:space="preserve">SC01: </w:t>
       </w:r>
+      <w:bookmarkEnd w:id="23"/>
       <w:r>
         <w:rPr>
           <w:lang w:val="en-US"/>
         </w:rPr>
-        <w:t>Đăng nhập</w:t>
+        <w:t>Trang chính</w:t>
       </w:r>
-      <w:bookmarkEnd w:id="23"/>
     </w:p>
     <w:p>
       <w:pPr>
@@ -19759,13 +19562,29 @@
       <w:r>
         <w:rPr>
           <w:noProof/>
-          <w:lang w:val="en-US"/>
+          <w:sz w:val="20"/>
         </w:rPr>
         <w:drawing>
-          <wp:inline distT="0" distB="0" distL="0" distR="0" wp14:anchorId="3D257FDA" wp14:editId="2B8BB665">
-            <wp:extent cx="2923540" cy="4620895"/>
+          <wp:anchor distT="0" distB="0" distL="114300" distR="114300" simplePos="0" relativeHeight="251688960" behindDoc="0" locked="0" layoutInCell="1" allowOverlap="1" wp14:anchorId="5B62C76F" wp14:editId="7789DAA4">
+            <wp:simplePos x="0" y="0"/>
+            <wp:positionH relativeFrom="column">
+              <wp:posOffset>-269875</wp:posOffset>
+            </wp:positionH>
+            <wp:positionV relativeFrom="paragraph">
+              <wp:posOffset>114935</wp:posOffset>
+            </wp:positionV>
+            <wp:extent cx="6819900" cy="3438525"/>
             <wp:effectExtent l="0" t="0" r="0" b="0"/>
-            <wp:docPr id="17" name="Picture 17"/>
+            <wp:wrapThrough wrapText="bothSides">
+              <wp:wrapPolygon edited="0">
+                <wp:start x="0" y="0"/>
+                <wp:lineTo x="0" y="21540"/>
+                <wp:lineTo x="21540" y="21540"/>
+                <wp:lineTo x="21540" y="0"/>
+                <wp:lineTo x="0" y="0"/>
+              </wp:wrapPolygon>
+            </wp:wrapThrough>
+            <wp:docPr id="3" name="Picture 3"/>
             <wp:cNvGraphicFramePr>
               <a:graphicFrameLocks xmlns:a="http://schemas.openxmlformats.org/drawingml/2006/main" noChangeAspect="1"/>
             </wp:cNvGraphicFramePr>
@@ -19773,48 +19592,42 @@
               <a:graphicData uri="http://schemas.openxmlformats.org/drawingml/2006/picture">
                 <pic:pic xmlns:pic="http://schemas.openxmlformats.org/drawingml/2006/picture">
                   <pic:nvPicPr>
-                    <pic:cNvPr id="1" name=""/>
-                    <pic:cNvPicPr/>
+                    <pic:cNvPr id="0" name="Picture 1"/>
+                    <pic:cNvPicPr>
+                      <a:picLocks noChangeAspect="1" noChangeArrowheads="1"/>
+                    </pic:cNvPicPr>
                   </pic:nvPicPr>
                   <pic:blipFill>
-                    <a:blip r:embed="rId10">
+                    <a:blip r:embed="rId10" cstate="print">
                       <a:extLst>
                         <a:ext uri="{28A0092B-C50C-407E-A947-70E740481C1C}">
                           <a14:useLocalDpi xmlns:a14="http://schemas.microsoft.com/office/drawing/2010/main" val="0"/>
                         </a:ext>
                       </a:extLst>
                     </a:blip>
+                    <a:srcRect/>
                     <a:stretch>
                       <a:fillRect/>
                     </a:stretch>
                   </pic:blipFill>
-                  <pic:spPr>
+                  <pic:spPr bwMode="auto">
                     <a:xfrm>
                       <a:off x="0" y="0"/>
-                      <a:ext cx="2923540" cy="4620895"/>
+                      <a:ext cx="6819900" cy="3438525"/>
                     </a:xfrm>
                     <a:prstGeom prst="rect">
                       <a:avLst/>
                     </a:prstGeom>
+                    <a:noFill/>
+                    <a:ln>
+                      <a:noFill/>
+                    </a:ln>
                   </pic:spPr>
                 </pic:pic>
               </a:graphicData>
             </a:graphic>
-          </wp:inline>
+          </wp:anchor>
         </w:drawing>
-      </w:r>
-    </w:p>
-    <w:p>
-      <w:pPr>
-        <w:rPr>
-          <w:sz w:val="20"/>
-        </w:rPr>
-      </w:pPr>
-      <w:r>
-        <w:rPr>
-          <w:sz w:val="20"/>
-        </w:rPr>
-        <w:br w:type="page"/>
       </w:r>
     </w:p>
     <w:p>
@@ -19849,31 +19662,49 @@
         </w:rPr>
         <w:t xml:space="preserve">Đăng </w:t>
       </w:r>
+      <w:bookmarkEnd w:id="24"/>
       <w:r>
         <w:rPr>
           <w:lang w:val="en-US"/>
         </w:rPr>
         <w:t>ký</w:t>
       </w:r>
-      <w:bookmarkEnd w:id="24"/>
-    </w:p>
-    <w:p>
-      <w:pPr>
-        <w:rPr>
+    </w:p>
+    <w:p>
+      <w:pPr>
+        <w:rPr>
+          <w:sz w:val="32"/>
+          <w:szCs w:val="32"/>
+          <w:lang w:val="en-US"/>
+        </w:rPr>
+      </w:pPr>
+      <w:r>
+        <w:rPr>
+          <w:noProof/>
           <w:sz w:val="20"/>
           <w:lang w:val="en-US"/>
         </w:rPr>
-      </w:pPr>
-      <w:r>
-        <w:rPr>
-          <w:noProof/>
-          <w:lang w:val="en-US"/>
-        </w:rPr>
         <w:drawing>
-          <wp:inline distT="0" distB="0" distL="0" distR="0" wp14:anchorId="31706D69" wp14:editId="41221F40">
-            <wp:extent cx="3209925" cy="5246370"/>
+          <wp:anchor distT="0" distB="0" distL="114300" distR="114300" simplePos="0" relativeHeight="251687936" behindDoc="0" locked="0" layoutInCell="1" allowOverlap="1" wp14:anchorId="7E95C64D" wp14:editId="52E57A92">
+            <wp:simplePos x="0" y="0"/>
+            <wp:positionH relativeFrom="column">
+              <wp:posOffset>1788160</wp:posOffset>
+            </wp:positionH>
+            <wp:positionV relativeFrom="paragraph">
+              <wp:posOffset>328930</wp:posOffset>
+            </wp:positionV>
+            <wp:extent cx="2562225" cy="4175760"/>
             <wp:effectExtent l="0" t="0" r="0" b="0"/>
-            <wp:docPr id="16" name="Picture 16"/>
+            <wp:wrapThrough wrapText="bothSides">
+              <wp:wrapPolygon edited="0">
+                <wp:start x="0" y="0"/>
+                <wp:lineTo x="0" y="21482"/>
+                <wp:lineTo x="21359" y="21482"/>
+                <wp:lineTo x="21359" y="0"/>
+                <wp:lineTo x="0" y="0"/>
+              </wp:wrapPolygon>
+            </wp:wrapThrough>
+            <wp:docPr id="5" name="Picture 5"/>
             <wp:cNvGraphicFramePr>
               <a:graphicFrameLocks xmlns:a="http://schemas.openxmlformats.org/drawingml/2006/main" noChangeAspect="1"/>
             </wp:cNvGraphicFramePr>
@@ -19881,8 +19712,10 @@
               <a:graphicData uri="http://schemas.openxmlformats.org/drawingml/2006/picture">
                 <pic:pic xmlns:pic="http://schemas.openxmlformats.org/drawingml/2006/picture">
                   <pic:nvPicPr>
-                    <pic:cNvPr id="1" name=""/>
-                    <pic:cNvPicPr/>
+                    <pic:cNvPr id="0" name="Picture 2"/>
+                    <pic:cNvPicPr>
+                      <a:picLocks noChangeAspect="1" noChangeArrowheads="1"/>
+                    </pic:cNvPicPr>
                   </pic:nvPicPr>
                   <pic:blipFill>
                     <a:blip r:embed="rId11">
@@ -19892,145 +19725,36 @@
                         </a:ext>
                       </a:extLst>
                     </a:blip>
+                    <a:srcRect/>
                     <a:stretch>
                       <a:fillRect/>
                     </a:stretch>
                   </pic:blipFill>
-                  <pic:spPr>
+                  <pic:spPr bwMode="auto">
                     <a:xfrm>
                       <a:off x="0" y="0"/>
-                      <a:ext cx="3209925" cy="5246370"/>
+                      <a:ext cx="2562225" cy="4175760"/>
                     </a:xfrm>
                     <a:prstGeom prst="rect">
                       <a:avLst/>
                     </a:prstGeom>
+                    <a:noFill/>
+                    <a:ln>
+                      <a:noFill/>
+                    </a:ln>
                   </pic:spPr>
                 </pic:pic>
               </a:graphicData>
             </a:graphic>
-          </wp:inline>
+          </wp:anchor>
         </w:drawing>
       </w:r>
-    </w:p>
-    <w:p>
-      <w:pPr>
-        <w:rPr>
-          <w:sz w:val="20"/>
-          <w:lang w:val="en-US"/>
-        </w:rPr>
-      </w:pPr>
-    </w:p>
-    <w:p>
-      <w:pPr>
-        <w:rPr>
-          <w:sz w:val="20"/>
-          <w:lang w:val="en-US"/>
-        </w:rPr>
-      </w:pPr>
-    </w:p>
-    <w:p>
-      <w:pPr>
-        <w:rPr>
-          <w:sz w:val="20"/>
-          <w:lang w:val="en-US"/>
-        </w:rPr>
-      </w:pPr>
-    </w:p>
-    <w:p>
-      <w:pPr>
-        <w:rPr>
-          <w:sz w:val="20"/>
-          <w:lang w:val="en-US"/>
-        </w:rPr>
-      </w:pPr>
-    </w:p>
-    <w:p>
-      <w:pPr>
-        <w:rPr>
-          <w:sz w:val="20"/>
-          <w:lang w:val="en-US"/>
-        </w:rPr>
-      </w:pPr>
-    </w:p>
-    <w:p>
-      <w:pPr>
-        <w:rPr>
-          <w:sz w:val="20"/>
-          <w:lang w:val="en-US"/>
-        </w:rPr>
-      </w:pPr>
-    </w:p>
-    <w:p>
-      <w:pPr>
-        <w:rPr>
-          <w:sz w:val="20"/>
-          <w:lang w:val="en-US"/>
-        </w:rPr>
-      </w:pPr>
-    </w:p>
-    <w:p>
-      <w:pPr>
-        <w:rPr>
-          <w:sz w:val="20"/>
-          <w:lang w:val="en-US"/>
-        </w:rPr>
-      </w:pPr>
-    </w:p>
-    <w:p>
-      <w:pPr>
-        <w:rPr>
-          <w:sz w:val="20"/>
-          <w:lang w:val="en-US"/>
-        </w:rPr>
-      </w:pPr>
-    </w:p>
-    <w:p>
-      <w:pPr>
-        <w:rPr>
-          <w:sz w:val="20"/>
-          <w:lang w:val="en-US"/>
-        </w:rPr>
-      </w:pPr>
-    </w:p>
-    <w:p>
-      <w:pPr>
-        <w:rPr>
-          <w:sz w:val="20"/>
-          <w:lang w:val="en-US"/>
-        </w:rPr>
-      </w:pPr>
-    </w:p>
-    <w:p>
-      <w:pPr>
-        <w:rPr>
-          <w:sz w:val="20"/>
-          <w:lang w:val="en-US"/>
-        </w:rPr>
-      </w:pPr>
-    </w:p>
-    <w:p>
-      <w:pPr>
-        <w:rPr>
-          <w:sz w:val="20"/>
-          <w:lang w:val="en-US"/>
-        </w:rPr>
-      </w:pPr>
-    </w:p>
-    <w:p>
-      <w:pPr>
-        <w:rPr>
-          <w:sz w:val="20"/>
-          <w:lang w:val="en-US"/>
-        </w:rPr>
-      </w:pPr>
-    </w:p>
-    <w:p>
-      <w:pPr>
-        <w:rPr>
-          <w:sz w:val="20"/>
-          <w:lang w:val="en-US"/>
-        </w:rPr>
-      </w:pPr>
+      <w:r>
+        <w:rPr>
+          <w:lang w:val="en-US"/>
+        </w:rPr>
+        <w:br w:type="page"/>
+      </w:r>
     </w:p>
     <w:p>
       <w:pPr>
@@ -20056,10 +19780,15 @@
         <w:rPr>
           <w:lang w:val="en-US"/>
         </w:rPr>
-        <w:lastRenderedPageBreak/>
-        <w:t>SC03: Trang chính</w:t>
+        <w:t xml:space="preserve">SC03: </w:t>
       </w:r>
       <w:bookmarkEnd w:id="25"/>
+      <w:r>
+        <w:rPr>
+          <w:lang w:val="en-US"/>
+        </w:rPr>
+        <w:t>Đăng nhập</w:t>
+      </w:r>
     </w:p>
     <w:p>
       <w:pPr>
@@ -20068,29 +19797,33 @@
           <w:lang w:val="en-US"/>
         </w:rPr>
       </w:pPr>
-    </w:p>
-    <w:p>
-      <w:pPr>
-        <w:rPr>
+      <w:r>
+        <w:rPr>
+          <w:noProof/>
           <w:sz w:val="20"/>
           <w:lang w:val="en-US"/>
         </w:rPr>
-        <w:sectPr>
-          <w:pgSz w:w="12240" w:h="15840"/>
-          <w:pgMar w:top="1500" w:right="220" w:bottom="1200" w:left="1280" w:header="0" w:footer="932" w:gutter="0"/>
-          <w:cols w:space="720"/>
-        </w:sectPr>
-      </w:pPr>
-      <w:r>
-        <w:rPr>
-          <w:noProof/>
-          <w:lang w:val="en-US"/>
-        </w:rPr>
         <w:drawing>
-          <wp:inline distT="0" distB="0" distL="0" distR="0" wp14:anchorId="764CD05D" wp14:editId="42354251">
-            <wp:extent cx="6819900" cy="3728085"/>
+          <wp:anchor distT="0" distB="0" distL="114300" distR="114300" simplePos="0" relativeHeight="251692032" behindDoc="0" locked="0" layoutInCell="1" allowOverlap="1" wp14:anchorId="489C23F5" wp14:editId="291C3D94">
+            <wp:simplePos x="0" y="0"/>
+            <wp:positionH relativeFrom="column">
+              <wp:posOffset>1463675</wp:posOffset>
+            </wp:positionH>
+            <wp:positionV relativeFrom="paragraph">
+              <wp:posOffset>683895</wp:posOffset>
+            </wp:positionV>
+            <wp:extent cx="3203639" cy="4943475"/>
             <wp:effectExtent l="0" t="0" r="0" b="0"/>
-            <wp:docPr id="2" name="Picture 2"/>
+            <wp:wrapThrough wrapText="bothSides">
+              <wp:wrapPolygon edited="0">
+                <wp:start x="0" y="0"/>
+                <wp:lineTo x="0" y="21475"/>
+                <wp:lineTo x="21450" y="21475"/>
+                <wp:lineTo x="21450" y="0"/>
+                <wp:lineTo x="0" y="0"/>
+              </wp:wrapPolygon>
+            </wp:wrapThrough>
+            <wp:docPr id="6" name="Picture 6"/>
             <wp:cNvGraphicFramePr>
               <a:graphicFrameLocks xmlns:a="http://schemas.openxmlformats.org/drawingml/2006/main" noChangeAspect="1"/>
             </wp:cNvGraphicFramePr>
@@ -20098,40 +19831,60 @@
               <a:graphicData uri="http://schemas.openxmlformats.org/drawingml/2006/picture">
                 <pic:pic xmlns:pic="http://schemas.openxmlformats.org/drawingml/2006/picture">
                   <pic:nvPicPr>
-                    <pic:cNvPr id="1" name=""/>
-                    <pic:cNvPicPr/>
+                    <pic:cNvPr id="0" name="Picture 3"/>
+                    <pic:cNvPicPr>
+                      <a:picLocks noChangeAspect="1" noChangeArrowheads="1"/>
+                    </pic:cNvPicPr>
                   </pic:nvPicPr>
                   <pic:blipFill>
-                    <a:blip r:embed="rId12" cstate="print">
+                    <a:blip r:embed="rId12">
                       <a:extLst>
                         <a:ext uri="{28A0092B-C50C-407E-A947-70E740481C1C}">
                           <a14:useLocalDpi xmlns:a14="http://schemas.microsoft.com/office/drawing/2010/main" val="0"/>
                         </a:ext>
                       </a:extLst>
                     </a:blip>
+                    <a:srcRect/>
                     <a:stretch>
                       <a:fillRect/>
                     </a:stretch>
                   </pic:blipFill>
-                  <pic:spPr>
+                  <pic:spPr bwMode="auto">
                     <a:xfrm>
                       <a:off x="0" y="0"/>
-                      <a:ext cx="6819900" cy="3728085"/>
+                      <a:ext cx="3203639" cy="4943475"/>
                     </a:xfrm>
                     <a:prstGeom prst="rect">
                       <a:avLst/>
                     </a:prstGeom>
+                    <a:noFill/>
+                    <a:ln>
+                      <a:noFill/>
+                    </a:ln>
                   </pic:spPr>
                 </pic:pic>
               </a:graphicData>
             </a:graphic>
-          </wp:inline>
+          </wp:anchor>
         </w:drawing>
       </w:r>
     </w:p>
     <w:p>
       <w:pPr>
         <w:rPr>
+          <w:sz w:val="20"/>
+          <w:lang w:val="en-US"/>
+        </w:rPr>
+        <w:sectPr>
+          <w:pgSz w:w="12240" w:h="15840"/>
+          <w:pgMar w:top="1500" w:right="220" w:bottom="1200" w:left="1280" w:header="0" w:footer="932" w:gutter="0"/>
+          <w:cols w:space="720"/>
+        </w:sectPr>
+      </w:pPr>
+    </w:p>
+    <w:p>
+      <w:pPr>
+        <w:rPr>
           <w:sz w:val="28"/>
           <w:lang w:val="en-US"/>
         </w:rPr>
@@ -20143,13 +19896,13 @@
         </w:rPr>
         <w:lastRenderedPageBreak/>
         <w:drawing>
-          <wp:anchor distT="0" distB="0" distL="114300" distR="114300" simplePos="0" relativeHeight="251643392" behindDoc="0" locked="0" layoutInCell="1" allowOverlap="1" wp14:anchorId="46553846" wp14:editId="26500247">
+          <wp:anchor distT="0" distB="0" distL="114300" distR="114300" simplePos="0" relativeHeight="251664384" behindDoc="0" locked="0" layoutInCell="1" allowOverlap="1" wp14:anchorId="3B732CDC" wp14:editId="4C8CC272">
             <wp:simplePos x="0" y="0"/>
             <wp:positionH relativeFrom="column">
-              <wp:posOffset>-331470</wp:posOffset>
+              <wp:posOffset>-327025</wp:posOffset>
             </wp:positionH>
             <wp:positionV relativeFrom="page">
-              <wp:posOffset>1279971</wp:posOffset>
+              <wp:posOffset>1276350</wp:posOffset>
             </wp:positionV>
             <wp:extent cx="6819900" cy="2110105"/>
             <wp:effectExtent l="0" t="0" r="0" b="0"/>
@@ -20206,7 +19959,7 @@
           <w:lang w:val="en-US"/>
         </w:rPr>
         <w:drawing>
-          <wp:anchor distT="0" distB="0" distL="114300" distR="114300" simplePos="0" relativeHeight="251644416" behindDoc="0" locked="0" layoutInCell="1" allowOverlap="1" wp14:anchorId="21E708D6" wp14:editId="6674335C">
+          <wp:anchor distT="0" distB="0" distL="114300" distR="114300" simplePos="0" relativeHeight="251666432" behindDoc="0" locked="0" layoutInCell="1" allowOverlap="1" wp14:anchorId="4F0C770A" wp14:editId="2C3F9C7E">
             <wp:simplePos x="0" y="0"/>
             <wp:positionH relativeFrom="column">
               <wp:posOffset>-334645</wp:posOffset>
@@ -20269,7 +20022,7 @@
           <w:lang w:val="en-US"/>
         </w:rPr>
         <w:drawing>
-          <wp:anchor distT="0" distB="0" distL="114300" distR="114300" simplePos="0" relativeHeight="251645440" behindDoc="0" locked="0" layoutInCell="1" allowOverlap="1" wp14:anchorId="621F5952" wp14:editId="12E33AE6">
+          <wp:anchor distT="0" distB="0" distL="114300" distR="114300" simplePos="0" relativeHeight="251667456" behindDoc="0" locked="0" layoutInCell="1" allowOverlap="1" wp14:anchorId="1F6349CB" wp14:editId="3F12B72E">
             <wp:simplePos x="0" y="0"/>
             <wp:positionH relativeFrom="column">
               <wp:posOffset>-331991</wp:posOffset>
@@ -20640,26 +20393,82 @@
       <w:bookmarkStart w:id="26" w:name="_Toc41650277"/>
       <w:r>
         <w:rPr>
+          <w:noProof/>
           <w:lang w:val="en-US"/>
         </w:rPr>
         <w:lastRenderedPageBreak/>
-        <w:t>SC07: Lịch sử trả phòng</w:t>
+        <w:drawing>
+          <wp:anchor distT="0" distB="0" distL="114300" distR="114300" simplePos="0" relativeHeight="251659264" behindDoc="0" locked="0" layoutInCell="1" allowOverlap="1" wp14:anchorId="4C0A2FA9" wp14:editId="3DD338F7">
+            <wp:simplePos x="0" y="0"/>
+            <wp:positionH relativeFrom="column">
+              <wp:posOffset>-336550</wp:posOffset>
+            </wp:positionH>
+            <wp:positionV relativeFrom="page">
+              <wp:posOffset>5488940</wp:posOffset>
+            </wp:positionV>
+            <wp:extent cx="6819900" cy="4116705"/>
+            <wp:effectExtent l="0" t="0" r="0" b="0"/>
+            <wp:wrapThrough wrapText="bothSides">
+              <wp:wrapPolygon edited="0">
+                <wp:start x="0" y="0"/>
+                <wp:lineTo x="0" y="21490"/>
+                <wp:lineTo x="21540" y="21490"/>
+                <wp:lineTo x="21540" y="0"/>
+                <wp:lineTo x="0" y="0"/>
+              </wp:wrapPolygon>
+            </wp:wrapThrough>
+            <wp:docPr id="18" name="Picture 18"/>
+            <wp:cNvGraphicFramePr>
+              <a:graphicFrameLocks xmlns:a="http://schemas.openxmlformats.org/drawingml/2006/main" noChangeAspect="1"/>
+            </wp:cNvGraphicFramePr>
+            <a:graphic xmlns:a="http://schemas.openxmlformats.org/drawingml/2006/main">
+              <a:graphicData uri="http://schemas.openxmlformats.org/drawingml/2006/picture">
+                <pic:pic xmlns:pic="http://schemas.openxmlformats.org/drawingml/2006/picture">
+                  <pic:nvPicPr>
+                    <pic:cNvPr id="1" name=""/>
+                    <pic:cNvPicPr/>
+                  </pic:nvPicPr>
+                  <pic:blipFill>
+                    <a:blip r:embed="rId16">
+                      <a:extLst>
+                        <a:ext uri="{28A0092B-C50C-407E-A947-70E740481C1C}">
+                          <a14:useLocalDpi xmlns:a14="http://schemas.microsoft.com/office/drawing/2010/main" val="0"/>
+                        </a:ext>
+                      </a:extLst>
+                    </a:blip>
+                    <a:stretch>
+                      <a:fillRect/>
+                    </a:stretch>
+                  </pic:blipFill>
+                  <pic:spPr>
+                    <a:xfrm>
+                      <a:off x="0" y="0"/>
+                      <a:ext cx="6819900" cy="4116705"/>
+                    </a:xfrm>
+                    <a:prstGeom prst="rect">
+                      <a:avLst/>
+                    </a:prstGeom>
+                  </pic:spPr>
+                </pic:pic>
+              </a:graphicData>
+            </a:graphic>
+          </wp:anchor>
+        </w:drawing>
+      </w:r>
+      <w:r>
+        <w:rPr>
+          <w:lang w:val="en-US"/>
+        </w:rPr>
+        <w:t>SC07: Lịch sử trả phòn</w:t>
       </w:r>
       <w:bookmarkEnd w:id="26"/>
-    </w:p>
-    <w:p>
-      <w:pPr>
-        <w:rPr>
-          <w:sz w:val="20"/>
-        </w:rPr>
-      </w:pPr>
       <w:r>
         <w:rPr>
           <w:noProof/>
           <w:lang w:val="en-US"/>
         </w:rPr>
         <w:drawing>
-          <wp:anchor distT="0" distB="0" distL="114300" distR="114300" simplePos="0" relativeHeight="251660800" behindDoc="0" locked="0" layoutInCell="1" allowOverlap="1" wp14:anchorId="118EFE52" wp14:editId="33B72B30">
+          <wp:anchor distT="0" distB="0" distL="114300" distR="114300" simplePos="0" relativeHeight="251662336" behindDoc="0" locked="0" layoutInCell="1" allowOverlap="1" wp14:anchorId="6B3D3C03" wp14:editId="27342897">
             <wp:simplePos x="0" y="0"/>
             <wp:positionH relativeFrom="column">
               <wp:posOffset>-71755</wp:posOffset>
@@ -20682,7 +20491,7 @@
                     <pic:cNvPicPr/>
                   </pic:nvPicPr>
                   <pic:blipFill>
-                    <a:blip r:embed="rId16">
+                    <a:blip r:embed="rId17">
                       <a:extLst>
                         <a:ext uri="{28A0092B-C50C-407E-A947-70E740481C1C}">
                           <a14:useLocalDpi xmlns:a14="http://schemas.microsoft.com/office/drawing/2010/main" val="0"/>
@@ -20714,94 +20523,171 @@
           </wp:anchor>
         </w:drawing>
       </w:r>
-    </w:p>
-    <w:p>
-      <w:pPr>
-        <w:rPr>
-          <w:sz w:val="20"/>
-        </w:rPr>
-      </w:pPr>
-    </w:p>
-    <w:p>
-      <w:pPr>
-        <w:rPr>
-          <w:sz w:val="20"/>
-        </w:rPr>
-      </w:pPr>
-    </w:p>
-    <w:p>
-      <w:pPr>
-        <w:rPr>
-          <w:sz w:val="20"/>
-          <w:lang w:val="en-US"/>
-        </w:rPr>
-      </w:pPr>
-    </w:p>
-    <w:p>
-      <w:pPr>
-        <w:rPr>
-          <w:sz w:val="20"/>
-        </w:rPr>
-      </w:pPr>
-    </w:p>
-    <w:p>
-      <w:pPr>
-        <w:rPr>
-          <w:sz w:val="20"/>
-        </w:rPr>
-      </w:pPr>
-    </w:p>
-    <w:p>
-      <w:pPr>
-        <w:rPr>
-          <w:sz w:val="20"/>
-        </w:rPr>
-      </w:pPr>
-    </w:p>
-    <w:p>
-      <w:pPr>
-        <w:rPr>
-          <w:sz w:val="20"/>
-        </w:rPr>
-      </w:pPr>
-    </w:p>
-    <w:p>
-      <w:pPr>
+      <w:r>
+        <w:rPr>
+          <w:lang w:val="en-US"/>
+        </w:rPr>
+        <w:t>g</w:t>
+      </w:r>
+    </w:p>
+    <w:p>
+      <w:pPr>
+        <w:pStyle w:val="Heading1"/>
         <w:tabs>
-          <w:tab w:val="left" w:pos="722"/>
+          <w:tab w:val="left" w:pos="482"/>
         </w:tabs>
-        <w:spacing w:before="168"/>
-        <w:rPr>
-          <w:sz w:val="28"/>
-          <w:lang w:val="en-US"/>
-        </w:rPr>
-      </w:pPr>
-    </w:p>
-    <w:p>
-      <w:pPr>
+        <w:spacing w:before="179"/>
+        <w:rPr>
+          <w:lang w:val="en-US"/>
+        </w:rPr>
+      </w:pPr>
+    </w:p>
+    <w:p>
+      <w:pPr>
+        <w:pStyle w:val="Heading1"/>
         <w:tabs>
-          <w:tab w:val="left" w:pos="722"/>
+          <w:tab w:val="left" w:pos="482"/>
         </w:tabs>
-        <w:spacing w:before="168"/>
-        <w:rPr>
-          <w:sz w:val="28"/>
-          <w:lang w:val="en-US"/>
-        </w:rPr>
-      </w:pPr>
-    </w:p>
-    <w:p>
-      <w:pPr>
-        <w:rPr>
-          <w:sz w:val="28"/>
+        <w:spacing w:before="179"/>
+        <w:rPr>
+          <w:lang w:val="en-US"/>
+        </w:rPr>
+      </w:pPr>
+    </w:p>
+    <w:p>
+      <w:pPr>
+        <w:pStyle w:val="Heading1"/>
+        <w:tabs>
+          <w:tab w:val="left" w:pos="482"/>
+        </w:tabs>
+        <w:spacing w:before="179"/>
+        <w:rPr>
+          <w:lang w:val="en-US"/>
+        </w:rPr>
+      </w:pPr>
+    </w:p>
+    <w:p>
+      <w:pPr>
+        <w:pStyle w:val="Heading1"/>
+        <w:tabs>
+          <w:tab w:val="left" w:pos="482"/>
+        </w:tabs>
+        <w:spacing w:before="179"/>
+        <w:rPr>
+          <w:lang w:val="en-US"/>
+        </w:rPr>
+      </w:pPr>
+    </w:p>
+    <w:p>
+      <w:pPr>
+        <w:pStyle w:val="Heading1"/>
+        <w:tabs>
+          <w:tab w:val="left" w:pos="482"/>
+        </w:tabs>
+        <w:spacing w:before="179"/>
+        <w:rPr>
+          <w:lang w:val="en-US"/>
+        </w:rPr>
+      </w:pPr>
+    </w:p>
+    <w:p>
+      <w:pPr>
+        <w:pStyle w:val="Heading1"/>
+        <w:tabs>
+          <w:tab w:val="left" w:pos="482"/>
+        </w:tabs>
+        <w:spacing w:before="179"/>
+        <w:rPr>
+          <w:lang w:val="en-US"/>
+        </w:rPr>
+      </w:pPr>
+    </w:p>
+    <w:p>
+      <w:pPr>
+        <w:pStyle w:val="Heading1"/>
+        <w:tabs>
+          <w:tab w:val="left" w:pos="482"/>
+        </w:tabs>
+        <w:spacing w:before="179"/>
+        <w:rPr>
+          <w:lang w:val="en-US"/>
+        </w:rPr>
+      </w:pPr>
+    </w:p>
+    <w:p>
+      <w:pPr>
+        <w:pStyle w:val="Heading1"/>
+        <w:tabs>
+          <w:tab w:val="left" w:pos="482"/>
+        </w:tabs>
+        <w:spacing w:before="179"/>
+        <w:rPr>
+          <w:lang w:val="en-US"/>
+        </w:rPr>
+      </w:pPr>
+    </w:p>
+    <w:p>
+      <w:pPr>
+        <w:pStyle w:val="Heading1"/>
+        <w:tabs>
+          <w:tab w:val="left" w:pos="482"/>
+        </w:tabs>
+        <w:spacing w:before="179"/>
+        <w:rPr>
+          <w:lang w:val="en-US"/>
+        </w:rPr>
+      </w:pPr>
+    </w:p>
+    <w:p>
+      <w:pPr>
+        <w:pStyle w:val="Heading1"/>
+        <w:tabs>
+          <w:tab w:val="left" w:pos="482"/>
+        </w:tabs>
+        <w:spacing w:before="179"/>
+        <w:rPr>
           <w:lang w:val="en-US"/>
         </w:rPr>
       </w:pPr>
       <w:r>
         <w:rPr>
-          <w:sz w:val="28"/>
+          <w:lang w:val="en-US"/>
+        </w:rPr>
+        <w:t>SC08: Lịch theo phòng</w:t>
+      </w:r>
+    </w:p>
+    <w:p>
+      <w:pPr>
+        <w:rPr>
+          <w:sz w:val="32"/>
+          <w:szCs w:val="32"/>
+          <w:lang w:val="en-US"/>
+        </w:rPr>
+      </w:pPr>
+      <w:r>
+        <w:rPr>
           <w:lang w:val="en-US"/>
         </w:rPr>
         <w:br w:type="page"/>
+      </w:r>
+    </w:p>
+    <w:p>
+      <w:pPr>
+        <w:pStyle w:val="Heading1"/>
+        <w:tabs>
+          <w:tab w:val="left" w:pos="482"/>
+        </w:tabs>
+        <w:spacing w:before="179"/>
+        <w:rPr>
+          <w:lang w:val="en-US"/>
+        </w:rPr>
+      </w:pPr>
+      <w:r>
+        <w:rPr>
+          <w:lang w:val="en-US"/>
+        </w:rPr>
+        <w:lastRenderedPageBreak/>
+        <w:t>SC09: Lịch theo loại phòng(tháng)</w:t>
       </w:r>
     </w:p>
     <w:p>
@@ -20816,53 +20702,32 @@
           <w:lang w:val="en-US"/>
         </w:rPr>
       </w:pPr>
-      <w:bookmarkStart w:id="27" w:name="_Toc41650278"/>
       <w:r>
         <w:rPr>
-          <w:lang w:val="en-US"/>
-        </w:rPr>
-        <w:lastRenderedPageBreak/>
-        <w:t>SC08: Lịch sử đặt phòng</w:t>
-      </w:r>
-      <w:bookmarkEnd w:id="27"/>
-    </w:p>
-    <w:p>
-      <w:pPr>
-        <w:tabs>
-          <w:tab w:val="left" w:pos="722"/>
-        </w:tabs>
-        <w:spacing w:before="168"/>
-        <w:rPr>
-          <w:sz w:val="28"/>
-          <w:lang w:val="en-US"/>
-        </w:rPr>
-      </w:pPr>
-      <w:r>
-        <w:rPr>
           <w:noProof/>
           <w:lang w:val="en-US"/>
         </w:rPr>
         <w:drawing>
-          <wp:anchor distT="0" distB="0" distL="114300" distR="114300" simplePos="0" relativeHeight="251646464" behindDoc="0" locked="0" layoutInCell="1" allowOverlap="1" wp14:anchorId="6C06EEAF" wp14:editId="3257414D">
+          <wp:anchor distT="0" distB="0" distL="114300" distR="114300" simplePos="0" relativeHeight="251686912" behindDoc="0" locked="0" layoutInCell="1" allowOverlap="1" wp14:anchorId="1705F91B" wp14:editId="5B3248E3">
             <wp:simplePos x="0" y="0"/>
             <wp:positionH relativeFrom="column">
-              <wp:posOffset>-334949</wp:posOffset>
+              <wp:posOffset>101600</wp:posOffset>
             </wp:positionH>
-            <wp:positionV relativeFrom="page">
-              <wp:posOffset>1200927</wp:posOffset>
+            <wp:positionV relativeFrom="paragraph">
+              <wp:posOffset>118110</wp:posOffset>
             </wp:positionV>
-            <wp:extent cx="6819900" cy="4116705"/>
+            <wp:extent cx="6800850" cy="3238500"/>
             <wp:effectExtent l="0" t="0" r="0" b="0"/>
             <wp:wrapThrough wrapText="bothSides">
               <wp:wrapPolygon edited="0">
                 <wp:start x="0" y="0"/>
-                <wp:lineTo x="0" y="21490"/>
-                <wp:lineTo x="21540" y="21490"/>
-                <wp:lineTo x="21540" y="0"/>
+                <wp:lineTo x="0" y="21473"/>
+                <wp:lineTo x="21539" y="21473"/>
+                <wp:lineTo x="21539" y="0"/>
                 <wp:lineTo x="0" y="0"/>
               </wp:wrapPolygon>
             </wp:wrapThrough>
-            <wp:docPr id="18" name="Picture 18"/>
+            <wp:docPr id="8" name="Picture 8"/>
             <wp:cNvGraphicFramePr>
               <a:graphicFrameLocks xmlns:a="http://schemas.openxmlformats.org/drawingml/2006/main" noChangeAspect="1"/>
             </wp:cNvGraphicFramePr>
@@ -20870,29 +20735,36 @@
               <a:graphicData uri="http://schemas.openxmlformats.org/drawingml/2006/picture">
                 <pic:pic xmlns:pic="http://schemas.openxmlformats.org/drawingml/2006/picture">
                   <pic:nvPicPr>
-                    <pic:cNvPr id="1" name=""/>
-                    <pic:cNvPicPr/>
+                    <pic:cNvPr id="0" name="Picture 4"/>
+                    <pic:cNvPicPr>
+                      <a:picLocks noChangeAspect="1" noChangeArrowheads="1"/>
+                    </pic:cNvPicPr>
                   </pic:nvPicPr>
                   <pic:blipFill>
-                    <a:blip r:embed="rId17">
+                    <a:blip r:embed="rId18" cstate="print">
                       <a:extLst>
                         <a:ext uri="{28A0092B-C50C-407E-A947-70E740481C1C}">
                           <a14:useLocalDpi xmlns:a14="http://schemas.microsoft.com/office/drawing/2010/main" val="0"/>
                         </a:ext>
                       </a:extLst>
                     </a:blip>
+                    <a:srcRect/>
                     <a:stretch>
                       <a:fillRect/>
                     </a:stretch>
                   </pic:blipFill>
-                  <pic:spPr>
+                  <pic:spPr bwMode="auto">
                     <a:xfrm>
                       <a:off x="0" y="0"/>
-                      <a:ext cx="6819900" cy="4116705"/>
+                      <a:ext cx="6800850" cy="3238500"/>
                     </a:xfrm>
                     <a:prstGeom prst="rect">
                       <a:avLst/>
                     </a:prstGeom>
+                    <a:noFill/>
+                    <a:ln>
+                      <a:noFill/>
+                    </a:ln>
                   </pic:spPr>
                 </pic:pic>
               </a:graphicData>
@@ -20903,159 +20775,92 @@
     </w:p>
     <w:p>
       <w:pPr>
+        <w:pStyle w:val="Heading1"/>
         <w:tabs>
-          <w:tab w:val="left" w:pos="722"/>
+          <w:tab w:val="left" w:pos="482"/>
         </w:tabs>
-        <w:spacing w:before="168"/>
-        <w:rPr>
+        <w:spacing w:before="179"/>
+        <w:rPr>
+          <w:lang w:val="en-US"/>
+        </w:rPr>
+      </w:pPr>
+      <w:r>
+        <w:rPr>
+          <w:noProof/>
           <w:sz w:val="28"/>
           <w:lang w:val="en-US"/>
         </w:rPr>
-      </w:pPr>
-    </w:p>
-    <w:p>
-      <w:pPr>
-        <w:tabs>
-          <w:tab w:val="left" w:pos="722"/>
-        </w:tabs>
-        <w:spacing w:before="168"/>
-        <w:rPr>
-          <w:sz w:val="28"/>
-          <w:lang w:val="en-US"/>
-        </w:rPr>
-      </w:pPr>
-    </w:p>
-    <w:p>
-      <w:pPr>
-        <w:tabs>
-          <w:tab w:val="left" w:pos="722"/>
-        </w:tabs>
-        <w:spacing w:before="168"/>
-        <w:rPr>
-          <w:sz w:val="28"/>
-          <w:lang w:val="en-US"/>
-        </w:rPr>
-      </w:pPr>
-    </w:p>
-    <w:p>
-      <w:pPr>
-        <w:tabs>
-          <w:tab w:val="left" w:pos="722"/>
-        </w:tabs>
-        <w:spacing w:before="168"/>
-        <w:rPr>
-          <w:sz w:val="28"/>
-          <w:lang w:val="en-US"/>
-        </w:rPr>
-      </w:pPr>
-    </w:p>
-    <w:p>
-      <w:pPr>
-        <w:tabs>
-          <w:tab w:val="left" w:pos="722"/>
-        </w:tabs>
-        <w:spacing w:before="168"/>
-        <w:rPr>
-          <w:sz w:val="28"/>
-          <w:lang w:val="en-US"/>
-        </w:rPr>
-      </w:pPr>
-    </w:p>
-    <w:p>
-      <w:pPr>
-        <w:tabs>
-          <w:tab w:val="left" w:pos="722"/>
-        </w:tabs>
-        <w:spacing w:before="168"/>
-        <w:rPr>
-          <w:sz w:val="28"/>
-          <w:lang w:val="en-US"/>
-        </w:rPr>
-      </w:pPr>
-    </w:p>
-    <w:p>
-      <w:pPr>
-        <w:tabs>
-          <w:tab w:val="left" w:pos="722"/>
-        </w:tabs>
-        <w:spacing w:before="168"/>
-        <w:rPr>
-          <w:sz w:val="28"/>
-          <w:lang w:val="en-US"/>
-        </w:rPr>
-      </w:pPr>
-    </w:p>
-    <w:p>
-      <w:pPr>
-        <w:tabs>
-          <w:tab w:val="left" w:pos="722"/>
-        </w:tabs>
-        <w:spacing w:before="168"/>
-        <w:rPr>
-          <w:sz w:val="28"/>
-          <w:lang w:val="en-US"/>
-        </w:rPr>
-      </w:pPr>
-    </w:p>
-    <w:p>
-      <w:pPr>
-        <w:tabs>
-          <w:tab w:val="left" w:pos="722"/>
-        </w:tabs>
-        <w:spacing w:before="168"/>
-        <w:rPr>
-          <w:sz w:val="28"/>
-          <w:lang w:val="en-US"/>
-        </w:rPr>
-      </w:pPr>
-    </w:p>
-    <w:p>
-      <w:pPr>
-        <w:tabs>
-          <w:tab w:val="left" w:pos="722"/>
-        </w:tabs>
-        <w:spacing w:before="168"/>
-        <w:rPr>
-          <w:sz w:val="28"/>
-          <w:lang w:val="en-US"/>
-        </w:rPr>
-      </w:pPr>
-    </w:p>
-    <w:p>
-      <w:pPr>
-        <w:tabs>
-          <w:tab w:val="left" w:pos="722"/>
-        </w:tabs>
-        <w:spacing w:before="168"/>
-        <w:rPr>
-          <w:sz w:val="28"/>
-          <w:lang w:val="en-US"/>
-        </w:rPr>
-      </w:pPr>
-    </w:p>
-    <w:p>
-      <w:pPr>
-        <w:tabs>
-          <w:tab w:val="left" w:pos="722"/>
-        </w:tabs>
-        <w:spacing w:before="168"/>
-        <w:rPr>
-          <w:sz w:val="28"/>
-          <w:lang w:val="en-US"/>
-        </w:rPr>
-      </w:pPr>
-    </w:p>
-    <w:p>
-      <w:pPr>
-        <w:tabs>
-          <w:tab w:val="left" w:pos="722"/>
-        </w:tabs>
-        <w:spacing w:before="168"/>
-        <w:rPr>
-          <w:sz w:val="28"/>
-          <w:lang w:val="en-US"/>
-        </w:rPr>
-      </w:pPr>
+        <w:drawing>
+          <wp:anchor distT="0" distB="0" distL="114300" distR="114300" simplePos="0" relativeHeight="251693056" behindDoc="0" locked="0" layoutInCell="1" allowOverlap="1" wp14:anchorId="332322A1" wp14:editId="65F43F1F">
+            <wp:simplePos x="0" y="0"/>
+            <wp:positionH relativeFrom="column">
+              <wp:posOffset>-3175</wp:posOffset>
+            </wp:positionH>
+            <wp:positionV relativeFrom="paragraph">
+              <wp:posOffset>407670</wp:posOffset>
+            </wp:positionV>
+            <wp:extent cx="6810375" cy="3238500"/>
+            <wp:effectExtent l="0" t="0" r="0" b="0"/>
+            <wp:wrapThrough wrapText="bothSides">
+              <wp:wrapPolygon edited="0">
+                <wp:start x="0" y="0"/>
+                <wp:lineTo x="0" y="21473"/>
+                <wp:lineTo x="21570" y="21473"/>
+                <wp:lineTo x="21570" y="0"/>
+                <wp:lineTo x="0" y="0"/>
+              </wp:wrapPolygon>
+            </wp:wrapThrough>
+            <wp:docPr id="9" name="Picture 9"/>
+            <wp:cNvGraphicFramePr>
+              <a:graphicFrameLocks xmlns:a="http://schemas.openxmlformats.org/drawingml/2006/main" noChangeAspect="1"/>
+            </wp:cNvGraphicFramePr>
+            <a:graphic xmlns:a="http://schemas.openxmlformats.org/drawingml/2006/main">
+              <a:graphicData uri="http://schemas.openxmlformats.org/drawingml/2006/picture">
+                <pic:pic xmlns:pic="http://schemas.openxmlformats.org/drawingml/2006/picture">
+                  <pic:nvPicPr>
+                    <pic:cNvPr id="0" name="Picture 5"/>
+                    <pic:cNvPicPr>
+                      <a:picLocks noChangeAspect="1" noChangeArrowheads="1"/>
+                    </pic:cNvPicPr>
+                  </pic:nvPicPr>
+                  <pic:blipFill>
+                    <a:blip r:embed="rId19" cstate="print">
+                      <a:extLst>
+                        <a:ext uri="{28A0092B-C50C-407E-A947-70E740481C1C}">
+                          <a14:useLocalDpi xmlns:a14="http://schemas.microsoft.com/office/drawing/2010/main" val="0"/>
+                        </a:ext>
+                      </a:extLst>
+                    </a:blip>
+                    <a:srcRect/>
+                    <a:stretch>
+                      <a:fillRect/>
+                    </a:stretch>
+                  </pic:blipFill>
+                  <pic:spPr bwMode="auto">
+                    <a:xfrm>
+                      <a:off x="0" y="0"/>
+                      <a:ext cx="6810375" cy="3238500"/>
+                    </a:xfrm>
+                    <a:prstGeom prst="rect">
+                      <a:avLst/>
+                    </a:prstGeom>
+                    <a:noFill/>
+                    <a:ln>
+                      <a:noFill/>
+                    </a:ln>
+                  </pic:spPr>
+                </pic:pic>
+              </a:graphicData>
+            </a:graphic>
+          </wp:anchor>
+        </w:drawing>
+      </w:r>
+      <w:r>
+        <w:rPr>
+          <w:lang w:val="en-US"/>
+        </w:rPr>
+        <w:t>SC10: Xem theo ngày(Ngày)</w:t>
+      </w:r>
     </w:p>
     <w:p>
       <w:pPr>
@@ -21074,18 +20879,126 @@
     </w:p>
     <w:p>
       <w:pPr>
+        <w:pStyle w:val="Heading2"/>
+        <w:rPr>
+          <w:lang w:val="en-US"/>
+        </w:rPr>
+      </w:pPr>
+      <w:r>
+        <w:rPr>
+          <w:lang w:val="en-US"/>
+        </w:rPr>
+        <w:lastRenderedPageBreak/>
+        <w:t>SC11: Lịch sử(Chọn ngày)</w:t>
+      </w:r>
+    </w:p>
+    <w:p>
+      <w:pPr>
+        <w:rPr>
+          <w:sz w:val="28"/>
+          <w:lang w:val="en-US"/>
+        </w:rPr>
+      </w:pPr>
+    </w:p>
+    <w:p>
+      <w:pPr>
+        <w:rPr>
+          <w:sz w:val="28"/>
+          <w:lang w:val="en-US"/>
+        </w:rPr>
+      </w:pPr>
+      <w:r>
+        <w:rPr>
+          <w:noProof/>
+          <w:sz w:val="28"/>
+          <w:lang w:val="en-US"/>
+        </w:rPr>
+        <w:drawing>
+          <wp:inline distT="0" distB="0" distL="0" distR="0" wp14:anchorId="662670C9" wp14:editId="6BC1B7C4">
+            <wp:extent cx="6800850" cy="3438525"/>
+            <wp:effectExtent l="0" t="0" r="0" b="0"/>
+            <wp:docPr id="13" name="Picture 13"/>
+            <wp:cNvGraphicFramePr>
+              <a:graphicFrameLocks xmlns:a="http://schemas.openxmlformats.org/drawingml/2006/main" noChangeAspect="1"/>
+            </wp:cNvGraphicFramePr>
+            <a:graphic xmlns:a="http://schemas.openxmlformats.org/drawingml/2006/main">
+              <a:graphicData uri="http://schemas.openxmlformats.org/drawingml/2006/picture">
+                <pic:pic xmlns:pic="http://schemas.openxmlformats.org/drawingml/2006/picture">
+                  <pic:nvPicPr>
+                    <pic:cNvPr id="0" name="Picture 6"/>
+                    <pic:cNvPicPr>
+                      <a:picLocks noChangeAspect="1" noChangeArrowheads="1"/>
+                    </pic:cNvPicPr>
+                  </pic:nvPicPr>
+                  <pic:blipFill>
+                    <a:blip r:embed="rId20" cstate="print">
+                      <a:extLst>
+                        <a:ext uri="{28A0092B-C50C-407E-A947-70E740481C1C}">
+                          <a14:useLocalDpi xmlns:a14="http://schemas.microsoft.com/office/drawing/2010/main" val="0"/>
+                        </a:ext>
+                      </a:extLst>
+                    </a:blip>
+                    <a:srcRect/>
+                    <a:stretch>
+                      <a:fillRect/>
+                    </a:stretch>
+                  </pic:blipFill>
+                  <pic:spPr bwMode="auto">
+                    <a:xfrm>
+                      <a:off x="0" y="0"/>
+                      <a:ext cx="6800850" cy="3438525"/>
+                    </a:xfrm>
+                    <a:prstGeom prst="rect">
+                      <a:avLst/>
+                    </a:prstGeom>
+                    <a:noFill/>
+                    <a:ln>
+                      <a:noFill/>
+                    </a:ln>
+                  </pic:spPr>
+                </pic:pic>
+              </a:graphicData>
+            </a:graphic>
+          </wp:inline>
+        </w:drawing>
+      </w:r>
+    </w:p>
+    <w:p>
+      <w:pPr>
+        <w:rPr>
+          <w:sz w:val="28"/>
+          <w:lang w:val="en-US"/>
+        </w:rPr>
+      </w:pPr>
+      <w:r>
+        <w:rPr>
+          <w:sz w:val="28"/>
+          <w:lang w:val="en-US"/>
+        </w:rPr>
+        <w:br w:type="page"/>
+      </w:r>
+    </w:p>
+    <w:p>
+      <w:pPr>
+        <w:rPr>
+          <w:sz w:val="28"/>
+          <w:lang w:val="en-US"/>
+        </w:rPr>
+      </w:pPr>
+    </w:p>
+    <w:p>
+      <w:pPr>
         <w:pStyle w:val="Heading1"/>
         <w:rPr>
           <w:lang w:val="en-US"/>
         </w:rPr>
       </w:pPr>
-      <w:bookmarkStart w:id="28" w:name="_Toc41650279"/>
+      <w:bookmarkStart w:id="27" w:name="_Toc41650279"/>
       <w:r>
         <w:rPr>
           <w:lang w:val="en-US"/>
         </w:rPr>
-        <w:lastRenderedPageBreak/>
-        <w:t xml:space="preserve">SC09: </w:t>
+        <w:t xml:space="preserve">SC12: </w:t>
       </w:r>
       <w:r>
         <w:rPr>
@@ -21093,7 +21006,7 @@
         </w:rPr>
         <w:t>Thêm mới phòng</w:t>
       </w:r>
-      <w:bookmarkEnd w:id="28"/>
+      <w:bookmarkEnd w:id="27"/>
       <w:r>
         <w:rPr>
           <w:lang w:val="en-US"/>
@@ -21114,13 +21027,13 @@
           <w:lang w:val="en-US"/>
         </w:rPr>
         <w:drawing>
-          <wp:anchor distT="0" distB="0" distL="114300" distR="114300" simplePos="0" relativeHeight="251648512" behindDoc="0" locked="0" layoutInCell="1" allowOverlap="1" wp14:anchorId="7967A3F4" wp14:editId="58710635">
+          <wp:anchor distT="0" distB="0" distL="114300" distR="114300" simplePos="0" relativeHeight="251694080" behindDoc="0" locked="0" layoutInCell="1" allowOverlap="1" wp14:anchorId="01B3D7DD" wp14:editId="6B6CDDEC">
             <wp:simplePos x="0" y="0"/>
             <wp:positionH relativeFrom="column">
-              <wp:posOffset>701656</wp:posOffset>
+              <wp:posOffset>942975</wp:posOffset>
             </wp:positionH>
             <wp:positionV relativeFrom="page">
-              <wp:posOffset>1184370</wp:posOffset>
+              <wp:posOffset>1489075</wp:posOffset>
             </wp:positionV>
             <wp:extent cx="4267200" cy="7686675"/>
             <wp:effectExtent l="0" t="0" r="0" b="0"/>
@@ -21133,7 +21046,7 @@
                 <wp:lineTo x="0" y="0"/>
               </wp:wrapPolygon>
             </wp:wrapThrough>
-            <wp:docPr id="19" name="Picture 19"/>
+            <wp:docPr id="14" name="Picture 14"/>
             <wp:cNvGraphicFramePr>
               <a:graphicFrameLocks xmlns:a="http://schemas.openxmlformats.org/drawingml/2006/main" noChangeAspect="1"/>
             </wp:cNvGraphicFramePr>
@@ -21145,7 +21058,7 @@
                     <pic:cNvPicPr/>
                   </pic:nvPicPr>
                   <pic:blipFill>
-                    <a:blip r:embed="rId18">
+                    <a:blip r:embed="rId21">
                       <a:extLst>
                         <a:ext uri="{28A0092B-C50C-407E-A947-70E740481C1C}">
                           <a14:useLocalDpi xmlns:a14="http://schemas.microsoft.com/office/drawing/2010/main" val="0"/>
@@ -21186,7 +21099,7 @@
           <w:lang w:val="en-US"/>
         </w:rPr>
       </w:pPr>
-      <w:bookmarkStart w:id="29" w:name="_Toc41650280"/>
+      <w:bookmarkStart w:id="28" w:name="_Toc41650280"/>
       <w:r>
         <w:rPr>
           <w:noProof/>
@@ -21194,7 +21107,7 @@
         </w:rPr>
         <w:lastRenderedPageBreak/>
         <w:drawing>
-          <wp:anchor distT="0" distB="0" distL="114300" distR="114300" simplePos="0" relativeHeight="251649536" behindDoc="0" locked="0" layoutInCell="1" allowOverlap="1" wp14:anchorId="3315F8B2" wp14:editId="0307F3ED">
+          <wp:anchor distT="0" distB="0" distL="114300" distR="114300" simplePos="0" relativeHeight="251660288" behindDoc="0" locked="0" layoutInCell="1" allowOverlap="1" wp14:anchorId="4A8AA01F" wp14:editId="432D99B5">
             <wp:simplePos x="0" y="0"/>
             <wp:positionH relativeFrom="column">
               <wp:posOffset>-144145</wp:posOffset>
@@ -21225,7 +21138,7 @@
                     <pic:cNvPicPr/>
                   </pic:nvPicPr>
                   <pic:blipFill>
-                    <a:blip r:embed="rId19">
+                    <a:blip r:embed="rId22">
                       <a:extLst>
                         <a:ext uri="{28A0092B-C50C-407E-A947-70E740481C1C}">
                           <a14:useLocalDpi xmlns:a14="http://schemas.microsoft.com/office/drawing/2010/main" val="0"/>
@@ -21255,7 +21168,7 @@
         <w:rPr>
           <w:lang w:val="en-US"/>
         </w:rPr>
-        <w:t xml:space="preserve">SC10: </w:t>
+        <w:t xml:space="preserve">SC13: </w:t>
       </w:r>
       <w:r>
         <w:rPr>
@@ -21263,7 +21176,7 @@
         </w:rPr>
         <w:t>Quản lý kho</w:t>
       </w:r>
-      <w:bookmarkEnd w:id="29"/>
+      <w:bookmarkEnd w:id="28"/>
     </w:p>
     <w:p>
       <w:pPr>
@@ -21272,14 +21185,14 @@
           <w:lang w:val="en-US"/>
         </w:rPr>
       </w:pPr>
-      <w:bookmarkStart w:id="30" w:name="_Toc41650281"/>
+      <w:bookmarkStart w:id="29" w:name="_Toc41650281"/>
       <w:r>
         <w:rPr>
           <w:noProof/>
           <w:lang w:val="en-US"/>
         </w:rPr>
         <w:drawing>
-          <wp:anchor distT="0" distB="0" distL="114300" distR="114300" simplePos="0" relativeHeight="251651584" behindDoc="0" locked="0" layoutInCell="1" allowOverlap="1" wp14:anchorId="695C69CF" wp14:editId="63258850">
+          <wp:anchor distT="0" distB="0" distL="114300" distR="114300" simplePos="0" relativeHeight="251670528" behindDoc="0" locked="0" layoutInCell="1" allowOverlap="1" wp14:anchorId="476E836E" wp14:editId="75B4E228">
             <wp:simplePos x="0" y="0"/>
             <wp:positionH relativeFrom="column">
               <wp:posOffset>5715</wp:posOffset>
@@ -21310,7 +21223,7 @@
                     <pic:cNvPicPr/>
                   </pic:nvPicPr>
                   <pic:blipFill>
-                    <a:blip r:embed="rId20">
+                    <a:blip r:embed="rId23">
                       <a:extLst>
                         <a:ext uri="{28A0092B-C50C-407E-A947-70E740481C1C}">
                           <a14:useLocalDpi xmlns:a14="http://schemas.microsoft.com/office/drawing/2010/main" val="0"/>
@@ -21348,7 +21261,7 @@
         </w:rPr>
         <w:t>Tình trạng kho</w:t>
       </w:r>
-      <w:bookmarkEnd w:id="30"/>
+      <w:bookmarkEnd w:id="29"/>
       <w:r>
         <w:rPr>
           <w:lang w:val="en-US"/>
@@ -21363,14 +21276,14 @@
           <w:lang w:val="en-US"/>
         </w:rPr>
       </w:pPr>
-      <w:bookmarkStart w:id="31" w:name="_Toc41650282"/>
+      <w:bookmarkStart w:id="30" w:name="_Toc41650282"/>
       <w:r>
         <w:rPr>
           <w:noProof/>
           <w:lang w:val="en-US"/>
         </w:rPr>
         <w:drawing>
-          <wp:anchor distT="0" distB="0" distL="114300" distR="114300" simplePos="0" relativeHeight="251653632" behindDoc="0" locked="0" layoutInCell="1" allowOverlap="1" wp14:anchorId="68B1D099" wp14:editId="31EB4E44">
+          <wp:anchor distT="0" distB="0" distL="114300" distR="114300" simplePos="0" relativeHeight="251673600" behindDoc="0" locked="0" layoutInCell="1" allowOverlap="1" wp14:anchorId="37551882" wp14:editId="569A165B">
             <wp:simplePos x="0" y="0"/>
             <wp:positionH relativeFrom="column">
               <wp:posOffset>3175</wp:posOffset>
@@ -21401,7 +21314,7 @@
                     <pic:cNvPicPr/>
                   </pic:nvPicPr>
                   <pic:blipFill>
-                    <a:blip r:embed="rId21">
+                    <a:blip r:embed="rId24">
                       <a:extLst>
                         <a:ext uri="{28A0092B-C50C-407E-A947-70E740481C1C}">
                           <a14:useLocalDpi xmlns:a14="http://schemas.microsoft.com/office/drawing/2010/main" val="0"/>
@@ -21439,7 +21352,7 @@
         </w:rPr>
         <w:t>Lịch sử nhập kho</w:t>
       </w:r>
-      <w:bookmarkEnd w:id="31"/>
+      <w:bookmarkEnd w:id="30"/>
     </w:p>
     <w:p>
       <w:pPr>
@@ -21448,14 +21361,14 @@
           <w:lang w:val="en-US"/>
         </w:rPr>
       </w:pPr>
-      <w:bookmarkStart w:id="32" w:name="_Toc41650283"/>
+      <w:bookmarkStart w:id="31" w:name="_Toc41650283"/>
       <w:r>
         <w:rPr>
           <w:noProof/>
           <w:lang w:val="en-US"/>
         </w:rPr>
         <w:drawing>
-          <wp:anchor distT="0" distB="0" distL="114300" distR="114300" simplePos="0" relativeHeight="251654656" behindDoc="0" locked="0" layoutInCell="1" allowOverlap="1" wp14:anchorId="0B03D93F" wp14:editId="2B265215">
+          <wp:anchor distT="0" distB="0" distL="114300" distR="114300" simplePos="0" relativeHeight="251674624" behindDoc="0" locked="0" layoutInCell="1" allowOverlap="1" wp14:anchorId="705886CF" wp14:editId="0F38A6AB">
             <wp:simplePos x="0" y="0"/>
             <wp:positionH relativeFrom="column">
               <wp:posOffset>3223</wp:posOffset>
@@ -21486,7 +21399,7 @@
                     <pic:cNvPicPr/>
                   </pic:nvPicPr>
                   <pic:blipFill>
-                    <a:blip r:embed="rId22">
+                    <a:blip r:embed="rId25">
                       <a:extLst>
                         <a:ext uri="{28A0092B-C50C-407E-A947-70E740481C1C}">
                           <a14:useLocalDpi xmlns:a14="http://schemas.microsoft.com/office/drawing/2010/main" val="0"/>
@@ -21524,7 +21437,7 @@
         </w:rPr>
         <w:t>Lịch sử điều chỉnh kho</w:t>
       </w:r>
-      <w:bookmarkEnd w:id="32"/>
+      <w:bookmarkEnd w:id="31"/>
     </w:p>
     <w:p>
       <w:pPr>
@@ -21541,12 +21454,75 @@
           <w:lang w:val="en-US"/>
         </w:rPr>
       </w:pPr>
-      <w:bookmarkStart w:id="33" w:name="_Toc41650284"/>
+      <w:bookmarkStart w:id="32" w:name="_Toc41650284"/>
       <w:r>
         <w:rPr>
+          <w:noProof/>
           <w:lang w:val="en-US"/>
         </w:rPr>
         <w:lastRenderedPageBreak/>
+        <w:drawing>
+          <wp:anchor distT="0" distB="0" distL="114300" distR="114300" simplePos="0" relativeHeight="251661312" behindDoc="0" locked="0" layoutInCell="1" allowOverlap="1" wp14:anchorId="0B5E9E27" wp14:editId="47E60234">
+            <wp:simplePos x="0" y="0"/>
+            <wp:positionH relativeFrom="column">
+              <wp:posOffset>-3810</wp:posOffset>
+            </wp:positionH>
+            <wp:positionV relativeFrom="page">
+              <wp:posOffset>1263015</wp:posOffset>
+            </wp:positionV>
+            <wp:extent cx="6819900" cy="1723390"/>
+            <wp:effectExtent l="0" t="0" r="0" b="0"/>
+            <wp:wrapThrough wrapText="bothSides">
+              <wp:wrapPolygon edited="0">
+                <wp:start x="0" y="0"/>
+                <wp:lineTo x="0" y="21250"/>
+                <wp:lineTo x="21540" y="21250"/>
+                <wp:lineTo x="21540" y="0"/>
+                <wp:lineTo x="0" y="0"/>
+              </wp:wrapPolygon>
+            </wp:wrapThrough>
+            <wp:docPr id="24" name="Picture 24"/>
+            <wp:cNvGraphicFramePr>
+              <a:graphicFrameLocks xmlns:a="http://schemas.openxmlformats.org/drawingml/2006/main" noChangeAspect="1"/>
+            </wp:cNvGraphicFramePr>
+            <a:graphic xmlns:a="http://schemas.openxmlformats.org/drawingml/2006/main">
+              <a:graphicData uri="http://schemas.openxmlformats.org/drawingml/2006/picture">
+                <pic:pic xmlns:pic="http://schemas.openxmlformats.org/drawingml/2006/picture">
+                  <pic:nvPicPr>
+                    <pic:cNvPr id="1" name=""/>
+                    <pic:cNvPicPr/>
+                  </pic:nvPicPr>
+                  <pic:blipFill>
+                    <a:blip r:embed="rId26">
+                      <a:extLst>
+                        <a:ext uri="{28A0092B-C50C-407E-A947-70E740481C1C}">
+                          <a14:useLocalDpi xmlns:a14="http://schemas.microsoft.com/office/drawing/2010/main" val="0"/>
+                        </a:ext>
+                      </a:extLst>
+                    </a:blip>
+                    <a:stretch>
+                      <a:fillRect/>
+                    </a:stretch>
+                  </pic:blipFill>
+                  <pic:spPr>
+                    <a:xfrm>
+                      <a:off x="0" y="0"/>
+                      <a:ext cx="6819900" cy="1723390"/>
+                    </a:xfrm>
+                    <a:prstGeom prst="rect">
+                      <a:avLst/>
+                    </a:prstGeom>
+                  </pic:spPr>
+                </pic:pic>
+              </a:graphicData>
+            </a:graphic>
+          </wp:anchor>
+        </w:drawing>
+      </w:r>
+      <w:r>
+        <w:rPr>
+          <w:lang w:val="en-US"/>
+        </w:rPr>
         <w:t xml:space="preserve">SC14: </w:t>
       </w:r>
       <w:r>
@@ -21555,7 +21531,7 @@
         </w:rPr>
         <w:t>Kiểm kho</w:t>
       </w:r>
-      <w:bookmarkEnd w:id="33"/>
+      <w:bookmarkEnd w:id="32"/>
     </w:p>
     <w:p>
       <w:pPr>
@@ -21564,20 +21540,111 @@
           <w:lang w:val="en-US"/>
         </w:rPr>
       </w:pPr>
-      <w:bookmarkStart w:id="34" w:name="_Toc41650285"/>
       <w:r>
         <w:rPr>
           <w:noProof/>
           <w:lang w:val="en-US"/>
         </w:rPr>
         <w:drawing>
-          <wp:anchor distT="0" distB="0" distL="114300" distR="114300" simplePos="0" relativeHeight="251657728" behindDoc="0" locked="0" layoutInCell="1" allowOverlap="1" wp14:anchorId="6E99123C" wp14:editId="7827BF20">
+          <wp:anchor distT="0" distB="0" distL="114300" distR="114300" simplePos="0" relativeHeight="251695104" behindDoc="0" locked="0" layoutInCell="1" allowOverlap="1" wp14:anchorId="5DEF5C08" wp14:editId="42AA8243">
             <wp:simplePos x="0" y="0"/>
             <wp:positionH relativeFrom="column">
-              <wp:posOffset>5715</wp:posOffset>
+              <wp:posOffset>-3175</wp:posOffset>
             </wp:positionH>
             <wp:positionV relativeFrom="page">
-              <wp:posOffset>3616581</wp:posOffset>
+              <wp:posOffset>3381375</wp:posOffset>
+            </wp:positionV>
+            <wp:extent cx="6800850" cy="3438525"/>
+            <wp:effectExtent l="0" t="0" r="0" b="0"/>
+            <wp:wrapThrough wrapText="bothSides">
+              <wp:wrapPolygon edited="0">
+                <wp:start x="0" y="0"/>
+                <wp:lineTo x="0" y="21540"/>
+                <wp:lineTo x="21539" y="21540"/>
+                <wp:lineTo x="21539" y="0"/>
+                <wp:lineTo x="0" y="0"/>
+              </wp:wrapPolygon>
+            </wp:wrapThrough>
+            <wp:docPr id="15" name="Picture 15"/>
+            <wp:cNvGraphicFramePr>
+              <a:graphicFrameLocks xmlns:a="http://schemas.openxmlformats.org/drawingml/2006/main" noChangeAspect="1"/>
+            </wp:cNvGraphicFramePr>
+            <a:graphic xmlns:a="http://schemas.openxmlformats.org/drawingml/2006/main">
+              <a:graphicData uri="http://schemas.openxmlformats.org/drawingml/2006/picture">
+                <pic:pic xmlns:pic="http://schemas.openxmlformats.org/drawingml/2006/picture">
+                  <pic:nvPicPr>
+                    <pic:cNvPr id="0" name="Picture 7"/>
+                    <pic:cNvPicPr>
+                      <a:picLocks noChangeAspect="1" noChangeArrowheads="1"/>
+                    </pic:cNvPicPr>
+                  </pic:nvPicPr>
+                  <pic:blipFill>
+                    <a:blip r:embed="rId27" cstate="print">
+                      <a:extLst>
+                        <a:ext uri="{28A0092B-C50C-407E-A947-70E740481C1C}">
+                          <a14:useLocalDpi xmlns:a14="http://schemas.microsoft.com/office/drawing/2010/main" val="0"/>
+                        </a:ext>
+                      </a:extLst>
+                    </a:blip>
+                    <a:srcRect/>
+                    <a:stretch>
+                      <a:fillRect/>
+                    </a:stretch>
+                  </pic:blipFill>
+                  <pic:spPr bwMode="auto">
+                    <a:xfrm>
+                      <a:off x="0" y="0"/>
+                      <a:ext cx="6800850" cy="3438525"/>
+                    </a:xfrm>
+                    <a:prstGeom prst="rect">
+                      <a:avLst/>
+                    </a:prstGeom>
+                    <a:noFill/>
+                    <a:ln>
+                      <a:noFill/>
+                    </a:ln>
+                  </pic:spPr>
+                </pic:pic>
+              </a:graphicData>
+            </a:graphic>
+          </wp:anchor>
+        </w:drawing>
+      </w:r>
+      <w:r>
+        <w:rPr>
+          <w:lang w:val="en-US"/>
+        </w:rPr>
+        <w:t>SC15: Quản lý thu chi</w:t>
+      </w:r>
+      <w:r>
+        <w:rPr>
+          <w:noProof/>
+          <w:lang w:val="en-US"/>
+        </w:rPr>
+        <w:t xml:space="preserve"> </w:t>
+      </w:r>
+    </w:p>
+    <w:p>
+      <w:pPr>
+        <w:pStyle w:val="Heading1"/>
+        <w:rPr>
+          <w:lang w:val="en-US"/>
+        </w:rPr>
+      </w:pPr>
+      <w:bookmarkStart w:id="33" w:name="_Toc41650285"/>
+      <w:r>
+        <w:rPr>
+          <w:noProof/>
+          <w:lang w:val="en-US"/>
+        </w:rPr>
+        <w:drawing>
+          <wp:anchor distT="0" distB="0" distL="114300" distR="114300" simplePos="0" relativeHeight="251696128" behindDoc="0" locked="0" layoutInCell="1" allowOverlap="1" wp14:anchorId="225418A3" wp14:editId="0F41E5F5">
+            <wp:simplePos x="0" y="0"/>
+            <wp:positionH relativeFrom="column">
+              <wp:posOffset>0</wp:posOffset>
+            </wp:positionH>
+            <wp:positionV relativeFrom="page">
+              <wp:posOffset>7493635</wp:posOffset>
             </wp:positionV>
             <wp:extent cx="6819900" cy="2279015"/>
             <wp:effectExtent l="0" t="0" r="0" b="0"/>
@@ -21602,7 +21669,7 @@
                     <pic:cNvPicPr/>
                   </pic:nvPicPr>
                   <pic:blipFill>
-                    <a:blip r:embed="rId23">
+                    <a:blip r:embed="rId28">
                       <a:extLst>
                         <a:ext uri="{28A0092B-C50C-407E-A947-70E740481C1C}">
                           <a14:useLocalDpi xmlns:a14="http://schemas.microsoft.com/office/drawing/2010/main" val="0"/>
@@ -21630,99 +21697,6 @@
       </w:r>
       <w:r>
         <w:rPr>
-          <w:noProof/>
-          <w:lang w:val="en-US"/>
-        </w:rPr>
-        <w:drawing>
-          <wp:anchor distT="0" distB="0" distL="114300" distR="114300" simplePos="0" relativeHeight="251656704" behindDoc="0" locked="0" layoutInCell="1" allowOverlap="1" wp14:anchorId="64C67C88" wp14:editId="27DC241D">
-            <wp:simplePos x="0" y="0"/>
-            <wp:positionH relativeFrom="column">
-              <wp:posOffset>6066</wp:posOffset>
-            </wp:positionH>
-            <wp:positionV relativeFrom="page">
-              <wp:posOffset>1187355</wp:posOffset>
-            </wp:positionV>
-            <wp:extent cx="6819900" cy="1723390"/>
-            <wp:effectExtent l="0" t="0" r="0" b="0"/>
-            <wp:wrapThrough wrapText="bothSides">
-              <wp:wrapPolygon edited="0">
-                <wp:start x="0" y="0"/>
-                <wp:lineTo x="0" y="21250"/>
-                <wp:lineTo x="21540" y="21250"/>
-                <wp:lineTo x="21540" y="0"/>
-                <wp:lineTo x="0" y="0"/>
-              </wp:wrapPolygon>
-            </wp:wrapThrough>
-            <wp:docPr id="24" name="Picture 24"/>
-            <wp:cNvGraphicFramePr>
-              <a:graphicFrameLocks xmlns:a="http://schemas.openxmlformats.org/drawingml/2006/main" noChangeAspect="1"/>
-            </wp:cNvGraphicFramePr>
-            <a:graphic xmlns:a="http://schemas.openxmlformats.org/drawingml/2006/main">
-              <a:graphicData uri="http://schemas.openxmlformats.org/drawingml/2006/picture">
-                <pic:pic xmlns:pic="http://schemas.openxmlformats.org/drawingml/2006/picture">
-                  <pic:nvPicPr>
-                    <pic:cNvPr id="1" name=""/>
-                    <pic:cNvPicPr/>
-                  </pic:nvPicPr>
-                  <pic:blipFill>
-                    <a:blip r:embed="rId24">
-                      <a:extLst>
-                        <a:ext uri="{28A0092B-C50C-407E-A947-70E740481C1C}">
-                          <a14:useLocalDpi xmlns:a14="http://schemas.microsoft.com/office/drawing/2010/main" val="0"/>
-                        </a:ext>
-                      </a:extLst>
-                    </a:blip>
-                    <a:stretch>
-                      <a:fillRect/>
-                    </a:stretch>
-                  </pic:blipFill>
-                  <pic:spPr>
-                    <a:xfrm>
-                      <a:off x="0" y="0"/>
-                      <a:ext cx="6819900" cy="1723390"/>
-                    </a:xfrm>
-                    <a:prstGeom prst="rect">
-                      <a:avLst/>
-                    </a:prstGeom>
-                  </pic:spPr>
-                </pic:pic>
-              </a:graphicData>
-            </a:graphic>
-          </wp:anchor>
-        </w:drawing>
-      </w:r>
-      <w:r>
-        <w:rPr>
-          <w:lang w:val="en-US"/>
-        </w:rPr>
-        <w:t xml:space="preserve">SC15: </w:t>
-      </w:r>
-      <w:r>
-        <w:rPr>
-          <w:lang w:val="en-US"/>
-        </w:rPr>
-        <w:t>Quản lý hệ thống</w:t>
-      </w:r>
-      <w:bookmarkEnd w:id="34"/>
-    </w:p>
-    <w:p>
-      <w:pPr>
-        <w:pStyle w:val="Heading1"/>
-        <w:rPr>
-          <w:lang w:val="en-US"/>
-        </w:rPr>
-      </w:pPr>
-    </w:p>
-    <w:p>
-      <w:pPr>
-        <w:pStyle w:val="Heading1"/>
-        <w:rPr>
-          <w:lang w:val="en-US"/>
-        </w:rPr>
-      </w:pPr>
-      <w:bookmarkStart w:id="35" w:name="_Toc41650286"/>
-      <w:r>
-        <w:rPr>
           <w:lang w:val="en-US"/>
         </w:rPr>
         <w:t xml:space="preserve">SC16: </w:t>
@@ -21731,9 +21705,32 @@
         <w:rPr>
           <w:lang w:val="en-US"/>
         </w:rPr>
+        <w:t>Quản lý hệ thống</w:t>
+      </w:r>
+      <w:bookmarkEnd w:id="33"/>
+    </w:p>
+    <w:p>
+      <w:pPr>
+        <w:pStyle w:val="Heading1"/>
+        <w:rPr>
+          <w:lang w:val="en-US"/>
+        </w:rPr>
+      </w:pPr>
+      <w:bookmarkStart w:id="34" w:name="_Toc41650286"/>
+      <w:r>
+        <w:rPr>
+          <w:lang w:val="en-US"/>
+        </w:rPr>
+        <w:lastRenderedPageBreak/>
+        <w:t xml:space="preserve">SC17: </w:t>
+      </w:r>
+      <w:r>
+        <w:rPr>
+          <w:lang w:val="en-US"/>
+        </w:rPr>
         <w:t>Cách tính tiền</w:t>
       </w:r>
-      <w:bookmarkEnd w:id="35"/>
+      <w:bookmarkEnd w:id="34"/>
     </w:p>
     <w:p>
       <w:pPr>
@@ -21748,13 +21745,13 @@
           <w:lang w:val="en-US"/>
         </w:rPr>
         <w:drawing>
-          <wp:anchor distT="0" distB="0" distL="114300" distR="114300" simplePos="0" relativeHeight="251661824" behindDoc="0" locked="0" layoutInCell="1" allowOverlap="1" wp14:anchorId="692AF39C" wp14:editId="43623F2E">
+          <wp:anchor distT="0" distB="0" distL="114300" distR="114300" simplePos="0" relativeHeight="251663360" behindDoc="0" locked="0" layoutInCell="1" allowOverlap="1" wp14:anchorId="6E1F9914" wp14:editId="4D40937E">
             <wp:simplePos x="0" y="0"/>
             <wp:positionH relativeFrom="column">
-              <wp:posOffset>-337820</wp:posOffset>
+              <wp:posOffset>-260350</wp:posOffset>
             </wp:positionH>
             <wp:positionV relativeFrom="page">
-              <wp:posOffset>6563995</wp:posOffset>
+              <wp:posOffset>1295400</wp:posOffset>
             </wp:positionV>
             <wp:extent cx="6819900" cy="2221230"/>
             <wp:effectExtent l="0" t="0" r="0" b="0"/>
@@ -21779,7 +21776,7 @@
                     <pic:cNvPicPr/>
                   </pic:nvPicPr>
                   <pic:blipFill>
-                    <a:blip r:embed="rId25">
+                    <a:blip r:embed="rId29">
                       <a:extLst>
                         <a:ext uri="{28A0092B-C50C-407E-A947-70E740481C1C}">
                           <a14:useLocalDpi xmlns:a14="http://schemas.microsoft.com/office/drawing/2010/main" val="0"/>
@@ -21805,9 +21802,9 @@
           </wp:anchor>
         </w:drawing>
       </w:r>
+      <w:bookmarkStart w:id="35" w:name="_Toc41650287"/>
       <w:r>
         <w:rPr>
-          <w:sz w:val="28"/>
           <w:lang w:val="en-US"/>
         </w:rPr>
         <w:br w:type="page"/>
@@ -21820,13 +21817,12 @@
           <w:lang w:val="en-US"/>
         </w:rPr>
       </w:pPr>
-      <w:bookmarkStart w:id="36" w:name="_Toc41650287"/>
       <w:r>
         <w:rPr>
           <w:lang w:val="en-US"/>
         </w:rPr>
         <w:lastRenderedPageBreak/>
-        <w:t xml:space="preserve">SC17: </w:t>
+        <w:t xml:space="preserve">SC18: </w:t>
       </w:r>
       <w:r>
         <w:rPr>
@@ -21834,7 +21830,7 @@
         </w:rPr>
         <w:t>Thêm mới cách tính tiền</w:t>
       </w:r>
-      <w:bookmarkEnd w:id="36"/>
+      <w:bookmarkEnd w:id="35"/>
     </w:p>
     <w:p>
       <w:pPr>
@@ -21849,7 +21845,7 @@
           <w:lang w:val="en-US"/>
         </w:rPr>
         <w:drawing>
-          <wp:anchor distT="0" distB="0" distL="114300" distR="114300" simplePos="0" relativeHeight="251663872" behindDoc="0" locked="0" layoutInCell="1" allowOverlap="1" wp14:anchorId="12996699" wp14:editId="2B1EAEF7">
+          <wp:anchor distT="0" distB="0" distL="114300" distR="114300" simplePos="0" relativeHeight="251681792" behindDoc="0" locked="0" layoutInCell="1" allowOverlap="1" wp14:anchorId="41673319" wp14:editId="2F201642">
             <wp:simplePos x="0" y="0"/>
             <wp:positionH relativeFrom="column">
               <wp:posOffset>1035181</wp:posOffset>
@@ -21880,7 +21876,7 @@
                     <pic:cNvPicPr/>
                   </pic:nvPicPr>
                   <pic:blipFill>
-                    <a:blip r:embed="rId26">
+                    <a:blip r:embed="rId30">
                       <a:extLst>
                         <a:ext uri="{28A0092B-C50C-407E-A947-70E740481C1C}">
                           <a14:useLocalDpi xmlns:a14="http://schemas.microsoft.com/office/drawing/2010/main" val="0"/>
@@ -21921,13 +21917,13 @@
           <w:lang w:val="en-US"/>
         </w:rPr>
       </w:pPr>
-      <w:bookmarkStart w:id="37" w:name="_Toc41650288"/>
+      <w:bookmarkStart w:id="36" w:name="_Toc41650288"/>
       <w:r>
         <w:rPr>
           <w:lang w:val="en-US"/>
         </w:rPr>
         <w:lastRenderedPageBreak/>
-        <w:t xml:space="preserve">SC18: </w:t>
+        <w:t xml:space="preserve">SC19: </w:t>
       </w:r>
       <w:r>
         <w:rPr>
@@ -21935,7 +21931,7 @@
         </w:rPr>
         <w:t>Loại phòng</w:t>
       </w:r>
-      <w:bookmarkEnd w:id="37"/>
+      <w:bookmarkEnd w:id="36"/>
     </w:p>
     <w:p>
       <w:pPr>
@@ -21944,14 +21940,14 @@
           <w:lang w:val="en-US"/>
         </w:rPr>
       </w:pPr>
-      <w:bookmarkStart w:id="38" w:name="_Toc41650289"/>
+      <w:bookmarkStart w:id="37" w:name="_Toc41650289"/>
       <w:r>
         <w:rPr>
           <w:noProof/>
           <w:lang w:val="en-US"/>
         </w:rPr>
         <w:drawing>
-          <wp:anchor distT="0" distB="0" distL="114300" distR="114300" simplePos="0" relativeHeight="251658752" behindDoc="0" locked="0" layoutInCell="1" allowOverlap="1" wp14:anchorId="3C52F62B" wp14:editId="535ADC27">
+          <wp:anchor distT="0" distB="0" distL="114300" distR="114300" simplePos="0" relativeHeight="251677696" behindDoc="0" locked="0" layoutInCell="1" allowOverlap="1" wp14:anchorId="7D02A316" wp14:editId="69377D46">
             <wp:simplePos x="0" y="0"/>
             <wp:positionH relativeFrom="column">
               <wp:posOffset>7007</wp:posOffset>
@@ -21982,7 +21978,7 @@
                     <pic:cNvPicPr/>
                   </pic:nvPicPr>
                   <pic:blipFill>
-                    <a:blip r:embed="rId27">
+                    <a:blip r:embed="rId31">
                       <a:extLst>
                         <a:ext uri="{28A0092B-C50C-407E-A947-70E740481C1C}">
                           <a14:useLocalDpi xmlns:a14="http://schemas.microsoft.com/office/drawing/2010/main" val="0"/>
@@ -22012,7 +22008,7 @@
         <w:rPr>
           <w:lang w:val="en-US"/>
         </w:rPr>
-        <w:t>SC19:</w:t>
+        <w:t>SC20:</w:t>
       </w:r>
       <w:r>
         <w:rPr>
@@ -22020,7 +22016,7 @@
         </w:rPr>
         <w:t>Thêm mới loại phòng</w:t>
       </w:r>
-      <w:bookmarkEnd w:id="38"/>
+      <w:bookmarkEnd w:id="37"/>
     </w:p>
     <w:p>
       <w:pPr>
@@ -22039,7 +22035,7 @@
           <w:lang w:val="en-US"/>
         </w:rPr>
         <w:drawing>
-          <wp:anchor distT="0" distB="0" distL="114300" distR="114300" simplePos="0" relativeHeight="251659776" behindDoc="0" locked="0" layoutInCell="1" allowOverlap="1" wp14:anchorId="0F90AD2F" wp14:editId="1A9479E2">
+          <wp:anchor distT="0" distB="0" distL="114300" distR="114300" simplePos="0" relativeHeight="251678720" behindDoc="0" locked="0" layoutInCell="1" allowOverlap="1" wp14:anchorId="10CDD10E" wp14:editId="42D9CBC5">
             <wp:simplePos x="0" y="0"/>
             <wp:positionH relativeFrom="column">
               <wp:posOffset>38100</wp:posOffset>
@@ -22070,7 +22066,7 @@
                     <pic:cNvPicPr/>
                   </pic:nvPicPr>
                   <pic:blipFill>
-                    <a:blip r:embed="rId28">
+                    <a:blip r:embed="rId32">
                       <a:extLst>
                         <a:ext uri="{28A0092B-C50C-407E-A947-70E740481C1C}">
                           <a14:useLocalDpi xmlns:a14="http://schemas.microsoft.com/office/drawing/2010/main" val="0"/>
@@ -22251,21 +22247,21 @@
           <w:lang w:val="en-US"/>
         </w:rPr>
       </w:pPr>
-      <w:bookmarkStart w:id="39" w:name="_Toc41650290"/>
+      <w:bookmarkStart w:id="38" w:name="_Toc41650290"/>
       <w:r>
         <w:rPr>
           <w:lang w:val="en-US"/>
         </w:rPr>
         <w:lastRenderedPageBreak/>
-        <w:t xml:space="preserve">SC20: </w:t>
+        <w:t>SC21: P</w:t>
       </w:r>
       <w:r>
         <w:rPr>
           <w:lang w:val="en-US"/>
         </w:rPr>
-        <w:t>Loại phòng</w:t>
+        <w:t>hòng</w:t>
       </w:r>
-      <w:bookmarkEnd w:id="39"/>
+      <w:bookmarkEnd w:id="38"/>
     </w:p>
     <w:p>
       <w:pPr>
@@ -22284,7 +22280,7 @@
           <w:lang w:val="en-US"/>
         </w:rPr>
         <w:drawing>
-          <wp:anchor distT="0" distB="0" distL="114300" distR="114300" simplePos="0" relativeHeight="251647488" behindDoc="0" locked="0" layoutInCell="1" allowOverlap="1" wp14:anchorId="63B6BD20" wp14:editId="2D8F9FA7">
+          <wp:anchor distT="0" distB="0" distL="114300" distR="114300" simplePos="0" relativeHeight="251668480" behindDoc="0" locked="0" layoutInCell="1" allowOverlap="1" wp14:anchorId="386B1B8F" wp14:editId="000D125F">
             <wp:simplePos x="0" y="0"/>
             <wp:positionH relativeFrom="column">
               <wp:posOffset>7007</wp:posOffset>
@@ -22315,7 +22311,7 @@
                     <pic:cNvPicPr/>
                   </pic:nvPicPr>
                   <pic:blipFill>
-                    <a:blip r:embed="rId29">
+                    <a:blip r:embed="rId33">
                       <a:extLst>
                         <a:ext uri="{28A0092B-C50C-407E-A947-70E740481C1C}">
                           <a14:useLocalDpi xmlns:a14="http://schemas.microsoft.com/office/drawing/2010/main" val="0"/>
@@ -22349,20 +22345,20 @@
           <w:lang w:val="en-US"/>
         </w:rPr>
       </w:pPr>
-      <w:bookmarkStart w:id="40" w:name="_Toc41650291"/>
+      <w:bookmarkStart w:id="39" w:name="_Toc41650291"/>
       <w:r>
         <w:rPr>
           <w:lang w:val="en-US"/>
         </w:rPr>
-        <w:t xml:space="preserve">SC21: </w:t>
+        <w:t xml:space="preserve">SC22: </w:t>
       </w:r>
       <w:r>
         <w:rPr>
           <w:lang w:val="en-US"/>
         </w:rPr>
-        <w:t>Thêm mới loại phòng</w:t>
+        <w:t>Thêm mới phòng</w:t>
       </w:r>
-      <w:bookmarkEnd w:id="40"/>
+      <w:bookmarkEnd w:id="39"/>
     </w:p>
     <w:p>
       <w:pPr>
@@ -22381,7 +22377,7 @@
           <w:lang w:val="en-US"/>
         </w:rPr>
         <w:drawing>
-          <wp:anchor distT="0" distB="0" distL="114300" distR="114300" simplePos="0" relativeHeight="251650560" behindDoc="0" locked="0" layoutInCell="1" allowOverlap="1" wp14:anchorId="6E19FB6D" wp14:editId="79EC84DC">
+          <wp:anchor distT="0" distB="0" distL="114300" distR="114300" simplePos="0" relativeHeight="251669504" behindDoc="0" locked="0" layoutInCell="1" allowOverlap="1" wp14:anchorId="10867CB0" wp14:editId="126A2BEE">
             <wp:simplePos x="0" y="0"/>
             <wp:positionH relativeFrom="column">
               <wp:posOffset>7007</wp:posOffset>
@@ -22412,7 +22408,7 @@
                     <pic:cNvPicPr/>
                   </pic:nvPicPr>
                   <pic:blipFill>
-                    <a:blip r:embed="rId30">
+                    <a:blip r:embed="rId34">
                       <a:extLst>
                         <a:ext uri="{28A0092B-C50C-407E-A947-70E740481C1C}">
                           <a14:useLocalDpi xmlns:a14="http://schemas.microsoft.com/office/drawing/2010/main" val="0"/>
@@ -22593,13 +22589,13 @@
           <w:lang w:val="en-US"/>
         </w:rPr>
       </w:pPr>
-      <w:bookmarkStart w:id="41" w:name="_Toc41650292"/>
+      <w:bookmarkStart w:id="40" w:name="_Toc41650292"/>
       <w:r>
         <w:rPr>
           <w:lang w:val="en-US"/>
         </w:rPr>
         <w:lastRenderedPageBreak/>
-        <w:t xml:space="preserve">SC22: </w:t>
+        <w:t xml:space="preserve">SC23: </w:t>
       </w:r>
       <w:r>
         <w:rPr>
@@ -22607,7 +22603,7 @@
         </w:rPr>
         <w:t>Menu</w:t>
       </w:r>
-      <w:bookmarkEnd w:id="41"/>
+      <w:bookmarkEnd w:id="40"/>
       <w:r>
         <w:rPr>
           <w:lang w:val="en-US"/>
@@ -22622,14 +22618,14 @@
           <w:lang w:val="en-US"/>
         </w:rPr>
       </w:pPr>
-      <w:bookmarkStart w:id="42" w:name="_Toc41650293"/>
+      <w:bookmarkStart w:id="41" w:name="_Toc41650293"/>
       <w:r>
         <w:rPr>
           <w:noProof/>
           <w:lang w:val="en-US"/>
         </w:rPr>
         <w:drawing>
-          <wp:anchor distT="0" distB="0" distL="114300" distR="114300" simplePos="0" relativeHeight="251662848" behindDoc="0" locked="0" layoutInCell="1" allowOverlap="1" wp14:anchorId="00A98C26" wp14:editId="01B1D8CC">
+          <wp:anchor distT="0" distB="0" distL="114300" distR="114300" simplePos="0" relativeHeight="251680768" behindDoc="0" locked="0" layoutInCell="1" allowOverlap="1" wp14:anchorId="0E240F3E" wp14:editId="18696D46">
             <wp:simplePos x="0" y="0"/>
             <wp:positionH relativeFrom="column">
               <wp:posOffset>7007</wp:posOffset>
@@ -22660,7 +22656,7 @@
                     <pic:cNvPicPr/>
                   </pic:nvPicPr>
                   <pic:blipFill>
-                    <a:blip r:embed="rId31">
+                    <a:blip r:embed="rId35">
                       <a:extLst>
                         <a:ext uri="{28A0092B-C50C-407E-A947-70E740481C1C}">
                           <a14:useLocalDpi xmlns:a14="http://schemas.microsoft.com/office/drawing/2010/main" val="0"/>
@@ -22690,7 +22686,7 @@
         <w:rPr>
           <w:lang w:val="en-US"/>
         </w:rPr>
-        <w:t xml:space="preserve">SC23: </w:t>
+        <w:t xml:space="preserve">SC24: </w:t>
       </w:r>
       <w:r>
         <w:rPr>
@@ -22698,7 +22694,7 @@
         </w:rPr>
         <w:t>Thêm mới menu</w:t>
       </w:r>
-      <w:bookmarkEnd w:id="42"/>
+      <w:bookmarkEnd w:id="41"/>
     </w:p>
     <w:p>
       <w:pPr>
@@ -22717,7 +22713,7 @@
           <w:lang w:val="en-US"/>
         </w:rPr>
         <w:drawing>
-          <wp:inline distT="0" distB="0" distL="0" distR="0" wp14:anchorId="3B46C984" wp14:editId="1ED6BABD">
+          <wp:inline distT="0" distB="0" distL="0" distR="0" wp14:anchorId="1F91DD1C" wp14:editId="39DC31D0">
             <wp:extent cx="4286250" cy="3152775"/>
             <wp:effectExtent l="0" t="0" r="0" b="9525"/>
             <wp:docPr id="33" name="Picture 33"/>
@@ -22732,7 +22728,7 @@
                     <pic:cNvPicPr/>
                   </pic:nvPicPr>
                   <pic:blipFill>
-                    <a:blip r:embed="rId32"/>
+                    <a:blip r:embed="rId36"/>
                     <a:stretch>
                       <a:fillRect/>
                     </a:stretch>
@@ -22775,7 +22771,7 @@
           <w:lang w:val="en-US"/>
         </w:rPr>
       </w:pPr>
-      <w:bookmarkStart w:id="43" w:name="_Toc41650294"/>
+      <w:bookmarkStart w:id="42" w:name="_Toc41650294"/>
       <w:r>
         <w:rPr>
           <w:noProof/>
@@ -22783,7 +22779,7 @@
         </w:rPr>
         <w:lastRenderedPageBreak/>
         <w:drawing>
-          <wp:anchor distT="0" distB="0" distL="114300" distR="114300" simplePos="0" relativeHeight="251664896" behindDoc="0" locked="0" layoutInCell="1" allowOverlap="1" wp14:anchorId="1CDCCADB" wp14:editId="2EC6BA15">
+          <wp:anchor distT="0" distB="0" distL="114300" distR="114300" simplePos="0" relativeHeight="251682816" behindDoc="0" locked="0" layoutInCell="1" allowOverlap="1" wp14:anchorId="4F6FDA7E" wp14:editId="111DFD20">
             <wp:simplePos x="0" y="0"/>
             <wp:positionH relativeFrom="column">
               <wp:posOffset>6985</wp:posOffset>
@@ -22814,7 +22810,7 @@
                     <pic:cNvPicPr/>
                   </pic:nvPicPr>
                   <pic:blipFill>
-                    <a:blip r:embed="rId33">
+                    <a:blip r:embed="rId37">
                       <a:extLst>
                         <a:ext uri="{28A0092B-C50C-407E-A947-70E740481C1C}">
                           <a14:useLocalDpi xmlns:a14="http://schemas.microsoft.com/office/drawing/2010/main" val="0"/>
@@ -22844,37 +22840,37 @@
         <w:rPr>
           <w:lang w:val="en-US"/>
         </w:rPr>
-        <w:t xml:space="preserve">SC24: </w:t>
-      </w:r>
-      <w:r>
-        <w:rPr>
-          <w:lang w:val="en-US"/>
-        </w:rPr>
-        <w:t>Tài khoản phụ</w:t>
-      </w:r>
-      <w:bookmarkEnd w:id="43"/>
-    </w:p>
-    <w:p>
-      <w:pPr>
-        <w:pStyle w:val="Heading1"/>
-        <w:rPr>
-          <w:lang w:val="en-US"/>
-        </w:rPr>
-      </w:pPr>
-      <w:bookmarkStart w:id="44" w:name="_Toc41650295"/>
-      <w:r>
-        <w:rPr>
-          <w:lang w:val="en-US"/>
-        </w:rPr>
         <w:t xml:space="preserve">SC25: </w:t>
       </w:r>
       <w:r>
         <w:rPr>
           <w:lang w:val="en-US"/>
         </w:rPr>
+        <w:t>Tài khoản phụ</w:t>
+      </w:r>
+      <w:bookmarkEnd w:id="42"/>
+    </w:p>
+    <w:p>
+      <w:pPr>
+        <w:pStyle w:val="Heading1"/>
+        <w:rPr>
+          <w:lang w:val="en-US"/>
+        </w:rPr>
+      </w:pPr>
+      <w:bookmarkStart w:id="43" w:name="_Toc41650295"/>
+      <w:r>
+        <w:rPr>
+          <w:lang w:val="en-US"/>
+        </w:rPr>
+        <w:t xml:space="preserve">SC26: </w:t>
+      </w:r>
+      <w:r>
+        <w:rPr>
+          <w:lang w:val="en-US"/>
+        </w:rPr>
         <w:t>Thêm mới tài khoản phụ</w:t>
       </w:r>
-      <w:bookmarkEnd w:id="44"/>
+      <w:bookmarkEnd w:id="43"/>
     </w:p>
     <w:p>
       <w:pPr>
@@ -22889,7 +22885,7 @@
           <w:lang w:val="en-US"/>
         </w:rPr>
         <w:drawing>
-          <wp:anchor distT="0" distB="0" distL="114300" distR="114300" simplePos="0" relativeHeight="251652608" behindDoc="0" locked="0" layoutInCell="1" allowOverlap="1" wp14:anchorId="0765B086" wp14:editId="18DD84CF">
+          <wp:anchor distT="0" distB="0" distL="114300" distR="114300" simplePos="0" relativeHeight="251671552" behindDoc="0" locked="0" layoutInCell="1" allowOverlap="1" wp14:anchorId="468476F0" wp14:editId="62D3A582">
             <wp:simplePos x="0" y="0"/>
             <wp:positionH relativeFrom="column">
               <wp:posOffset>6985</wp:posOffset>
@@ -22920,7 +22916,7 @@
                     <pic:cNvPicPr/>
                   </pic:nvPicPr>
                   <pic:blipFill>
-                    <a:blip r:embed="rId34">
+                    <a:blip r:embed="rId38">
                       <a:extLst>
                         <a:ext uri="{28A0092B-C50C-407E-A947-70E740481C1C}">
                           <a14:useLocalDpi xmlns:a14="http://schemas.microsoft.com/office/drawing/2010/main" val="0"/>
@@ -22973,14 +22969,14 @@
           <w:lang w:val="en-US"/>
         </w:rPr>
       </w:pPr>
-      <w:bookmarkStart w:id="45" w:name="_Toc41650296"/>
+      <w:bookmarkStart w:id="44" w:name="_Toc41650296"/>
       <w:r>
         <w:rPr>
           <w:noProof/>
           <w:lang w:val="en-US"/>
         </w:rPr>
         <w:drawing>
-          <wp:anchor distT="0" distB="0" distL="114300" distR="114300" simplePos="0" relativeHeight="251665920" behindDoc="0" locked="0" layoutInCell="1" allowOverlap="1" wp14:anchorId="5C879EC9" wp14:editId="053CB020">
+          <wp:anchor distT="0" distB="0" distL="114300" distR="114300" simplePos="0" relativeHeight="251665408" behindDoc="0" locked="0" layoutInCell="1" allowOverlap="1" wp14:anchorId="6C8161A3" wp14:editId="3A8B9C42">
             <wp:simplePos x="0" y="0"/>
             <wp:positionH relativeFrom="column">
               <wp:posOffset>6985</wp:posOffset>
@@ -23011,7 +23007,7 @@
                     <pic:cNvPicPr/>
                   </pic:nvPicPr>
                   <pic:blipFill>
-                    <a:blip r:embed="rId35" cstate="print">
+                    <a:blip r:embed="rId39" cstate="print">
                       <a:extLst>
                         <a:ext uri="{28A0092B-C50C-407E-A947-70E740481C1C}">
                           <a14:useLocalDpi xmlns:a14="http://schemas.microsoft.com/office/drawing/2010/main" val="0"/>
@@ -23041,45 +23037,498 @@
         <w:rPr>
           <w:lang w:val="en-US"/>
         </w:rPr>
-        <w:t xml:space="preserve">SC26: </w:t>
-      </w:r>
-      <w:r>
-        <w:rPr>
-          <w:lang w:val="en-US"/>
-        </w:rPr>
-        <w:t>Thống kê</w:t>
-      </w:r>
-      <w:bookmarkEnd w:id="45"/>
-    </w:p>
-    <w:p>
-      <w:pPr>
-        <w:pStyle w:val="Heading1"/>
-        <w:rPr>
-          <w:lang w:val="en-US"/>
-        </w:rPr>
-      </w:pPr>
-    </w:p>
-    <w:p>
-      <w:pPr>
-        <w:pStyle w:val="Heading1"/>
-        <w:rPr>
-          <w:lang w:val="en-US"/>
-        </w:rPr>
-      </w:pPr>
-      <w:bookmarkStart w:id="46" w:name="_Toc41650297"/>
-      <w:r>
-        <w:rPr>
-          <w:lang w:val="en-US"/>
-        </w:rPr>
         <w:t xml:space="preserve">SC27: </w:t>
       </w:r>
       <w:r>
         <w:rPr>
           <w:lang w:val="en-US"/>
         </w:rPr>
+        <w:t>Thống kê</w:t>
+      </w:r>
+      <w:bookmarkEnd w:id="44"/>
+    </w:p>
+    <w:p>
+      <w:pPr>
+        <w:pStyle w:val="Heading1"/>
+        <w:rPr>
+          <w:lang w:val="en-US"/>
+        </w:rPr>
+      </w:pPr>
+      <w:r>
+        <w:rPr>
+          <w:noProof/>
+          <w:lang w:val="en-US"/>
+        </w:rPr>
+        <w:drawing>
+          <wp:anchor distT="0" distB="0" distL="114300" distR="114300" simplePos="0" relativeHeight="251697152" behindDoc="0" locked="0" layoutInCell="1" allowOverlap="1" wp14:anchorId="18F65523" wp14:editId="3D2CEC4B">
+            <wp:simplePos x="0" y="0"/>
+            <wp:positionH relativeFrom="column">
+              <wp:posOffset>-60325</wp:posOffset>
+            </wp:positionH>
+            <wp:positionV relativeFrom="paragraph">
+              <wp:posOffset>4359910</wp:posOffset>
+            </wp:positionV>
+            <wp:extent cx="6810375" cy="3448050"/>
+            <wp:effectExtent l="0" t="0" r="0" b="0"/>
+            <wp:wrapThrough wrapText="bothSides">
+              <wp:wrapPolygon edited="0">
+                <wp:start x="0" y="0"/>
+                <wp:lineTo x="0" y="21481"/>
+                <wp:lineTo x="21570" y="21481"/>
+                <wp:lineTo x="21570" y="0"/>
+                <wp:lineTo x="0" y="0"/>
+              </wp:wrapPolygon>
+            </wp:wrapThrough>
+            <wp:docPr id="43" name="Picture 43"/>
+            <wp:cNvGraphicFramePr>
+              <a:graphicFrameLocks xmlns:a="http://schemas.openxmlformats.org/drawingml/2006/main" noChangeAspect="1"/>
+            </wp:cNvGraphicFramePr>
+            <a:graphic xmlns:a="http://schemas.openxmlformats.org/drawingml/2006/main">
+              <a:graphicData uri="http://schemas.openxmlformats.org/drawingml/2006/picture">
+                <pic:pic xmlns:pic="http://schemas.openxmlformats.org/drawingml/2006/picture">
+                  <pic:nvPicPr>
+                    <pic:cNvPr id="0" name="Picture 8"/>
+                    <pic:cNvPicPr>
+                      <a:picLocks noChangeAspect="1" noChangeArrowheads="1"/>
+                    </pic:cNvPicPr>
+                  </pic:nvPicPr>
+                  <pic:blipFill>
+                    <a:blip r:embed="rId40" cstate="print">
+                      <a:extLst>
+                        <a:ext uri="{28A0092B-C50C-407E-A947-70E740481C1C}">
+                          <a14:useLocalDpi xmlns:a14="http://schemas.microsoft.com/office/drawing/2010/main" val="0"/>
+                        </a:ext>
+                      </a:extLst>
+                    </a:blip>
+                    <a:srcRect/>
+                    <a:stretch>
+                      <a:fillRect/>
+                    </a:stretch>
+                  </pic:blipFill>
+                  <pic:spPr bwMode="auto">
+                    <a:xfrm>
+                      <a:off x="0" y="0"/>
+                      <a:ext cx="6810375" cy="3448050"/>
+                    </a:xfrm>
+                    <a:prstGeom prst="rect">
+                      <a:avLst/>
+                    </a:prstGeom>
+                    <a:noFill/>
+                    <a:ln>
+                      <a:noFill/>
+                    </a:ln>
+                  </pic:spPr>
+                </pic:pic>
+              </a:graphicData>
+            </a:graphic>
+          </wp:anchor>
+        </w:drawing>
+      </w:r>
+    </w:p>
+    <w:p>
+      <w:pPr>
+        <w:rPr>
+          <w:sz w:val="32"/>
+          <w:szCs w:val="32"/>
+          <w:lang w:val="en-US"/>
+        </w:rPr>
+      </w:pPr>
+      <w:r>
+        <w:rPr>
+          <w:noProof/>
+          <w:lang w:val="en-US"/>
+        </w:rPr>
+        <w:lastRenderedPageBreak/>
+        <w:drawing>
+          <wp:anchor distT="0" distB="0" distL="114300" distR="114300" simplePos="0" relativeHeight="251689984" behindDoc="0" locked="0" layoutInCell="1" allowOverlap="1" wp14:anchorId="7F71C525" wp14:editId="4AA51CB8">
+            <wp:simplePos x="0" y="0"/>
+            <wp:positionH relativeFrom="column">
+              <wp:posOffset>-336550</wp:posOffset>
+            </wp:positionH>
+            <wp:positionV relativeFrom="paragraph">
+              <wp:posOffset>3698875</wp:posOffset>
+            </wp:positionV>
+            <wp:extent cx="6810375" cy="3448050"/>
+            <wp:effectExtent l="0" t="0" r="0" b="0"/>
+            <wp:wrapThrough wrapText="bothSides">
+              <wp:wrapPolygon edited="0">
+                <wp:start x="0" y="0"/>
+                <wp:lineTo x="0" y="21481"/>
+                <wp:lineTo x="21570" y="21481"/>
+                <wp:lineTo x="21570" y="0"/>
+                <wp:lineTo x="0" y="0"/>
+              </wp:wrapPolygon>
+            </wp:wrapThrough>
+            <wp:docPr id="45" name="Picture 45"/>
+            <wp:cNvGraphicFramePr>
+              <a:graphicFrameLocks xmlns:a="http://schemas.openxmlformats.org/drawingml/2006/main" noChangeAspect="1"/>
+            </wp:cNvGraphicFramePr>
+            <a:graphic xmlns:a="http://schemas.openxmlformats.org/drawingml/2006/main">
+              <a:graphicData uri="http://schemas.openxmlformats.org/drawingml/2006/picture">
+                <pic:pic xmlns:pic="http://schemas.openxmlformats.org/drawingml/2006/picture">
+                  <pic:nvPicPr>
+                    <pic:cNvPr id="0" name="Picture 10"/>
+                    <pic:cNvPicPr>
+                      <a:picLocks noChangeAspect="1" noChangeArrowheads="1"/>
+                    </pic:cNvPicPr>
+                  </pic:nvPicPr>
+                  <pic:blipFill>
+                    <a:blip r:embed="rId41" cstate="print">
+                      <a:extLst>
+                        <a:ext uri="{28A0092B-C50C-407E-A947-70E740481C1C}">
+                          <a14:useLocalDpi xmlns:a14="http://schemas.microsoft.com/office/drawing/2010/main" val="0"/>
+                        </a:ext>
+                      </a:extLst>
+                    </a:blip>
+                    <a:srcRect/>
+                    <a:stretch>
+                      <a:fillRect/>
+                    </a:stretch>
+                  </pic:blipFill>
+                  <pic:spPr bwMode="auto">
+                    <a:xfrm>
+                      <a:off x="0" y="0"/>
+                      <a:ext cx="6810375" cy="3448050"/>
+                    </a:xfrm>
+                    <a:prstGeom prst="rect">
+                      <a:avLst/>
+                    </a:prstGeom>
+                    <a:noFill/>
+                    <a:ln>
+                      <a:noFill/>
+                    </a:ln>
+                  </pic:spPr>
+                </pic:pic>
+              </a:graphicData>
+            </a:graphic>
+          </wp:anchor>
+        </w:drawing>
+      </w:r>
+      <w:r>
+        <w:rPr>
+          <w:noProof/>
+          <w:lang w:val="en-US"/>
+        </w:rPr>
+        <w:drawing>
+          <wp:anchor distT="0" distB="0" distL="114300" distR="114300" simplePos="0" relativeHeight="251698176" behindDoc="0" locked="0" layoutInCell="1" allowOverlap="1" wp14:anchorId="3B4B977C" wp14:editId="5DFF4550">
+            <wp:simplePos x="0" y="0"/>
+            <wp:positionH relativeFrom="column">
+              <wp:posOffset>-336550</wp:posOffset>
+            </wp:positionH>
+            <wp:positionV relativeFrom="paragraph">
+              <wp:posOffset>-396875</wp:posOffset>
+            </wp:positionV>
+            <wp:extent cx="6810375" cy="3429000"/>
+            <wp:effectExtent l="0" t="0" r="0" b="0"/>
+            <wp:wrapThrough wrapText="bothSides">
+              <wp:wrapPolygon edited="0">
+                <wp:start x="0" y="0"/>
+                <wp:lineTo x="0" y="21480"/>
+                <wp:lineTo x="21570" y="21480"/>
+                <wp:lineTo x="21570" y="0"/>
+                <wp:lineTo x="0" y="0"/>
+              </wp:wrapPolygon>
+            </wp:wrapThrough>
+            <wp:docPr id="44" name="Picture 44"/>
+            <wp:cNvGraphicFramePr>
+              <a:graphicFrameLocks xmlns:a="http://schemas.openxmlformats.org/drawingml/2006/main" noChangeAspect="1"/>
+            </wp:cNvGraphicFramePr>
+            <a:graphic xmlns:a="http://schemas.openxmlformats.org/drawingml/2006/main">
+              <a:graphicData uri="http://schemas.openxmlformats.org/drawingml/2006/picture">
+                <pic:pic xmlns:pic="http://schemas.openxmlformats.org/drawingml/2006/picture">
+                  <pic:nvPicPr>
+                    <pic:cNvPr id="0" name="Picture 9"/>
+                    <pic:cNvPicPr>
+                      <a:picLocks noChangeAspect="1" noChangeArrowheads="1"/>
+                    </pic:cNvPicPr>
+                  </pic:nvPicPr>
+                  <pic:blipFill>
+                    <a:blip r:embed="rId42" cstate="print">
+                      <a:extLst>
+                        <a:ext uri="{28A0092B-C50C-407E-A947-70E740481C1C}">
+                          <a14:useLocalDpi xmlns:a14="http://schemas.microsoft.com/office/drawing/2010/main" val="0"/>
+                        </a:ext>
+                      </a:extLst>
+                    </a:blip>
+                    <a:srcRect/>
+                    <a:stretch>
+                      <a:fillRect/>
+                    </a:stretch>
+                  </pic:blipFill>
+                  <pic:spPr bwMode="auto">
+                    <a:xfrm>
+                      <a:off x="0" y="0"/>
+                      <a:ext cx="6810375" cy="3429000"/>
+                    </a:xfrm>
+                    <a:prstGeom prst="rect">
+                      <a:avLst/>
+                    </a:prstGeom>
+                    <a:noFill/>
+                    <a:ln>
+                      <a:noFill/>
+                    </a:ln>
+                  </pic:spPr>
+                </pic:pic>
+              </a:graphicData>
+            </a:graphic>
+          </wp:anchor>
+        </w:drawing>
+      </w:r>
+      <w:r>
+        <w:rPr>
+          <w:lang w:val="en-US"/>
+        </w:rPr>
+        <w:br w:type="page"/>
+      </w:r>
+    </w:p>
+    <w:p>
+      <w:pPr>
+        <w:rPr>
+          <w:sz w:val="32"/>
+          <w:szCs w:val="32"/>
+          <w:lang w:val="en-US"/>
+        </w:rPr>
+      </w:pPr>
+      <w:r>
+        <w:rPr>
+          <w:noProof/>
+          <w:lang w:val="en-US"/>
+        </w:rPr>
+        <w:lastRenderedPageBreak/>
+        <w:drawing>
+          <wp:anchor distT="0" distB="0" distL="114300" distR="114300" simplePos="0" relativeHeight="251691008" behindDoc="0" locked="0" layoutInCell="1" allowOverlap="1" wp14:anchorId="25130307" wp14:editId="6567EBC6">
+            <wp:simplePos x="0" y="0"/>
+            <wp:positionH relativeFrom="column">
+              <wp:posOffset>-336550</wp:posOffset>
+            </wp:positionH>
+            <wp:positionV relativeFrom="paragraph">
+              <wp:posOffset>3870325</wp:posOffset>
+            </wp:positionV>
+            <wp:extent cx="6810375" cy="3467100"/>
+            <wp:effectExtent l="0" t="0" r="0" b="0"/>
+            <wp:wrapThrough wrapText="bothSides">
+              <wp:wrapPolygon edited="0">
+                <wp:start x="0" y="0"/>
+                <wp:lineTo x="0" y="21481"/>
+                <wp:lineTo x="21570" y="21481"/>
+                <wp:lineTo x="21570" y="0"/>
+                <wp:lineTo x="0" y="0"/>
+              </wp:wrapPolygon>
+            </wp:wrapThrough>
+            <wp:docPr id="47" name="Picture 47"/>
+            <wp:cNvGraphicFramePr>
+              <a:graphicFrameLocks xmlns:a="http://schemas.openxmlformats.org/drawingml/2006/main" noChangeAspect="1"/>
+            </wp:cNvGraphicFramePr>
+            <a:graphic xmlns:a="http://schemas.openxmlformats.org/drawingml/2006/main">
+              <a:graphicData uri="http://schemas.openxmlformats.org/drawingml/2006/picture">
+                <pic:pic xmlns:pic="http://schemas.openxmlformats.org/drawingml/2006/picture">
+                  <pic:nvPicPr>
+                    <pic:cNvPr id="0" name="Picture 12"/>
+                    <pic:cNvPicPr>
+                      <a:picLocks noChangeAspect="1" noChangeArrowheads="1"/>
+                    </pic:cNvPicPr>
+                  </pic:nvPicPr>
+                  <pic:blipFill>
+                    <a:blip r:embed="rId43" cstate="print">
+                      <a:extLst>
+                        <a:ext uri="{28A0092B-C50C-407E-A947-70E740481C1C}">
+                          <a14:useLocalDpi xmlns:a14="http://schemas.microsoft.com/office/drawing/2010/main" val="0"/>
+                        </a:ext>
+                      </a:extLst>
+                    </a:blip>
+                    <a:srcRect/>
+                    <a:stretch>
+                      <a:fillRect/>
+                    </a:stretch>
+                  </pic:blipFill>
+                  <pic:spPr bwMode="auto">
+                    <a:xfrm>
+                      <a:off x="0" y="0"/>
+                      <a:ext cx="6810375" cy="3467100"/>
+                    </a:xfrm>
+                    <a:prstGeom prst="rect">
+                      <a:avLst/>
+                    </a:prstGeom>
+                    <a:noFill/>
+                    <a:ln>
+                      <a:noFill/>
+                    </a:ln>
+                  </pic:spPr>
+                </pic:pic>
+              </a:graphicData>
+            </a:graphic>
+          </wp:anchor>
+        </w:drawing>
+      </w:r>
+      <w:r>
+        <w:rPr>
+          <w:noProof/>
+          <w:lang w:val="en-US"/>
+        </w:rPr>
+        <w:drawing>
+          <wp:anchor distT="0" distB="0" distL="114300" distR="114300" simplePos="0" relativeHeight="251699200" behindDoc="0" locked="0" layoutInCell="1" allowOverlap="1" wp14:anchorId="5ECCE8AA" wp14:editId="7606A483">
+            <wp:simplePos x="0" y="0"/>
+            <wp:positionH relativeFrom="column">
+              <wp:posOffset>-336550</wp:posOffset>
+            </wp:positionH>
+            <wp:positionV relativeFrom="paragraph">
+              <wp:posOffset>-206375</wp:posOffset>
+            </wp:positionV>
+            <wp:extent cx="6810375" cy="3467100"/>
+            <wp:effectExtent l="0" t="0" r="0" b="0"/>
+            <wp:wrapThrough wrapText="bothSides">
+              <wp:wrapPolygon edited="0">
+                <wp:start x="0" y="0"/>
+                <wp:lineTo x="0" y="21481"/>
+                <wp:lineTo x="21570" y="21481"/>
+                <wp:lineTo x="21570" y="0"/>
+                <wp:lineTo x="0" y="0"/>
+              </wp:wrapPolygon>
+            </wp:wrapThrough>
+            <wp:docPr id="46" name="Picture 46"/>
+            <wp:cNvGraphicFramePr>
+              <a:graphicFrameLocks xmlns:a="http://schemas.openxmlformats.org/drawingml/2006/main" noChangeAspect="1"/>
+            </wp:cNvGraphicFramePr>
+            <a:graphic xmlns:a="http://schemas.openxmlformats.org/drawingml/2006/main">
+              <a:graphicData uri="http://schemas.openxmlformats.org/drawingml/2006/picture">
+                <pic:pic xmlns:pic="http://schemas.openxmlformats.org/drawingml/2006/picture">
+                  <pic:nvPicPr>
+                    <pic:cNvPr id="0" name="Picture 11"/>
+                    <pic:cNvPicPr>
+                      <a:picLocks noChangeAspect="1" noChangeArrowheads="1"/>
+                    </pic:cNvPicPr>
+                  </pic:nvPicPr>
+                  <pic:blipFill>
+                    <a:blip r:embed="rId44" cstate="print">
+                      <a:extLst>
+                        <a:ext uri="{28A0092B-C50C-407E-A947-70E740481C1C}">
+                          <a14:useLocalDpi xmlns:a14="http://schemas.microsoft.com/office/drawing/2010/main" val="0"/>
+                        </a:ext>
+                      </a:extLst>
+                    </a:blip>
+                    <a:srcRect/>
+                    <a:stretch>
+                      <a:fillRect/>
+                    </a:stretch>
+                  </pic:blipFill>
+                  <pic:spPr bwMode="auto">
+                    <a:xfrm>
+                      <a:off x="0" y="0"/>
+                      <a:ext cx="6810375" cy="3467100"/>
+                    </a:xfrm>
+                    <a:prstGeom prst="rect">
+                      <a:avLst/>
+                    </a:prstGeom>
+                    <a:noFill/>
+                    <a:ln>
+                      <a:noFill/>
+                    </a:ln>
+                  </pic:spPr>
+                </pic:pic>
+              </a:graphicData>
+            </a:graphic>
+          </wp:anchor>
+        </w:drawing>
+      </w:r>
+      <w:r>
+        <w:rPr>
+          <w:lang w:val="en-US"/>
+        </w:rPr>
+        <w:br w:type="page"/>
+      </w:r>
+    </w:p>
+    <w:p>
+      <w:pPr>
+        <w:pStyle w:val="Heading1"/>
+        <w:rPr>
+          <w:lang w:val="en-US"/>
+        </w:rPr>
+      </w:pPr>
+    </w:p>
+    <w:p>
+      <w:pPr>
+        <w:pStyle w:val="Heading1"/>
+        <w:rPr>
+          <w:lang w:val="en-US"/>
+        </w:rPr>
+      </w:pPr>
+      <w:bookmarkStart w:id="45" w:name="_Toc41650297"/>
+      <w:r>
+        <w:rPr>
+          <w:noProof/>
+          <w:lang w:val="en-US"/>
+        </w:rPr>
+        <w:drawing>
+          <wp:anchor distT="0" distB="0" distL="114300" distR="114300" simplePos="0" relativeHeight="251672576" behindDoc="0" locked="0" layoutInCell="1" allowOverlap="1" wp14:anchorId="77E21EDC" wp14:editId="38C6E611">
+            <wp:simplePos x="0" y="0"/>
+            <wp:positionH relativeFrom="column">
+              <wp:posOffset>-2540</wp:posOffset>
+            </wp:positionH>
+            <wp:positionV relativeFrom="page">
+              <wp:posOffset>1492250</wp:posOffset>
+            </wp:positionV>
+            <wp:extent cx="6819900" cy="2004695"/>
+            <wp:effectExtent l="0" t="0" r="0" b="0"/>
+            <wp:wrapThrough wrapText="bothSides">
+              <wp:wrapPolygon edited="0">
+                <wp:start x="0" y="0"/>
+                <wp:lineTo x="0" y="21347"/>
+                <wp:lineTo x="21540" y="21347"/>
+                <wp:lineTo x="21540" y="0"/>
+                <wp:lineTo x="0" y="0"/>
+              </wp:wrapPolygon>
+            </wp:wrapThrough>
+            <wp:docPr id="38" name="Picture 38"/>
+            <wp:cNvGraphicFramePr>
+              <a:graphicFrameLocks xmlns:a="http://schemas.openxmlformats.org/drawingml/2006/main" noChangeAspect="1"/>
+            </wp:cNvGraphicFramePr>
+            <a:graphic xmlns:a="http://schemas.openxmlformats.org/drawingml/2006/main">
+              <a:graphicData uri="http://schemas.openxmlformats.org/drawingml/2006/picture">
+                <pic:pic xmlns:pic="http://schemas.openxmlformats.org/drawingml/2006/picture">
+                  <pic:nvPicPr>
+                    <pic:cNvPr id="1" name=""/>
+                    <pic:cNvPicPr/>
+                  </pic:nvPicPr>
+                  <pic:blipFill>
+                    <a:blip r:embed="rId45">
+                      <a:extLst>
+                        <a:ext uri="{28A0092B-C50C-407E-A947-70E740481C1C}">
+                          <a14:useLocalDpi xmlns:a14="http://schemas.microsoft.com/office/drawing/2010/main" val="0"/>
+                        </a:ext>
+                      </a:extLst>
+                    </a:blip>
+                    <a:stretch>
+                      <a:fillRect/>
+                    </a:stretch>
+                  </pic:blipFill>
+                  <pic:spPr>
+                    <a:xfrm>
+                      <a:off x="0" y="0"/>
+                      <a:ext cx="6819900" cy="2004695"/>
+                    </a:xfrm>
+                    <a:prstGeom prst="rect">
+                      <a:avLst/>
+                    </a:prstGeom>
+                  </pic:spPr>
+                </pic:pic>
+              </a:graphicData>
+            </a:graphic>
+          </wp:anchor>
+        </w:drawing>
+      </w:r>
+      <w:r>
+        <w:rPr>
+          <w:lang w:val="en-US"/>
+        </w:rPr>
+        <w:t xml:space="preserve">SC28: </w:t>
+      </w:r>
+      <w:r>
+        <w:rPr>
+          <w:lang w:val="en-US"/>
+        </w:rPr>
         <w:t>Lịch sử thuê phòng</w:t>
       </w:r>
-      <w:bookmarkEnd w:id="46"/>
+      <w:bookmarkEnd w:id="45"/>
       <w:r>
         <w:rPr>
           <w:lang w:val="en-US"/>
@@ -23089,24 +23538,25 @@
     </w:p>
     <w:p>
       <w:pPr>
-        <w:rPr>
-          <w:sz w:val="28"/>
-          <w:lang w:val="en-US"/>
-        </w:rPr>
-      </w:pPr>
+        <w:pStyle w:val="Heading1"/>
+        <w:rPr>
+          <w:lang w:val="en-US"/>
+        </w:rPr>
+      </w:pPr>
+      <w:bookmarkStart w:id="46" w:name="_Toc41650298"/>
       <w:r>
         <w:rPr>
           <w:noProof/>
           <w:lang w:val="en-US"/>
         </w:rPr>
         <w:drawing>
-          <wp:anchor distT="0" distB="0" distL="114300" distR="114300" simplePos="0" relativeHeight="251667968" behindDoc="0" locked="0" layoutInCell="1" allowOverlap="1" wp14:anchorId="73D2DCFA" wp14:editId="043D7493">
+          <wp:anchor distT="0" distB="0" distL="114300" distR="114300" simplePos="0" relativeHeight="251679744" behindDoc="0" locked="0" layoutInCell="1" allowOverlap="1" wp14:anchorId="4174F5AA" wp14:editId="3F014C48">
             <wp:simplePos x="0" y="0"/>
             <wp:positionH relativeFrom="column">
-              <wp:posOffset>-8781</wp:posOffset>
+              <wp:posOffset>-3175</wp:posOffset>
             </wp:positionH>
             <wp:positionV relativeFrom="page">
-              <wp:posOffset>6243058</wp:posOffset>
+              <wp:posOffset>4042410</wp:posOffset>
             </wp:positionV>
             <wp:extent cx="6819900" cy="2067560"/>
             <wp:effectExtent l="0" t="0" r="0" b="0"/>
@@ -23131,7 +23581,7 @@
                     <pic:cNvPicPr/>
                   </pic:nvPicPr>
                   <pic:blipFill>
-                    <a:blip r:embed="rId36">
+                    <a:blip r:embed="rId46">
                       <a:extLst>
                         <a:ext uri="{28A0092B-C50C-407E-A947-70E740481C1C}">
                           <a14:useLocalDpi xmlns:a14="http://schemas.microsoft.com/office/drawing/2010/main" val="0"/>
@@ -23159,108 +23609,6 @@
       </w:r>
       <w:r>
         <w:rPr>
-          <w:sz w:val="28"/>
-          <w:lang w:val="en-US"/>
-        </w:rPr>
-        <w:br w:type="page"/>
-      </w:r>
-    </w:p>
-    <w:p>
-      <w:pPr>
-        <w:pStyle w:val="Heading1"/>
-        <w:rPr>
-          <w:lang w:val="en-US"/>
-        </w:rPr>
-      </w:pPr>
-      <w:bookmarkStart w:id="47" w:name="_Toc41650298"/>
-      <w:r>
-        <w:rPr>
-          <w:noProof/>
-          <w:lang w:val="en-US"/>
-        </w:rPr>
-        <w:lastRenderedPageBreak/>
-        <w:drawing>
-          <wp:anchor distT="0" distB="0" distL="114300" distR="114300" simplePos="0" relativeHeight="251666944" behindDoc="0" locked="0" layoutInCell="1" allowOverlap="1" wp14:anchorId="7443FD7A" wp14:editId="44ADE0AD">
-            <wp:simplePos x="0" y="0"/>
-            <wp:positionH relativeFrom="column">
-              <wp:posOffset>6985</wp:posOffset>
-            </wp:positionH>
-            <wp:positionV relativeFrom="page">
-              <wp:posOffset>1292597</wp:posOffset>
-            </wp:positionV>
-            <wp:extent cx="6819900" cy="2004695"/>
-            <wp:effectExtent l="0" t="0" r="0" b="0"/>
-            <wp:wrapThrough wrapText="bothSides">
-              <wp:wrapPolygon edited="0">
-                <wp:start x="0" y="0"/>
-                <wp:lineTo x="0" y="21347"/>
-                <wp:lineTo x="21540" y="21347"/>
-                <wp:lineTo x="21540" y="0"/>
-                <wp:lineTo x="0" y="0"/>
-              </wp:wrapPolygon>
-            </wp:wrapThrough>
-            <wp:docPr id="38" name="Picture 38"/>
-            <wp:cNvGraphicFramePr>
-              <a:graphicFrameLocks xmlns:a="http://schemas.openxmlformats.org/drawingml/2006/main" noChangeAspect="1"/>
-            </wp:cNvGraphicFramePr>
-            <a:graphic xmlns:a="http://schemas.openxmlformats.org/drawingml/2006/main">
-              <a:graphicData uri="http://schemas.openxmlformats.org/drawingml/2006/picture">
-                <pic:pic xmlns:pic="http://schemas.openxmlformats.org/drawingml/2006/picture">
-                  <pic:nvPicPr>
-                    <pic:cNvPr id="1" name=""/>
-                    <pic:cNvPicPr/>
-                  </pic:nvPicPr>
-                  <pic:blipFill>
-                    <a:blip r:embed="rId37">
-                      <a:extLst>
-                        <a:ext uri="{28A0092B-C50C-407E-A947-70E740481C1C}">
-                          <a14:useLocalDpi xmlns:a14="http://schemas.microsoft.com/office/drawing/2010/main" val="0"/>
-                        </a:ext>
-                      </a:extLst>
-                    </a:blip>
-                    <a:stretch>
-                      <a:fillRect/>
-                    </a:stretch>
-                  </pic:blipFill>
-                  <pic:spPr>
-                    <a:xfrm>
-                      <a:off x="0" y="0"/>
-                      <a:ext cx="6819900" cy="2004695"/>
-                    </a:xfrm>
-                    <a:prstGeom prst="rect">
-                      <a:avLst/>
-                    </a:prstGeom>
-                  </pic:spPr>
-                </pic:pic>
-              </a:graphicData>
-            </a:graphic>
-          </wp:anchor>
-        </w:drawing>
-      </w:r>
-      <w:r>
-        <w:rPr>
-          <w:lang w:val="en-US"/>
-        </w:rPr>
-        <w:t xml:space="preserve">SC28: </w:t>
-      </w:r>
-      <w:r>
-        <w:rPr>
-          <w:lang w:val="en-US"/>
-        </w:rPr>
-        <w:t>Thiết lập khác (thông tin, in hóa đơn)</w:t>
-      </w:r>
-      <w:bookmarkEnd w:id="47"/>
-    </w:p>
-    <w:p>
-      <w:pPr>
-        <w:pStyle w:val="Heading1"/>
-        <w:rPr>
-          <w:lang w:val="en-US"/>
-        </w:rPr>
-      </w:pPr>
-      <w:bookmarkStart w:id="48" w:name="_Toc41650299"/>
-      <w:r>
-        <w:rPr>
           <w:lang w:val="en-US"/>
         </w:rPr>
         <w:t xml:space="preserve">SC29: </w:t>
@@ -23269,9 +23617,54 @@
         <w:rPr>
           <w:lang w:val="en-US"/>
         </w:rPr>
+        <w:t>Thiết lập khác (thông tin, in hóa đơn)</w:t>
+      </w:r>
+      <w:bookmarkEnd w:id="46"/>
+    </w:p>
+    <w:p>
+      <w:pPr>
+        <w:rPr>
+          <w:sz w:val="32"/>
+          <w:szCs w:val="32"/>
+          <w:lang w:val="en-US"/>
+        </w:rPr>
+      </w:pPr>
+      <w:r>
+        <w:rPr>
+          <w:lang w:val="en-US"/>
+        </w:rPr>
+        <w:br w:type="page"/>
+      </w:r>
+    </w:p>
+    <w:p>
+      <w:pPr>
+        <w:pStyle w:val="Heading1"/>
+        <w:rPr>
+          <w:lang w:val="en-US"/>
+        </w:rPr>
+      </w:pPr>
+    </w:p>
+    <w:p>
+      <w:pPr>
+        <w:pStyle w:val="Heading1"/>
+        <w:rPr>
+          <w:lang w:val="en-US"/>
+        </w:rPr>
+      </w:pPr>
+      <w:bookmarkStart w:id="47" w:name="_Toc41650299"/>
+      <w:r>
+        <w:rPr>
+          <w:lang w:val="en-US"/>
+        </w:rPr>
+        <w:t xml:space="preserve">SC30: </w:t>
+      </w:r>
+      <w:r>
+        <w:rPr>
+          <w:lang w:val="en-US"/>
+        </w:rPr>
         <w:t>Thông tin tài khoản</w:t>
       </w:r>
-      <w:bookmarkEnd w:id="48"/>
+      <w:bookmarkEnd w:id="47"/>
       <w:r>
         <w:rPr>
           <w:lang w:val="en-US"/>
@@ -23292,13 +23685,13 @@
           <w:lang w:val="en-US"/>
         </w:rPr>
         <w:drawing>
-          <wp:anchor distT="0" distB="0" distL="114300" distR="114300" simplePos="0" relativeHeight="251668992" behindDoc="0" locked="0" layoutInCell="1" allowOverlap="1" wp14:anchorId="0ABD95F9" wp14:editId="5D912C4E">
+          <wp:anchor distT="0" distB="0" distL="114300" distR="114300" simplePos="0" relativeHeight="251683840" behindDoc="0" locked="0" layoutInCell="1" allowOverlap="1" wp14:anchorId="2FD8319C" wp14:editId="13F40424">
             <wp:simplePos x="0" y="0"/>
             <wp:positionH relativeFrom="column">
-              <wp:posOffset>6985</wp:posOffset>
+              <wp:posOffset>940435</wp:posOffset>
             </wp:positionH>
             <wp:positionV relativeFrom="page">
-              <wp:posOffset>3799161</wp:posOffset>
+              <wp:posOffset>1628775</wp:posOffset>
             </wp:positionV>
             <wp:extent cx="4714875" cy="6162675"/>
             <wp:effectExtent l="0" t="0" r="0" b="0"/>
@@ -23323,7 +23716,7 @@
                     <pic:cNvPicPr/>
                   </pic:nvPicPr>
                   <pic:blipFill>
-                    <a:blip r:embed="rId38">
+                    <a:blip r:embed="rId47">
                       <a:extLst>
                         <a:ext uri="{28A0092B-C50C-407E-A947-70E740481C1C}">
                           <a14:useLocalDpi xmlns:a14="http://schemas.microsoft.com/office/drawing/2010/main" val="0"/>
@@ -23364,13 +23757,13 @@
           <w:lang w:val="en-US"/>
         </w:rPr>
       </w:pPr>
-      <w:bookmarkStart w:id="49" w:name="_Toc41650300"/>
+      <w:bookmarkStart w:id="48" w:name="_Toc41650300"/>
       <w:r>
         <w:rPr>
           <w:lang w:val="en-US"/>
         </w:rPr>
         <w:lastRenderedPageBreak/>
-        <w:t xml:space="preserve">SC30: </w:t>
+        <w:t xml:space="preserve">SC31: </w:t>
       </w:r>
       <w:r>
         <w:rPr>
@@ -23378,7 +23771,7 @@
         </w:rPr>
         <w:t>Gia hạn</w:t>
       </w:r>
-      <w:bookmarkEnd w:id="49"/>
+      <w:bookmarkEnd w:id="48"/>
       <w:r>
         <w:rPr>
           <w:lang w:val="en-US"/>
@@ -23399,7 +23792,7 @@
           <w:lang w:val="en-US"/>
         </w:rPr>
         <w:drawing>
-          <wp:anchor distT="0" distB="0" distL="114300" distR="114300" simplePos="0" relativeHeight="251670016" behindDoc="0" locked="0" layoutInCell="1" allowOverlap="1" wp14:anchorId="117E90EE" wp14:editId="255D95E9">
+          <wp:anchor distT="0" distB="0" distL="114300" distR="114300" simplePos="0" relativeHeight="251684864" behindDoc="0" locked="0" layoutInCell="1" allowOverlap="1" wp14:anchorId="134FA416" wp14:editId="71568CA6">
             <wp:simplePos x="0" y="0"/>
             <wp:positionH relativeFrom="column">
               <wp:posOffset>7160</wp:posOffset>
@@ -23430,7 +23823,7 @@
                     <pic:cNvPicPr/>
                   </pic:nvPicPr>
                   <pic:blipFill>
-                    <a:blip r:embed="rId39">
+                    <a:blip r:embed="rId48">
                       <a:extLst>
                         <a:ext uri="{28A0092B-C50C-407E-A947-70E740481C1C}">
                           <a14:useLocalDpi xmlns:a14="http://schemas.microsoft.com/office/drawing/2010/main" val="0"/>
@@ -23493,7 +23886,7 @@
           <w:lang w:val="en-US"/>
         </w:rPr>
         <w:drawing>
-          <wp:anchor distT="0" distB="0" distL="114300" distR="114300" simplePos="0" relativeHeight="251671040" behindDoc="0" locked="0" layoutInCell="1" allowOverlap="1" wp14:anchorId="406254A5" wp14:editId="124CE2DD">
+          <wp:anchor distT="0" distB="0" distL="114300" distR="114300" simplePos="0" relativeHeight="251685888" behindDoc="0" locked="0" layoutInCell="1" allowOverlap="1" wp14:anchorId="205EA009" wp14:editId="692E4A1D">
             <wp:simplePos x="0" y="0"/>
             <wp:positionH relativeFrom="column">
               <wp:posOffset>-166414</wp:posOffset>
@@ -23524,7 +23917,7 @@
                     <pic:cNvPicPr/>
                   </pic:nvPicPr>
                   <pic:blipFill>
-                    <a:blip r:embed="rId40">
+                    <a:blip r:embed="rId49">
                       <a:extLst>
                         <a:ext uri="{28A0092B-C50C-407E-A947-70E740481C1C}">
                           <a14:useLocalDpi xmlns:a14="http://schemas.microsoft.com/office/drawing/2010/main" val="0"/>
@@ -23714,12 +24107,12 @@
           <w:lang w:val="en-US"/>
         </w:rPr>
       </w:pPr>
-      <w:bookmarkStart w:id="50" w:name="_Toc41650301"/>
+      <w:bookmarkStart w:id="49" w:name="_Toc41650301"/>
       <w:r>
         <w:rPr>
           <w:lang w:val="en-US"/>
         </w:rPr>
-        <w:t xml:space="preserve">SC31: </w:t>
+        <w:t xml:space="preserve">SC32: </w:t>
       </w:r>
       <w:r>
         <w:rPr>
@@ -23727,7 +24120,7 @@
         </w:rPr>
         <w:t>Lịch sử giao dịch</w:t>
       </w:r>
-      <w:bookmarkEnd w:id="50"/>
+      <w:bookmarkEnd w:id="49"/>
       <w:r>
         <w:rPr>
           <w:lang w:val="en-US"/>
@@ -23752,7 +24145,7 @@
           <w:lang w:val="en-US"/>
         </w:rPr>
         <w:drawing>
-          <wp:anchor distT="0" distB="0" distL="114300" distR="114300" simplePos="0" relativeHeight="251655680" behindDoc="0" locked="0" layoutInCell="1" allowOverlap="1" wp14:anchorId="590602F1" wp14:editId="2AA7FC3F">
+          <wp:anchor distT="0" distB="0" distL="114300" distR="114300" simplePos="0" relativeHeight="251675648" behindDoc="0" locked="0" layoutInCell="1" allowOverlap="1" wp14:anchorId="2FDE3A5D" wp14:editId="7B71D6FA">
             <wp:simplePos x="0" y="0"/>
             <wp:positionH relativeFrom="column">
               <wp:posOffset>7007</wp:posOffset>
@@ -23783,7 +24176,7 @@
                     <pic:cNvPicPr/>
                   </pic:nvPicPr>
                   <pic:blipFill>
-                    <a:blip r:embed="rId41" cstate="print">
+                    <a:blip r:embed="rId50" cstate="print">
                       <a:extLst>
                         <a:ext uri="{28A0092B-C50C-407E-A947-70E740481C1C}">
                           <a14:useLocalDpi xmlns:a14="http://schemas.microsoft.com/office/drawing/2010/main" val="0"/>
@@ -23810,7 +24203,9 @@
         </w:drawing>
       </w:r>
     </w:p>
+    <w:p/>
     <w:sectPr>
+      <w:footerReference w:type="default" r:id="rId51"/>
       <w:pgSz w:w="12240" w:h="15840"/>
       <w:pgMar w:top="1360" w:right="220" w:bottom="1200" w:left="1280" w:header="0" w:footer="932" w:gutter="0"/>
       <w:cols w:space="720"/>
@@ -23839,6 +24234,67 @@
 </file>
 
 <file path=word/footer1.xml><?xml version="1.0" encoding="utf-8"?>
+<w:ftr xmlns:wpc="http://schemas.microsoft.com/office/word/2010/wordprocessingCanvas" xmlns:cx="http://schemas.microsoft.com/office/drawing/2014/chartex" xmlns:cx1="http://schemas.microsoft.com/office/drawing/2015/9/8/chartex" xmlns:cx2="http://schemas.microsoft.com/office/drawing/2015/10/21/chartex" xmlns:cx3="http://schemas.microsoft.com/office/drawing/2016/5/9/chartex" xmlns:cx4="http://schemas.microsoft.com/office/drawing/2016/5/10/chartex" xmlns:cx5="http://schemas.microsoft.com/office/drawing/2016/5/11/chartex" xmlns:cx6="http://schemas.microsoft.com/office/drawing/2016/5/12/chartex" xmlns:cx7="http://schemas.microsoft.com/office/drawing/2016/5/13/chartex" xmlns:cx8="http://schemas.microsoft.com/office/drawing/2016/5/14/chartex" xmlns:mc="http://schemas.openxmlformats.org/markup-compatibility/2006" xmlns:aink="http://schemas.microsoft.com/office/drawing/2016/ink" xmlns:am3d="http://schemas.microsoft.com/office/drawing/2017/model3d" xmlns:o="urn:schemas-microsoft-com:office:office" xmlns:r="http://schemas.openxmlformats.org/officeDocument/2006/relationships" xmlns:m="http://schemas.openxmlformats.org/officeDocument/2006/math" xmlns:v="urn:schemas-microsoft-com:vml" xmlns:wp14="http://schemas.microsoft.com/office/word/2010/wordprocessingDrawing" xmlns:wp="http://schemas.openxmlformats.org/drawingml/2006/wordprocessingDrawing" xmlns:w10="urn:schemas-microsoft-com:office:word" xmlns:w="http://schemas.openxmlformats.org/wordprocessingml/2006/main" xmlns:w14="http://schemas.microsoft.com/office/word/2010/wordml" xmlns:w15="http://schemas.microsoft.com/office/word/2012/wordml" xmlns:w16cid="http://schemas.microsoft.com/office/word/2016/wordml/cid" xmlns:w16se="http://schemas.microsoft.com/office/word/2015/wordml/symex" xmlns:wpg="http://schemas.microsoft.com/office/word/2010/wordprocessingGroup" xmlns:wpi="http://schemas.microsoft.com/office/word/2010/wordprocessingInk" xmlns:wne="http://schemas.microsoft.com/office/word/2006/wordml" xmlns:wps="http://schemas.microsoft.com/office/word/2010/wordprocessingShape" mc:Ignorable="w14 w15 w16se w16cid wp14">
+  <w:p>
+    <w:pPr>
+      <w:pStyle w:val="BodyText"/>
+      <w:spacing w:line="14" w:lineRule="auto"/>
+      <w:rPr>
+        <w:b w:val="0"/>
+        <w:sz w:val="20"/>
+      </w:rPr>
+    </w:pPr>
+    <w:r>
+      <w:pict w14:anchorId="595122D0">
+        <v:shapetype id="_x0000_t202" coordsize="21600,21600" o:spt="202" path="m,l,21600r21600,l21600,xe">
+          <v:stroke joinstyle="miter"/>
+          <v:path gradientshapeok="t" o:connecttype="rect"/>
+        </v:shapetype>
+        <v:shape id="_x0000_s2051" type="#_x0000_t202" style="position:absolute;margin-left:525.95pt;margin-top:730.4pt;width:17.3pt;height:13.05pt;z-index:-251656704;mso-position-horizontal-relative:page;mso-position-vertical-relative:page" filled="f" stroked="f">
+          <v:textbox style="mso-next-textbox:#_x0000_s2051" inset="0,0,0,0">
+            <w:txbxContent>
+              <w:p>
+                <w:pPr>
+                  <w:spacing w:line="245" w:lineRule="exact"/>
+                  <w:ind w:left="60"/>
+                  <w:rPr>
+                    <w:rFonts w:ascii="Carlito"/>
+                  </w:rPr>
+                </w:pPr>
+                <w:r>
+                  <w:fldChar w:fldCharType="begin"/>
+                </w:r>
+                <w:r>
+                  <w:rPr>
+                    <w:rFonts w:ascii="Carlito"/>
+                  </w:rPr>
+                  <w:instrText xml:space="preserve"> PAGE </w:instrText>
+                </w:r>
+                <w:r>
+                  <w:fldChar w:fldCharType="separate"/>
+                </w:r>
+                <w:r>
+                  <w:rPr>
+                    <w:rFonts w:ascii="Carlito"/>
+                    <w:noProof/>
+                  </w:rPr>
+                  <w:t>21</w:t>
+                </w:r>
+                <w:r>
+                  <w:fldChar w:fldCharType="end"/>
+                </w:r>
+              </w:p>
+            </w:txbxContent>
+          </v:textbox>
+          <w10:wrap anchorx="page" anchory="page"/>
+        </v:shape>
+      </w:pict>
+    </w:r>
+  </w:p>
+</w:ftr>
+</file>
+
+<file path=word/footer2.xml><?xml version="1.0" encoding="utf-8"?>
 <w:ftr xmlns:wpc="http://schemas.microsoft.com/office/word/2010/wordprocessingCanvas" xmlns:cx="http://schemas.microsoft.com/office/drawing/2014/chartex" xmlns:cx1="http://schemas.microsoft.com/office/drawing/2015/9/8/chartex" xmlns:cx2="http://schemas.microsoft.com/office/drawing/2015/10/21/chartex" xmlns:cx3="http://schemas.microsoft.com/office/drawing/2016/5/9/chartex" xmlns:cx4="http://schemas.microsoft.com/office/drawing/2016/5/10/chartex" xmlns:cx5="http://schemas.microsoft.com/office/drawing/2016/5/11/chartex" xmlns:cx6="http://schemas.microsoft.com/office/drawing/2016/5/12/chartex" xmlns:cx7="http://schemas.microsoft.com/office/drawing/2016/5/13/chartex" xmlns:cx8="http://schemas.microsoft.com/office/drawing/2016/5/14/chartex" xmlns:mc="http://schemas.openxmlformats.org/markup-compatibility/2006" xmlns:aink="http://schemas.microsoft.com/office/drawing/2016/ink" xmlns:am3d="http://schemas.microsoft.com/office/drawing/2017/model3d" xmlns:o="urn:schemas-microsoft-com:office:office" xmlns:r="http://schemas.openxmlformats.org/officeDocument/2006/relationships" xmlns:m="http://schemas.openxmlformats.org/officeDocument/2006/math" xmlns:v="urn:schemas-microsoft-com:vml" xmlns:wp14="http://schemas.microsoft.com/office/word/2010/wordprocessingDrawing" xmlns:wp="http://schemas.openxmlformats.org/drawingml/2006/wordprocessingDrawing" xmlns:w10="urn:schemas-microsoft-com:office:word" xmlns:w="http://schemas.openxmlformats.org/wordprocessingml/2006/main" xmlns:w14="http://schemas.microsoft.com/office/word/2010/wordml" xmlns:w15="http://schemas.microsoft.com/office/word/2012/wordml" xmlns:w16cid="http://schemas.microsoft.com/office/word/2016/wordml/cid" xmlns:w16se="http://schemas.microsoft.com/office/word/2015/wordml/symex" xmlns:wpg="http://schemas.microsoft.com/office/word/2010/wordprocessingGroup" xmlns:wpi="http://schemas.microsoft.com/office/word/2010/wordprocessingInk" xmlns:wne="http://schemas.microsoft.com/office/word/2006/wordml" xmlns:wps="http://schemas.microsoft.com/office/word/2010/wordprocessingShape" mc:Ignorable="w14 w15 w16se w16cid wp14">
   <w:p>
     <w:pPr>
@@ -25025,7 +25481,7 @@
       </w:pPr>
     </w:pPrDefault>
   </w:docDefaults>
-  <w:latentStyles w:defLockedState="0" w:defUIPriority="99" w:defSemiHidden="0" w:defUnhideWhenUsed="0" w:defQFormat="0" w:count="377">
+  <w:latentStyles w:defLockedState="0" w:defUIPriority="99" w:defSemiHidden="0" w:defUnhideWhenUsed="0" w:defQFormat="0" w:count="375">
     <w:lsdException w:name="Normal" w:uiPriority="0" w:qFormat="1"/>
     <w:lsdException w:name="heading 1" w:uiPriority="9" w:qFormat="1"/>
     <w:lsdException w:name="heading 2" w:semiHidden="1" w:uiPriority="9" w:unhideWhenUsed="1" w:qFormat="1"/>
@@ -25045,9 +25501,9 @@
     <w:lsdException w:name="index 7" w:semiHidden="1" w:unhideWhenUsed="1"/>
     <w:lsdException w:name="index 8" w:semiHidden="1" w:unhideWhenUsed="1"/>
     <w:lsdException w:name="index 9" w:semiHidden="1" w:unhideWhenUsed="1"/>
-    <w:lsdException w:name="toc 1" w:semiHidden="1" w:uiPriority="39" w:unhideWhenUsed="1"/>
-    <w:lsdException w:name="toc 2" w:semiHidden="1" w:uiPriority="39" w:unhideWhenUsed="1"/>
-    <w:lsdException w:name="toc 3" w:semiHidden="1" w:uiPriority="39" w:unhideWhenUsed="1"/>
+    <w:lsdException w:name="toc 1" w:semiHidden="1" w:uiPriority="39" w:unhideWhenUsed="1" w:qFormat="1"/>
+    <w:lsdException w:name="toc 2" w:semiHidden="1" w:uiPriority="39" w:unhideWhenUsed="1" w:qFormat="1"/>
+    <w:lsdException w:name="toc 3" w:semiHidden="1" w:uiPriority="1" w:unhideWhenUsed="1" w:qFormat="1"/>
     <w:lsdException w:name="toc 4" w:semiHidden="1" w:uiPriority="39" w:unhideWhenUsed="1"/>
     <w:lsdException w:name="toc 5" w:semiHidden="1" w:uiPriority="39" w:unhideWhenUsed="1"/>
     <w:lsdException w:name="toc 6" w:semiHidden="1" w:uiPriority="39" w:unhideWhenUsed="1"/>
@@ -25092,7 +25548,7 @@
     <w:lsdException w:name="Closing" w:semiHidden="1" w:unhideWhenUsed="1"/>
     <w:lsdException w:name="Signature" w:semiHidden="1" w:unhideWhenUsed="1"/>
     <w:lsdException w:name="Default Paragraph Font" w:semiHidden="1" w:uiPriority="1" w:unhideWhenUsed="1"/>
-    <w:lsdException w:name="Body Text" w:semiHidden="1" w:unhideWhenUsed="1"/>
+    <w:lsdException w:name="Body Text" w:semiHidden="1" w:uiPriority="1" w:unhideWhenUsed="1" w:qFormat="1"/>
     <w:lsdException w:name="Body Text Indent" w:semiHidden="1" w:unhideWhenUsed="1"/>
     <w:lsdException w:name="List Continue" w:semiHidden="1" w:unhideWhenUsed="1"/>
     <w:lsdException w:name="List Continue 2" w:semiHidden="1" w:unhideWhenUsed="1"/>
@@ -25131,6 +25587,7 @@
     <w:lsdException w:name="HTML Sample" w:semiHidden="1" w:unhideWhenUsed="1"/>
     <w:lsdException w:name="HTML Typewriter" w:semiHidden="1" w:unhideWhenUsed="1"/>
     <w:lsdException w:name="HTML Variable" w:semiHidden="1" w:unhideWhenUsed="1"/>
+    <w:lsdException w:name="Normal Table" w:semiHidden="1" w:unhideWhenUsed="1"/>
     <w:lsdException w:name="annotation subject" w:semiHidden="1" w:unhideWhenUsed="1"/>
     <w:lsdException w:name="No List" w:semiHidden="1" w:unhideWhenUsed="1"/>
     <w:lsdException w:name="Outline List 1" w:semiHidden="1" w:unhideWhenUsed="1"/>
@@ -25176,9 +25633,11 @@
     <w:lsdException w:name="Table Subtle 1" w:semiHidden="1" w:unhideWhenUsed="1"/>
     <w:lsdException w:name="Table Subtle 2" w:semiHidden="1" w:unhideWhenUsed="1"/>
     <w:lsdException w:name="Table Web 1" w:semiHidden="1" w:unhideWhenUsed="1"/>
+    <w:lsdException w:name="Table Web 2" w:semiHidden="1" w:unhideWhenUsed="1"/>
     <w:lsdException w:name="Table Web 3" w:semiHidden="1" w:unhideWhenUsed="1"/>
     <w:lsdException w:name="Balloon Text" w:semiHidden="1" w:unhideWhenUsed="1"/>
     <w:lsdException w:name="Table Grid" w:uiPriority="39"/>
+    <w:lsdException w:name="Table Theme" w:semiHidden="1" w:unhideWhenUsed="1"/>
     <w:lsdException w:name="Placeholder Text" w:semiHidden="1"/>
     <w:lsdException w:name="No Spacing" w:uiPriority="1" w:qFormat="1"/>
     <w:lsdException w:name="Light Shading" w:uiPriority="60"/>
@@ -25202,7 +25661,7 @@
     <w:lsdException w:name="Medium Shading 2 Accent 1" w:uiPriority="64"/>
     <w:lsdException w:name="Medium List 1 Accent 1" w:uiPriority="65"/>
     <w:lsdException w:name="Revision" w:semiHidden="1"/>
-    <w:lsdException w:name="List Paragraph" w:uiPriority="34" w:qFormat="1"/>
+    <w:lsdException w:name="List Paragraph" w:uiPriority="1" w:qFormat="1"/>
     <w:lsdException w:name="Quote" w:uiPriority="29" w:qFormat="1"/>
     <w:lsdException w:name="Intense Quote" w:uiPriority="30" w:qFormat="1"/>
     <w:lsdException w:name="Medium List 2 Accent 1" w:uiPriority="66"/>
@@ -25398,8 +25857,6 @@
     <w:lsdException w:name="Smart Hyperlink" w:semiHidden="1" w:unhideWhenUsed="1"/>
     <w:lsdException w:name="Hashtag" w:semiHidden="1" w:unhideWhenUsed="1"/>
     <w:lsdException w:name="Unresolved Mention" w:semiHidden="1" w:unhideWhenUsed="1"/>
-    <w:lsdException w:name="Smart Link" w:semiHidden="1" w:unhideWhenUsed="1"/>
-    <w:lsdException w:name="Smart Link Error" w:semiHidden="1" w:unhideWhenUsed="1"/>
   </w:latentStyles>
   <w:style w:type="paragraph" w:default="1" w:styleId="Normal">
     <w:name w:val="Normal"/>
@@ -25412,6 +25869,7 @@
   <w:style w:type="paragraph" w:styleId="Heading1">
     <w:name w:val="heading 1"/>
     <w:basedOn w:val="Normal"/>
+    <w:link w:val="Heading1Char"/>
     <w:uiPriority w:val="9"/>
     <w:qFormat/>
     <w:pPr>
@@ -25426,6 +25884,7 @@
   <w:style w:type="paragraph" w:styleId="Heading2">
     <w:name w:val="heading 2"/>
     <w:basedOn w:val="Normal"/>
+    <w:link w:val="Heading2Char"/>
     <w:uiPriority w:val="9"/>
     <w:unhideWhenUsed/>
     <w:qFormat/>
@@ -25499,6 +25958,7 @@
   <w:style w:type="paragraph" w:styleId="BodyText">
     <w:name w:val="Body Text"/>
     <w:basedOn w:val="Normal"/>
+    <w:link w:val="BodyTextChar"/>
     <w:uiPriority w:val="1"/>
     <w:qFormat/>
     <w:rPr>
@@ -25574,6 +26034,95 @@
     <w:name w:val="text-warning"/>
     <w:basedOn w:val="DefaultParagraphFont"/>
     <w:rsid w:val="00EE2185"/>
+  </w:style>
+  <w:style w:type="character" w:customStyle="1" w:styleId="Heading1Char">
+    <w:name w:val="Heading 1 Char"/>
+    <w:basedOn w:val="DefaultParagraphFont"/>
+    <w:link w:val="Heading1"/>
+    <w:uiPriority w:val="9"/>
+    <w:rsid w:val="00B35CE8"/>
+    <w:rPr>
+      <w:rFonts w:ascii="Verdana" w:eastAsia="Verdana" w:hAnsi="Verdana" w:cs="Verdana"/>
+      <w:sz w:val="32"/>
+      <w:szCs w:val="32"/>
+      <w:lang w:val="vi"/>
+    </w:rPr>
+  </w:style>
+  <w:style w:type="character" w:customStyle="1" w:styleId="Heading2Char">
+    <w:name w:val="Heading 2 Char"/>
+    <w:basedOn w:val="DefaultParagraphFont"/>
+    <w:link w:val="Heading2"/>
+    <w:uiPriority w:val="9"/>
+    <w:rsid w:val="00B35CE8"/>
+    <w:rPr>
+      <w:rFonts w:ascii="Verdana" w:eastAsia="Verdana" w:hAnsi="Verdana" w:cs="Verdana"/>
+      <w:sz w:val="28"/>
+      <w:szCs w:val="28"/>
+      <w:lang w:val="vi"/>
+    </w:rPr>
+  </w:style>
+  <w:style w:type="character" w:customStyle="1" w:styleId="BodyTextChar">
+    <w:name w:val="Body Text Char"/>
+    <w:basedOn w:val="DefaultParagraphFont"/>
+    <w:link w:val="BodyText"/>
+    <w:uiPriority w:val="1"/>
+    <w:rsid w:val="00B35CE8"/>
+    <w:rPr>
+      <w:rFonts w:ascii="Verdana" w:eastAsia="Verdana" w:hAnsi="Verdana" w:cs="Verdana"/>
+      <w:b/>
+      <w:bCs/>
+      <w:lang w:val="vi"/>
+    </w:rPr>
+  </w:style>
+  <w:style w:type="paragraph" w:styleId="Header">
+    <w:name w:val="header"/>
+    <w:basedOn w:val="Normal"/>
+    <w:link w:val="HeaderChar"/>
+    <w:uiPriority w:val="99"/>
+    <w:unhideWhenUsed/>
+    <w:rsid w:val="00B35CE8"/>
+    <w:pPr>
+      <w:tabs>
+        <w:tab w:val="center" w:pos="4680"/>
+        <w:tab w:val="right" w:pos="9360"/>
+      </w:tabs>
+    </w:pPr>
+  </w:style>
+  <w:style w:type="character" w:customStyle="1" w:styleId="HeaderChar">
+    <w:name w:val="Header Char"/>
+    <w:basedOn w:val="DefaultParagraphFont"/>
+    <w:link w:val="Header"/>
+    <w:uiPriority w:val="99"/>
+    <w:rsid w:val="00B35CE8"/>
+    <w:rPr>
+      <w:rFonts w:ascii="Verdana" w:eastAsia="Verdana" w:hAnsi="Verdana" w:cs="Verdana"/>
+      <w:lang w:val="vi"/>
+    </w:rPr>
+  </w:style>
+  <w:style w:type="paragraph" w:styleId="Footer">
+    <w:name w:val="footer"/>
+    <w:basedOn w:val="Normal"/>
+    <w:link w:val="FooterChar"/>
+    <w:uiPriority w:val="99"/>
+    <w:unhideWhenUsed/>
+    <w:rsid w:val="00B35CE8"/>
+    <w:pPr>
+      <w:tabs>
+        <w:tab w:val="center" w:pos="4680"/>
+        <w:tab w:val="right" w:pos="9360"/>
+      </w:tabs>
+    </w:pPr>
+  </w:style>
+  <w:style w:type="character" w:customStyle="1" w:styleId="FooterChar">
+    <w:name w:val="Footer Char"/>
+    <w:basedOn w:val="DefaultParagraphFont"/>
+    <w:link w:val="Footer"/>
+    <w:uiPriority w:val="99"/>
+    <w:rsid w:val="00B35CE8"/>
+    <w:rPr>
+      <w:rFonts w:ascii="Verdana" w:eastAsia="Verdana" w:hAnsi="Verdana" w:cs="Verdana"/>
+      <w:lang w:val="vi"/>
+    </w:rPr>
   </w:style>
 </w:styles>
 </file>
@@ -25866,7 +26415,7 @@
 </file>
 
 <file path=customXml/itemProps1.xml><?xml version="1.0" encoding="utf-8"?>
-<ds:datastoreItem xmlns:ds="http://schemas.openxmlformats.org/officeDocument/2006/customXml" ds:itemID="{96F3D747-0C8B-4D0C-991C-69B54F2B6D84}">
+<ds:datastoreItem xmlns:ds="http://schemas.openxmlformats.org/officeDocument/2006/customXml" ds:itemID="{38D14A5F-9692-4B29-B0AB-C97D43D71C1F}">
   <ds:schemaRefs>
     <ds:schemaRef ds:uri="http://schemas.openxmlformats.org/officeDocument/2006/bibliography"/>
   </ds:schemaRefs>

</xml_diff>